<commit_message>
Updated manual for colorblind support
Update picture for colorblind support

Update manual for clarification of updated picture
</commit_message>
<xml_diff>
--- a/Manual/Others/Thinking Wires flowchart.docx
+++ b/Manual/Others/Thinking Wires flowchart.docx
@@ -8,6 +8,599 @@
           <w:rFonts w:ascii="Special Elite" w:hAnsi="Special Elite"/>
         </w:rPr>
       </w:pPr>
+      <w:r>
+        <w:rPr>
+          <w:rFonts w:ascii="Special Elite" w:hAnsi="Special Elite"/>
+          <w:noProof/>
+        </w:rPr>
+        <mc:AlternateContent>
+          <mc:Choice Requires="wps">
+            <w:drawing>
+              <wp:anchor distT="45720" distB="45720" distL="114300" distR="114300" simplePos="0" relativeHeight="251834368" behindDoc="0" locked="0" layoutInCell="1" allowOverlap="1" wp14:anchorId="0E64E865" wp14:editId="50342EE1">
+                <wp:simplePos x="0" y="0"/>
+                <wp:positionH relativeFrom="margin">
+                  <wp:posOffset>7369598</wp:posOffset>
+                </wp:positionH>
+                <wp:positionV relativeFrom="paragraph">
+                  <wp:posOffset>128905</wp:posOffset>
+                </wp:positionV>
+                <wp:extent cx="279400" cy="278765"/>
+                <wp:effectExtent l="0" t="0" r="0" b="0"/>
+                <wp:wrapSquare wrapText="bothSides"/>
+                <wp:docPr id="39" name="Text Box 2"/>
+                <wp:cNvGraphicFramePr>
+                  <a:graphicFrameLocks xmlns:a="http://schemas.openxmlformats.org/drawingml/2006/main"/>
+                </wp:cNvGraphicFramePr>
+                <a:graphic xmlns:a="http://schemas.openxmlformats.org/drawingml/2006/main">
+                  <a:graphicData uri="http://schemas.microsoft.com/office/word/2010/wordprocessingShape">
+                    <wps:wsp>
+                      <wps:cNvSpPr txBox="1">
+                        <a:spLocks noChangeArrowheads="1"/>
+                      </wps:cNvSpPr>
+                      <wps:spPr bwMode="auto">
+                        <a:xfrm>
+                          <a:off x="0" y="0"/>
+                          <a:ext cx="279400" cy="278765"/>
+                        </a:xfrm>
+                        <a:prstGeom prst="rect">
+                          <a:avLst/>
+                        </a:prstGeom>
+                        <a:noFill/>
+                        <a:ln w="9525">
+                          <a:noFill/>
+                          <a:miter lim="800000"/>
+                          <a:headEnd/>
+                          <a:tailEnd/>
+                        </a:ln>
+                      </wps:spPr>
+                      <wps:txbx>
+                        <w:txbxContent>
+                          <w:p>
+                            <w:pPr>
+                              <w:rPr>
+                                <w:rFonts w:ascii="Special Elite" w:hAnsi="Special Elite"/>
+                                <w:b/>
+                                <w:bCs/>
+                                <w:i/>
+                                <w:iCs/>
+                              </w:rPr>
+                            </w:pPr>
+                            <w:r>
+                              <w:rPr>
+                                <w:rFonts w:ascii="Special Elite" w:hAnsi="Special Elite"/>
+                                <w:b/>
+                                <w:bCs/>
+                                <w:i/>
+                                <w:iCs/>
+                              </w:rPr>
+                              <w:t>B</w:t>
+                            </w:r>
+                            <w:r>
+                              <w:rPr>
+                                <w:rFonts w:ascii="Special Elite" w:hAnsi="Special Elite"/>
+                                <w:b/>
+                                <w:bCs/>
+                                <w:i/>
+                                <w:iCs/>
+                                <w:noProof/>
+                              </w:rPr>
+                              <w:drawing>
+                                <wp:inline distT="0" distB="0" distL="0" distR="0" wp14:anchorId="3086E636" wp14:editId="423A6F1F">
+                                  <wp:extent cx="87630" cy="87630"/>
+                                  <wp:effectExtent l="0" t="0" r="7620" b="0"/>
+                                  <wp:docPr id="40" name="Picture 40"/>
+                                  <wp:cNvGraphicFramePr>
+                                    <a:graphicFrameLocks xmlns:a="http://schemas.openxmlformats.org/drawingml/2006/main" noChangeAspect="1"/>
+                                  </wp:cNvGraphicFramePr>
+                                  <a:graphic xmlns:a="http://schemas.openxmlformats.org/drawingml/2006/main">
+                                    <a:graphicData uri="http://schemas.openxmlformats.org/drawingml/2006/picture">
+                                      <pic:pic xmlns:pic="http://schemas.openxmlformats.org/drawingml/2006/picture">
+                                        <pic:nvPicPr>
+                                          <pic:cNvPr id="0" name="Picture 1"/>
+                                          <pic:cNvPicPr>
+                                            <a:picLocks noChangeAspect="1" noChangeArrowheads="1"/>
+                                          </pic:cNvPicPr>
+                                        </pic:nvPicPr>
+                                        <pic:blipFill>
+                                          <a:blip r:embed="rId4">
+                                            <a:extLst>
+                                              <a:ext uri="{28A0092B-C50C-407E-A947-70E740481C1C}">
+                                                <a14:useLocalDpi xmlns:a14="http://schemas.microsoft.com/office/drawing/2010/main" val="0"/>
+                                              </a:ext>
+                                            </a:extLst>
+                                          </a:blip>
+                                          <a:srcRect/>
+                                          <a:stretch>
+                                            <a:fillRect/>
+                                          </a:stretch>
+                                        </pic:blipFill>
+                                        <pic:spPr bwMode="auto">
+                                          <a:xfrm>
+                                            <a:off x="0" y="0"/>
+                                            <a:ext cx="87630" cy="87630"/>
+                                          </a:xfrm>
+                                          <a:prstGeom prst="rect">
+                                            <a:avLst/>
+                                          </a:prstGeom>
+                                          <a:noFill/>
+                                          <a:ln>
+                                            <a:noFill/>
+                                          </a:ln>
+                                        </pic:spPr>
+                                      </pic:pic>
+                                    </a:graphicData>
+                                  </a:graphic>
+                                </wp:inline>
+                              </w:drawing>
+                            </w:r>
+                          </w:p>
+                        </w:txbxContent>
+                      </wps:txbx>
+                      <wps:bodyPr rot="0" vert="horz" wrap="square" lIns="91440" tIns="45720" rIns="91440" bIns="45720" anchor="t" anchorCtr="0">
+                        <a:noAutofit/>
+                      </wps:bodyPr>
+                    </wps:wsp>
+                  </a:graphicData>
+                </a:graphic>
+                <wp14:sizeRelH relativeFrom="margin">
+                  <wp14:pctWidth>0</wp14:pctWidth>
+                </wp14:sizeRelH>
+                <wp14:sizeRelV relativeFrom="margin">
+                  <wp14:pctHeight>0</wp14:pctHeight>
+                </wp14:sizeRelV>
+              </wp:anchor>
+            </w:drawing>
+          </mc:Choice>
+          <mc:Fallback>
+            <w:pict>
+              <v:shapetype w14:anchorId="0E64E865" id="_x0000_t202" coordsize="21600,21600" o:spt="202" path="m,l,21600r21600,l21600,xe">
+                <v:stroke joinstyle="miter"/>
+                <v:path gradientshapeok="t" o:connecttype="rect"/>
+              </v:shapetype>
+              <v:shape id="Text Box 2" o:spid="_x0000_s1026" type="#_x0000_t202" style="position:absolute;margin-left:580.3pt;margin-top:10.15pt;width:22pt;height:21.95pt;z-index:251834368;visibility:visible;mso-wrap-style:square;mso-width-percent:0;mso-height-percent:0;mso-wrap-distance-left:9pt;mso-wrap-distance-top:3.6pt;mso-wrap-distance-right:9pt;mso-wrap-distance-bottom:3.6pt;mso-position-horizontal:absolute;mso-position-horizontal-relative:margin;mso-position-vertical:absolute;mso-position-vertical-relative:text;mso-width-percent:0;mso-height-percent:0;mso-width-relative:margin;mso-height-relative:margin;v-text-anchor:top" o:gfxdata="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" filled="f" stroked="f">
+                <v:textbox>
+                  <w:txbxContent>
+                    <w:p>
+                      <w:pPr>
+                        <w:rPr>
+                          <w:rFonts w:ascii="Special Elite" w:hAnsi="Special Elite"/>
+                          <w:b/>
+                          <w:bCs/>
+                          <w:i/>
+                          <w:iCs/>
+                        </w:rPr>
+                      </w:pPr>
+                      <w:r>
+                        <w:rPr>
+                          <w:rFonts w:ascii="Special Elite" w:hAnsi="Special Elite"/>
+                          <w:b/>
+                          <w:bCs/>
+                          <w:i/>
+                          <w:iCs/>
+                        </w:rPr>
+                        <w:t>B</w:t>
+                      </w:r>
+                      <w:r>
+                        <w:rPr>
+                          <w:rFonts w:ascii="Special Elite" w:hAnsi="Special Elite"/>
+                          <w:b/>
+                          <w:bCs/>
+                          <w:i/>
+                          <w:iCs/>
+                          <w:noProof/>
+                        </w:rPr>
+                        <w:drawing>
+                          <wp:inline distT="0" distB="0" distL="0" distR="0" wp14:anchorId="3086E636" wp14:editId="423A6F1F">
+                            <wp:extent cx="87630" cy="87630"/>
+                            <wp:effectExtent l="0" t="0" r="7620" b="0"/>
+                            <wp:docPr id="40" name="Picture 40"/>
+                            <wp:cNvGraphicFramePr>
+                              <a:graphicFrameLocks xmlns:a="http://schemas.openxmlformats.org/drawingml/2006/main" noChangeAspect="1"/>
+                            </wp:cNvGraphicFramePr>
+                            <a:graphic xmlns:a="http://schemas.openxmlformats.org/drawingml/2006/main">
+                              <a:graphicData uri="http://schemas.openxmlformats.org/drawingml/2006/picture">
+                                <pic:pic xmlns:pic="http://schemas.openxmlformats.org/drawingml/2006/picture">
+                                  <pic:nvPicPr>
+                                    <pic:cNvPr id="0" name="Picture 1"/>
+                                    <pic:cNvPicPr>
+                                      <a:picLocks noChangeAspect="1" noChangeArrowheads="1"/>
+                                    </pic:cNvPicPr>
+                                  </pic:nvPicPr>
+                                  <pic:blipFill>
+                                    <a:blip r:embed="rId4">
+                                      <a:extLst>
+                                        <a:ext uri="{28A0092B-C50C-407E-A947-70E740481C1C}">
+                                          <a14:useLocalDpi xmlns:a14="http://schemas.microsoft.com/office/drawing/2010/main" val="0"/>
+                                        </a:ext>
+                                      </a:extLst>
+                                    </a:blip>
+                                    <a:srcRect/>
+                                    <a:stretch>
+                                      <a:fillRect/>
+                                    </a:stretch>
+                                  </pic:blipFill>
+                                  <pic:spPr bwMode="auto">
+                                    <a:xfrm>
+                                      <a:off x="0" y="0"/>
+                                      <a:ext cx="87630" cy="87630"/>
+                                    </a:xfrm>
+                                    <a:prstGeom prst="rect">
+                                      <a:avLst/>
+                                    </a:prstGeom>
+                                    <a:noFill/>
+                                    <a:ln>
+                                      <a:noFill/>
+                                    </a:ln>
+                                  </pic:spPr>
+                                </pic:pic>
+                              </a:graphicData>
+                            </a:graphic>
+                          </wp:inline>
+                        </w:drawing>
+                      </w:r>
+                    </w:p>
+                  </w:txbxContent>
+                </v:textbox>
+                <w10:wrap type="square" anchorx="margin"/>
+              </v:shape>
+            </w:pict>
+          </mc:Fallback>
+        </mc:AlternateContent>
+      </w:r>
+      <w:r>
+        <w:rPr>
+          <w:rFonts w:ascii="Special Elite" w:hAnsi="Special Elite"/>
+          <w:noProof/>
+        </w:rPr>
+        <mc:AlternateContent>
+          <mc:Choice Requires="wps">
+            <w:drawing>
+              <wp:anchor distT="45720" distB="45720" distL="114300" distR="114300" simplePos="0" relativeHeight="251822080" behindDoc="0" locked="0" layoutInCell="1" allowOverlap="1" wp14:anchorId="37B4DCAF" wp14:editId="3083094E">
+                <wp:simplePos x="0" y="0"/>
+                <wp:positionH relativeFrom="margin">
+                  <wp:align>center</wp:align>
+                </wp:positionH>
+                <wp:positionV relativeFrom="paragraph">
+                  <wp:posOffset>152400</wp:posOffset>
+                </wp:positionV>
+                <wp:extent cx="279400" cy="278765"/>
+                <wp:effectExtent l="0" t="0" r="0" b="0"/>
+                <wp:wrapSquare wrapText="bothSides"/>
+                <wp:docPr id="31" name="Text Box 2"/>
+                <wp:cNvGraphicFramePr>
+                  <a:graphicFrameLocks xmlns:a="http://schemas.openxmlformats.org/drawingml/2006/main"/>
+                </wp:cNvGraphicFramePr>
+                <a:graphic xmlns:a="http://schemas.openxmlformats.org/drawingml/2006/main">
+                  <a:graphicData uri="http://schemas.microsoft.com/office/word/2010/wordprocessingShape">
+                    <wps:wsp>
+                      <wps:cNvSpPr txBox="1">
+                        <a:spLocks noChangeArrowheads="1"/>
+                      </wps:cNvSpPr>
+                      <wps:spPr bwMode="auto">
+                        <a:xfrm>
+                          <a:off x="0" y="0"/>
+                          <a:ext cx="279400" cy="278765"/>
+                        </a:xfrm>
+                        <a:prstGeom prst="rect">
+                          <a:avLst/>
+                        </a:prstGeom>
+                        <a:noFill/>
+                        <a:ln w="9525">
+                          <a:noFill/>
+                          <a:miter lim="800000"/>
+                          <a:headEnd/>
+                          <a:tailEnd/>
+                        </a:ln>
+                      </wps:spPr>
+                      <wps:txbx>
+                        <w:txbxContent>
+                          <w:p>
+                            <w:pPr>
+                              <w:rPr>
+                                <w:rFonts w:ascii="Special Elite" w:hAnsi="Special Elite"/>
+                                <w:b/>
+                                <w:bCs/>
+                                <w:i/>
+                                <w:iCs/>
+                              </w:rPr>
+                            </w:pPr>
+                            <w:r>
+                              <w:rPr>
+                                <w:rFonts w:ascii="Special Elite" w:hAnsi="Special Elite"/>
+                                <w:b/>
+                                <w:bCs/>
+                                <w:i/>
+                                <w:iCs/>
+                              </w:rPr>
+                              <w:t>Y</w:t>
+                            </w:r>
+                            <w:r>
+                              <w:rPr>
+                                <w:rFonts w:ascii="Special Elite" w:hAnsi="Special Elite"/>
+                                <w:b/>
+                                <w:bCs/>
+                                <w:i/>
+                                <w:iCs/>
+                                <w:noProof/>
+                              </w:rPr>
+                              <w:drawing>
+                                <wp:inline distT="0" distB="0" distL="0" distR="0">
+                                  <wp:extent cx="87630" cy="87630"/>
+                                  <wp:effectExtent l="0" t="0" r="7620" b="0"/>
+                                  <wp:docPr id="32" name="Picture 32"/>
+                                  <wp:cNvGraphicFramePr>
+                                    <a:graphicFrameLocks xmlns:a="http://schemas.openxmlformats.org/drawingml/2006/main" noChangeAspect="1"/>
+                                  </wp:cNvGraphicFramePr>
+                                  <a:graphic xmlns:a="http://schemas.openxmlformats.org/drawingml/2006/main">
+                                    <a:graphicData uri="http://schemas.openxmlformats.org/drawingml/2006/picture">
+                                      <pic:pic xmlns:pic="http://schemas.openxmlformats.org/drawingml/2006/picture">
+                                        <pic:nvPicPr>
+                                          <pic:cNvPr id="0" name="Picture 1"/>
+                                          <pic:cNvPicPr>
+                                            <a:picLocks noChangeAspect="1" noChangeArrowheads="1"/>
+                                          </pic:cNvPicPr>
+                                        </pic:nvPicPr>
+                                        <pic:blipFill>
+                                          <a:blip r:embed="rId4">
+                                            <a:extLst>
+                                              <a:ext uri="{28A0092B-C50C-407E-A947-70E740481C1C}">
+                                                <a14:useLocalDpi xmlns:a14="http://schemas.microsoft.com/office/drawing/2010/main" val="0"/>
+                                              </a:ext>
+                                            </a:extLst>
+                                          </a:blip>
+                                          <a:srcRect/>
+                                          <a:stretch>
+                                            <a:fillRect/>
+                                          </a:stretch>
+                                        </pic:blipFill>
+                                        <pic:spPr bwMode="auto">
+                                          <a:xfrm>
+                                            <a:off x="0" y="0"/>
+                                            <a:ext cx="87630" cy="87630"/>
+                                          </a:xfrm>
+                                          <a:prstGeom prst="rect">
+                                            <a:avLst/>
+                                          </a:prstGeom>
+                                          <a:noFill/>
+                                          <a:ln>
+                                            <a:noFill/>
+                                          </a:ln>
+                                        </pic:spPr>
+                                      </pic:pic>
+                                    </a:graphicData>
+                                  </a:graphic>
+                                </wp:inline>
+                              </w:drawing>
+                            </w:r>
+                          </w:p>
+                        </w:txbxContent>
+                      </wps:txbx>
+                      <wps:bodyPr rot="0" vert="horz" wrap="square" lIns="91440" tIns="45720" rIns="91440" bIns="45720" anchor="t" anchorCtr="0">
+                        <a:noAutofit/>
+                      </wps:bodyPr>
+                    </wps:wsp>
+                  </a:graphicData>
+                </a:graphic>
+                <wp14:sizeRelH relativeFrom="margin">
+                  <wp14:pctWidth>0</wp14:pctWidth>
+                </wp14:sizeRelH>
+                <wp14:sizeRelV relativeFrom="margin">
+                  <wp14:pctHeight>0</wp14:pctHeight>
+                </wp14:sizeRelV>
+              </wp:anchor>
+            </w:drawing>
+          </mc:Choice>
+          <mc:Fallback>
+            <w:pict>
+              <v:shape w14:anchorId="37B4DCAF" id="_x0000_s1027" type="#_x0000_t202" style="position:absolute;margin-left:0;margin-top:12pt;width:22pt;height:21.95pt;z-index:251822080;visibility:visible;mso-wrap-style:square;mso-width-percent:0;mso-height-percent:0;mso-wrap-distance-left:9pt;mso-wrap-distance-top:3.6pt;mso-wrap-distance-right:9pt;mso-wrap-distance-bottom:3.6pt;mso-position-horizontal:center;mso-position-horizontal-relative:margin;mso-position-vertical:absolute;mso-position-vertical-relative:text;mso-width-percent:0;mso-height-percent:0;mso-width-relative:margin;mso-height-relative:margin;v-text-anchor:top" o:gfxdata="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" filled="f" stroked="f">
+                <v:textbox>
+                  <w:txbxContent>
+                    <w:p>
+                      <w:pPr>
+                        <w:rPr>
+                          <w:rFonts w:ascii="Special Elite" w:hAnsi="Special Elite"/>
+                          <w:b/>
+                          <w:bCs/>
+                          <w:i/>
+                          <w:iCs/>
+                        </w:rPr>
+                      </w:pPr>
+                      <w:r>
+                        <w:rPr>
+                          <w:rFonts w:ascii="Special Elite" w:hAnsi="Special Elite"/>
+                          <w:b/>
+                          <w:bCs/>
+                          <w:i/>
+                          <w:iCs/>
+                        </w:rPr>
+                        <w:t>Y</w:t>
+                      </w:r>
+                      <w:r>
+                        <w:rPr>
+                          <w:rFonts w:ascii="Special Elite" w:hAnsi="Special Elite"/>
+                          <w:b/>
+                          <w:bCs/>
+                          <w:i/>
+                          <w:iCs/>
+                          <w:noProof/>
+                        </w:rPr>
+                        <w:drawing>
+                          <wp:inline distT="0" distB="0" distL="0" distR="0">
+                            <wp:extent cx="87630" cy="87630"/>
+                            <wp:effectExtent l="0" t="0" r="7620" b="0"/>
+                            <wp:docPr id="32" name="Picture 32"/>
+                            <wp:cNvGraphicFramePr>
+                              <a:graphicFrameLocks xmlns:a="http://schemas.openxmlformats.org/drawingml/2006/main" noChangeAspect="1"/>
+                            </wp:cNvGraphicFramePr>
+                            <a:graphic xmlns:a="http://schemas.openxmlformats.org/drawingml/2006/main">
+                              <a:graphicData uri="http://schemas.openxmlformats.org/drawingml/2006/picture">
+                                <pic:pic xmlns:pic="http://schemas.openxmlformats.org/drawingml/2006/picture">
+                                  <pic:nvPicPr>
+                                    <pic:cNvPr id="0" name="Picture 1"/>
+                                    <pic:cNvPicPr>
+                                      <a:picLocks noChangeAspect="1" noChangeArrowheads="1"/>
+                                    </pic:cNvPicPr>
+                                  </pic:nvPicPr>
+                                  <pic:blipFill>
+                                    <a:blip r:embed="rId4">
+                                      <a:extLst>
+                                        <a:ext uri="{28A0092B-C50C-407E-A947-70E740481C1C}">
+                                          <a14:useLocalDpi xmlns:a14="http://schemas.microsoft.com/office/drawing/2010/main" val="0"/>
+                                        </a:ext>
+                                      </a:extLst>
+                                    </a:blip>
+                                    <a:srcRect/>
+                                    <a:stretch>
+                                      <a:fillRect/>
+                                    </a:stretch>
+                                  </pic:blipFill>
+                                  <pic:spPr bwMode="auto">
+                                    <a:xfrm>
+                                      <a:off x="0" y="0"/>
+                                      <a:ext cx="87630" cy="87630"/>
+                                    </a:xfrm>
+                                    <a:prstGeom prst="rect">
+                                      <a:avLst/>
+                                    </a:prstGeom>
+                                    <a:noFill/>
+                                    <a:ln>
+                                      <a:noFill/>
+                                    </a:ln>
+                                  </pic:spPr>
+                                </pic:pic>
+                              </a:graphicData>
+                            </a:graphic>
+                          </wp:inline>
+                        </w:drawing>
+                      </w:r>
+                    </w:p>
+                  </w:txbxContent>
+                </v:textbox>
+                <w10:wrap type="square" anchorx="margin"/>
+              </v:shape>
+            </w:pict>
+          </mc:Fallback>
+        </mc:AlternateContent>
+      </w:r>
+      <w:r>
+        <w:rPr>
+          <w:rFonts w:ascii="Special Elite" w:hAnsi="Special Elite"/>
+          <w:noProof/>
+        </w:rPr>
+        <mc:AlternateContent>
+          <mc:Choice Requires="wps">
+            <w:drawing>
+              <wp:anchor distT="45720" distB="45720" distL="114300" distR="114300" simplePos="0" relativeHeight="251817984" behindDoc="0" locked="0" layoutInCell="1" allowOverlap="1">
+                <wp:simplePos x="0" y="0"/>
+                <wp:positionH relativeFrom="column">
+                  <wp:posOffset>2540000</wp:posOffset>
+                </wp:positionH>
+                <wp:positionV relativeFrom="paragraph">
+                  <wp:posOffset>0</wp:posOffset>
+                </wp:positionV>
+                <wp:extent cx="279400" cy="278765"/>
+                <wp:effectExtent l="0" t="0" r="0" b="0"/>
+                <wp:wrapSquare wrapText="bothSides"/>
+                <wp:docPr id="29" name="Text Box 2"/>
+                <wp:cNvGraphicFramePr>
+                  <a:graphicFrameLocks xmlns:a="http://schemas.openxmlformats.org/drawingml/2006/main"/>
+                </wp:cNvGraphicFramePr>
+                <a:graphic xmlns:a="http://schemas.openxmlformats.org/drawingml/2006/main">
+                  <a:graphicData uri="http://schemas.microsoft.com/office/word/2010/wordprocessingShape">
+                    <wps:wsp>
+                      <wps:cNvSpPr txBox="1">
+                        <a:spLocks noChangeArrowheads="1"/>
+                      </wps:cNvSpPr>
+                      <wps:spPr bwMode="auto">
+                        <a:xfrm>
+                          <a:off x="0" y="0"/>
+                          <a:ext cx="279400" cy="278765"/>
+                        </a:xfrm>
+                        <a:prstGeom prst="rect">
+                          <a:avLst/>
+                        </a:prstGeom>
+                        <a:noFill/>
+                        <a:ln w="9525">
+                          <a:noFill/>
+                          <a:miter lim="800000"/>
+                          <a:headEnd/>
+                          <a:tailEnd/>
+                        </a:ln>
+                      </wps:spPr>
+                      <wps:txbx>
+                        <w:txbxContent>
+                          <w:p>
+                            <w:pPr>
+                              <w:rPr>
+                                <w:rFonts w:ascii="Special Elite" w:hAnsi="Special Elite"/>
+                                <w:b/>
+                                <w:bCs/>
+                                <w:i/>
+                                <w:iCs/>
+                              </w:rPr>
+                            </w:pPr>
+                            <w:r>
+                              <w:rPr>
+                                <w:rFonts w:ascii="Special Elite" w:hAnsi="Special Elite"/>
+                                <w:b/>
+                                <w:bCs/>
+                                <w:i/>
+                                <w:iCs/>
+                              </w:rPr>
+                              <w:t>R</w:t>
+                            </w:r>
+                          </w:p>
+                        </w:txbxContent>
+                      </wps:txbx>
+                      <wps:bodyPr rot="0" vert="horz" wrap="square" lIns="91440" tIns="45720" rIns="91440" bIns="45720" anchor="t" anchorCtr="0">
+                        <a:noAutofit/>
+                      </wps:bodyPr>
+                    </wps:wsp>
+                  </a:graphicData>
+                </a:graphic>
+                <wp14:sizeRelH relativeFrom="margin">
+                  <wp14:pctWidth>0</wp14:pctWidth>
+                </wp14:sizeRelH>
+                <wp14:sizeRelV relativeFrom="margin">
+                  <wp14:pctHeight>0</wp14:pctHeight>
+                </wp14:sizeRelV>
+              </wp:anchor>
+            </w:drawing>
+          </mc:Choice>
+          <mc:Fallback>
+            <w:pict>
+              <v:shape id="_x0000_s1028" type="#_x0000_t202" style="position:absolute;margin-left:200pt;margin-top:0;width:22pt;height:21.95pt;z-index:251817984;visibility:visible;mso-wrap-style:square;mso-width-percent:0;mso-height-percent:0;mso-wrap-distance-left:9pt;mso-wrap-distance-top:3.6pt;mso-wrap-distance-right:9pt;mso-wrap-distance-bottom:3.6pt;mso-position-horizontal:absolute;mso-position-horizontal-relative:text;mso-position-vertical:absolute;mso-position-vertical-relative:text;mso-width-percent:0;mso-height-percent:0;mso-width-relative:margin;mso-height-relative:margin;v-text-anchor:top" o:gfxdata="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" filled="f" stroked="f">
+                <v:textbox>
+                  <w:txbxContent>
+                    <w:p>
+                      <w:pPr>
+                        <w:rPr>
+                          <w:rFonts w:ascii="Special Elite" w:hAnsi="Special Elite"/>
+                          <w:b/>
+                          <w:bCs/>
+                          <w:i/>
+                          <w:iCs/>
+                        </w:rPr>
+                      </w:pPr>
+                      <w:r>
+                        <w:rPr>
+                          <w:rFonts w:ascii="Special Elite" w:hAnsi="Special Elite"/>
+                          <w:b/>
+                          <w:bCs/>
+                          <w:i/>
+                          <w:iCs/>
+                        </w:rPr>
+                        <w:t>R</w:t>
+                      </w:r>
+                    </w:p>
+                  </w:txbxContent>
+                </v:textbox>
+                <w10:wrap type="square"/>
+              </v:shape>
+            </w:pict>
+          </mc:Fallback>
+        </mc:AlternateContent>
+      </w:r>
       <w:r>
         <w:rPr>
           <w:rFonts w:ascii="Special Elite" w:hAnsi="Special Elite"/>
@@ -87,11 +680,7 @@
           </mc:Choice>
           <mc:Fallback>
             <w:pict>
-              <v:shapetype w14:anchorId="5A6775CE" id="_x0000_t202" coordsize="21600,21600" o:spt="202" path="m,l,21600r21600,l21600,xe">
-                <v:stroke joinstyle="miter"/>
-                <v:path gradientshapeok="t" o:connecttype="rect"/>
-              </v:shapetype>
-              <v:shape id="Text Box 2" o:spid="_x0000_s1026" type="#_x0000_t202" style="position:absolute;margin-left:470.65pt;margin-top:3.3pt;width:20.65pt;height:18.65pt;z-index:251798528;visibility:visible;mso-wrap-style:square;mso-width-percent:0;mso-height-percent:0;mso-wrap-distance-left:9pt;mso-wrap-distance-top:3.6pt;mso-wrap-distance-right:9pt;mso-wrap-distance-bottom:3.6pt;mso-position-horizontal:absolute;mso-position-horizontal-relative:text;mso-position-vertical:absolute;mso-position-vertical-relative:text;mso-width-percent:0;mso-height-percent:0;mso-width-relative:margin;mso-height-relative:margin;v-text-anchor:top" o:gfxdata="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" filled="f" stroked="f">
+              <v:shape w14:anchorId="5A6775CE" id="_x0000_s1029" type="#_x0000_t202" style="position:absolute;margin-left:470.65pt;margin-top:3.3pt;width:20.65pt;height:18.65pt;z-index:251798528;visibility:visible;mso-wrap-style:square;mso-width-percent:0;mso-height-percent:0;mso-wrap-distance-left:9pt;mso-wrap-distance-top:3.6pt;mso-wrap-distance-right:9pt;mso-wrap-distance-bottom:3.6pt;mso-position-horizontal:absolute;mso-position-horizontal-relative:text;mso-position-vertical:absolute;mso-position-vertical-relative:text;mso-width-percent:0;mso-height-percent:0;mso-width-relative:margin;mso-height-relative:margin;v-text-anchor:top" o:gfxdata="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" filled="f" stroked="f">
                 <v:textbox>
                   <w:txbxContent>
                     <w:p>
@@ -194,7 +783,7 @@
           </mc:Choice>
           <mc:Fallback>
             <w:pict>
-              <v:shape w14:anchorId="3B349192" id="_x0000_s1027" type="#_x0000_t202" style="position:absolute;margin-left:369.3pt;margin-top:14pt;width:20.65pt;height:18.65pt;z-index:251747328;visibility:visible;mso-wrap-style:square;mso-width-percent:0;mso-height-percent:0;mso-wrap-distance-left:9pt;mso-wrap-distance-top:3.6pt;mso-wrap-distance-right:9pt;mso-wrap-distance-bottom:3.6pt;mso-position-horizontal:absolute;mso-position-horizontal-relative:text;mso-position-vertical:absolute;mso-position-vertical-relative:text;mso-width-percent:0;mso-height-percent:0;mso-width-relative:margin;mso-height-relative:margin;v-text-anchor:top" o:gfxdata="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" filled="f" stroked="f">
+              <v:shape w14:anchorId="3B349192" id="_x0000_s1030" type="#_x0000_t202" style="position:absolute;margin-left:369.3pt;margin-top:14pt;width:20.65pt;height:18.65pt;z-index:251747328;visibility:visible;mso-wrap-style:square;mso-width-percent:0;mso-height-percent:0;mso-wrap-distance-left:9pt;mso-wrap-distance-top:3.6pt;mso-wrap-distance-right:9pt;mso-wrap-distance-bottom:3.6pt;mso-position-horizontal:absolute;mso-position-horizontal-relative:text;mso-position-vertical:absolute;mso-position-vertical-relative:text;mso-width-percent:0;mso-height-percent:0;mso-width-relative:margin;mso-height-relative:margin;v-text-anchor:top" o:gfxdata="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" filled="f" stroked="f">
                 <v:textbox>
                   <w:txbxContent>
                     <w:p>
@@ -297,7 +886,7 @@
           </mc:Choice>
           <mc:Fallback>
             <w:pict>
-              <v:shape w14:anchorId="177EB716" id="_x0000_s1028" type="#_x0000_t202" style="position:absolute;margin-left:198.65pt;margin-top:16.95pt;width:42.65pt;height:18.65pt;z-index:251735040;visibility:visible;mso-wrap-style:square;mso-width-percent:0;mso-height-percent:0;mso-wrap-distance-left:9pt;mso-wrap-distance-top:3.6pt;mso-wrap-distance-right:9pt;mso-wrap-distance-bottom:3.6pt;mso-position-horizontal:absolute;mso-position-horizontal-relative:text;mso-position-vertical:absolute;mso-position-vertical-relative:text;mso-width-percent:0;mso-height-percent:0;mso-width-relative:margin;mso-height-relative:margin;v-text-anchor:top" o:gfxdata="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" filled="f" stroked="f">
+              <v:shape w14:anchorId="177EB716" id="_x0000_s1031" type="#_x0000_t202" style="position:absolute;margin-left:198.65pt;margin-top:16.95pt;width:42.65pt;height:18.65pt;z-index:251735040;visibility:visible;mso-wrap-style:square;mso-width-percent:0;mso-height-percent:0;mso-wrap-distance-left:9pt;mso-wrap-distance-top:3.6pt;mso-wrap-distance-right:9pt;mso-wrap-distance-bottom:3.6pt;mso-position-horizontal:absolute;mso-position-horizontal-relative:text;mso-position-vertical:absolute;mso-position-vertical-relative:text;mso-width-percent:0;mso-height-percent:0;mso-width-relative:margin;mso-height-relative:margin;v-text-anchor:top" o:gfxdata="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" filled="f" stroked="f">
                 <v:textbox>
                   <w:txbxContent>
                     <w:p>
@@ -400,7 +989,7 @@
           </mc:Choice>
           <mc:Fallback>
             <w:pict>
-              <v:shape id="_x0000_s1029" type="#_x0000_t202" style="position:absolute;margin-left:78.65pt;margin-top:18pt;width:42.65pt;height:18.65pt;z-index:251732992;visibility:visible;mso-wrap-style:square;mso-width-percent:0;mso-height-percent:0;mso-wrap-distance-left:9pt;mso-wrap-distance-top:3.6pt;mso-wrap-distance-right:9pt;mso-wrap-distance-bottom:3.6pt;mso-position-horizontal:absolute;mso-position-horizontal-relative:text;mso-position-vertical:absolute;mso-position-vertical-relative:text;mso-width-percent:0;mso-height-percent:0;mso-width-relative:margin;mso-height-relative:margin;v-text-anchor:top" o:gfxdata="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" filled="f" stroked="f">
+              <v:shape id="_x0000_s1032" type="#_x0000_t202" style="position:absolute;margin-left:78.65pt;margin-top:18pt;width:42.65pt;height:18.65pt;z-index:251732992;visibility:visible;mso-wrap-style:square;mso-width-percent:0;mso-height-percent:0;mso-wrap-distance-left:9pt;mso-wrap-distance-top:3.6pt;mso-wrap-distance-right:9pt;mso-wrap-distance-bottom:3.6pt;mso-position-horizontal:absolute;mso-position-horizontal-relative:text;mso-position-vertical:absolute;mso-position-vertical-relative:text;mso-width-percent:0;mso-height-percent:0;mso-width-relative:margin;mso-height-relative:margin;v-text-anchor:top" o:gfxdata="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" filled="f" stroked="f">
                 <v:textbox>
                   <w:txbxContent>
                     <w:p>
@@ -645,7 +1234,7 @@
           </mc:Choice>
           <mc:Fallback>
             <w:pict>
-              <v:shape w14:anchorId="4240D00E" id="Text Box 27" o:spid="_x0000_s1030" type="#_x0000_t202" style="position:absolute;margin-left:516.65pt;margin-top:275.6pt;width:36pt;height:34pt;z-index:251686912;visibility:visible;mso-wrap-style:square;mso-width-percent:0;mso-height-percent:0;mso-wrap-distance-left:9pt;mso-wrap-distance-top:3.6pt;mso-wrap-distance-right:9pt;mso-wrap-distance-bottom:3.6pt;mso-position-horizontal:absolute;mso-position-horizontal-relative:margin;mso-position-vertical:absolute;mso-position-vertical-relative:text;mso-width-percent:0;mso-height-percent:0;mso-width-relative:margin;mso-height-relative:margin;v-text-anchor:top" o:gfxdata="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" strokeweight="1pt">
+              <v:shape w14:anchorId="4240D00E" id="Text Box 27" o:spid="_x0000_s1033" type="#_x0000_t202" style="position:absolute;margin-left:516.65pt;margin-top:275.6pt;width:36pt;height:34pt;z-index:251686912;visibility:visible;mso-wrap-style:square;mso-width-percent:0;mso-height-percent:0;mso-wrap-distance-left:9pt;mso-wrap-distance-top:3.6pt;mso-wrap-distance-right:9pt;mso-wrap-distance-bottom:3.6pt;mso-position-horizontal:absolute;mso-position-horizontal-relative:margin;mso-position-vertical:absolute;mso-position-vertical-relative:text;mso-width-percent:0;mso-height-percent:0;mso-width-relative:margin;mso-height-relative:margin;v-text-anchor:top" o:gfxdata="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" strokeweight="1pt">
                 <v:textbox>
                   <w:txbxContent>
                     <w:p>
@@ -752,7 +1341,7 @@
           </mc:Choice>
           <mc:Fallback>
             <w:pict>
-              <v:shape w14:anchorId="371A22F8" id="Text Box 26" o:spid="_x0000_s1031" type="#_x0000_t202" style="position:absolute;margin-left:444pt;margin-top:292.9pt;width:36pt;height:34pt;z-index:251685888;visibility:visible;mso-wrap-style:square;mso-width-percent:0;mso-height-percent:0;mso-wrap-distance-left:9pt;mso-wrap-distance-top:3.6pt;mso-wrap-distance-right:9pt;mso-wrap-distance-bottom:3.6pt;mso-position-horizontal:absolute;mso-position-horizontal-relative:margin;mso-position-vertical:absolute;mso-position-vertical-relative:text;mso-width-percent:0;mso-height-percent:0;mso-width-relative:margin;mso-height-relative:margin;v-text-anchor:top" o:gfxdata="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" strokeweight="1pt">
+              <v:shape w14:anchorId="371A22F8" id="Text Box 26" o:spid="_x0000_s1034" type="#_x0000_t202" style="position:absolute;margin-left:444pt;margin-top:292.9pt;width:36pt;height:34pt;z-index:251685888;visibility:visible;mso-wrap-style:square;mso-width-percent:0;mso-height-percent:0;mso-wrap-distance-left:9pt;mso-wrap-distance-top:3.6pt;mso-wrap-distance-right:9pt;mso-wrap-distance-bottom:3.6pt;mso-position-horizontal:absolute;mso-position-horizontal-relative:margin;mso-position-vertical:absolute;mso-position-vertical-relative:text;mso-width-percent:0;mso-height-percent:0;mso-width-relative:margin;mso-height-relative:margin;v-text-anchor:top" o:gfxdata="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" strokeweight="1pt">
                 <v:textbox>
                   <w:txbxContent>
                     <w:p>
@@ -859,7 +1448,7 @@
           </mc:Choice>
           <mc:Fallback>
             <w:pict>
-              <v:shape w14:anchorId="51B4F64D" id="Text Box 25" o:spid="_x0000_s1032" type="#_x0000_t202" style="position:absolute;margin-left:376.65pt;margin-top:280.95pt;width:36pt;height:34pt;z-index:251684864;visibility:visible;mso-wrap-style:square;mso-width-percent:0;mso-height-percent:0;mso-wrap-distance-left:9pt;mso-wrap-distance-top:3.6pt;mso-wrap-distance-right:9pt;mso-wrap-distance-bottom:3.6pt;mso-position-horizontal:absolute;mso-position-horizontal-relative:margin;mso-position-vertical:absolute;mso-position-vertical-relative:text;mso-width-percent:0;mso-height-percent:0;mso-width-relative:margin;mso-height-relative:margin;v-text-anchor:top" o:gfxdata="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" strokeweight="1pt">
+              <v:shape w14:anchorId="51B4F64D" id="Text Box 25" o:spid="_x0000_s1035" type="#_x0000_t202" style="position:absolute;margin-left:376.65pt;margin-top:280.95pt;width:36pt;height:34pt;z-index:251684864;visibility:visible;mso-wrap-style:square;mso-width-percent:0;mso-height-percent:0;mso-wrap-distance-left:9pt;mso-wrap-distance-top:3.6pt;mso-wrap-distance-right:9pt;mso-wrap-distance-bottom:3.6pt;mso-position-horizontal:absolute;mso-position-horizontal-relative:margin;mso-position-vertical:absolute;mso-position-vertical-relative:text;mso-width-percent:0;mso-height-percent:0;mso-width-relative:margin;mso-height-relative:margin;v-text-anchor:top" o:gfxdata="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" strokeweight="1pt">
                 <v:textbox>
                   <w:txbxContent>
                     <w:p>
@@ -966,7 +1555,7 @@
           </mc:Choice>
           <mc:Fallback>
             <w:pict>
-              <v:shape w14:anchorId="5F8F219D" id="Text Box 24" o:spid="_x0000_s1033" type="#_x0000_t202" style="position:absolute;margin-left:322.65pt;margin-top:282.25pt;width:36pt;height:34pt;z-index:251683840;visibility:visible;mso-wrap-style:square;mso-width-percent:0;mso-height-percent:0;mso-wrap-distance-left:9pt;mso-wrap-distance-top:3.6pt;mso-wrap-distance-right:9pt;mso-wrap-distance-bottom:3.6pt;mso-position-horizontal:absolute;mso-position-horizontal-relative:margin;mso-position-vertical:absolute;mso-position-vertical-relative:text;mso-width-percent:0;mso-height-percent:0;mso-width-relative:margin;mso-height-relative:margin;v-text-anchor:top" o:gfxdata="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" strokeweight="1pt">
+              <v:shape w14:anchorId="5F8F219D" id="Text Box 24" o:spid="_x0000_s1036" type="#_x0000_t202" style="position:absolute;margin-left:322.65pt;margin-top:282.25pt;width:36pt;height:34pt;z-index:251683840;visibility:visible;mso-wrap-style:square;mso-width-percent:0;mso-height-percent:0;mso-wrap-distance-left:9pt;mso-wrap-distance-top:3.6pt;mso-wrap-distance-right:9pt;mso-wrap-distance-bottom:3.6pt;mso-position-horizontal:absolute;mso-position-horizontal-relative:margin;mso-position-vertical:absolute;mso-position-vertical-relative:text;mso-width-percent:0;mso-height-percent:0;mso-width-relative:margin;mso-height-relative:margin;v-text-anchor:top" o:gfxdata="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" strokeweight="1pt">
                 <v:textbox>
                   <w:txbxContent>
                     <w:p>
@@ -1073,7 +1662,7 @@
           </mc:Choice>
           <mc:Fallback>
             <w:pict>
-              <v:shape w14:anchorId="34093682" id="Text Box 23" o:spid="_x0000_s1034" type="#_x0000_t202" style="position:absolute;margin-left:278.65pt;margin-top:355.55pt;width:36pt;height:34pt;z-index:251682816;visibility:visible;mso-wrap-style:square;mso-width-percent:0;mso-height-percent:0;mso-wrap-distance-left:9pt;mso-wrap-distance-top:3.6pt;mso-wrap-distance-right:9pt;mso-wrap-distance-bottom:3.6pt;mso-position-horizontal:absolute;mso-position-horizontal-relative:margin;mso-position-vertical:absolute;mso-position-vertical-relative:text;mso-width-percent:0;mso-height-percent:0;mso-width-relative:margin;mso-height-relative:margin;v-text-anchor:top" o:gfxdata="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" strokeweight="1pt">
+              <v:shape w14:anchorId="34093682" id="Text Box 23" o:spid="_x0000_s1037" type="#_x0000_t202" style="position:absolute;margin-left:278.65pt;margin-top:355.55pt;width:36pt;height:34pt;z-index:251682816;visibility:visible;mso-wrap-style:square;mso-width-percent:0;mso-height-percent:0;mso-wrap-distance-left:9pt;mso-wrap-distance-top:3.6pt;mso-wrap-distance-right:9pt;mso-wrap-distance-bottom:3.6pt;mso-position-horizontal:absolute;mso-position-horizontal-relative:margin;mso-position-vertical:absolute;mso-position-vertical-relative:text;mso-width-percent:0;mso-height-percent:0;mso-width-relative:margin;mso-height-relative:margin;v-text-anchor:top" o:gfxdata="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" strokeweight="1pt">
                 <v:textbox>
                   <w:txbxContent>
                     <w:p>
@@ -1174,7 +1763,7 @@
           </mc:Choice>
           <mc:Fallback>
             <w:pict>
-              <v:shape w14:anchorId="31BCC4EC" id="Text Box 14" o:spid="_x0000_s1035" type="#_x0000_t202" style="position:absolute;margin-left:287.95pt;margin-top:282.6pt;width:21.3pt;height:24pt;z-index:251673600;visibility:visible;mso-wrap-style:square;mso-width-percent:0;mso-height-percent:0;mso-wrap-distance-left:9pt;mso-wrap-distance-top:3.6pt;mso-wrap-distance-right:9pt;mso-wrap-distance-bottom:3.6pt;mso-position-horizontal:absolute;mso-position-horizontal-relative:margin;mso-position-vertical:absolute;mso-position-vertical-relative:text;mso-width-percent:0;mso-height-percent:0;mso-width-relative:margin;mso-height-relative:margin;v-text-anchor:top" o:gfxdata="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" fillcolor="#80ffff" strokeweight="1pt">
+              <v:shape w14:anchorId="31BCC4EC" id="Text Box 14" o:spid="_x0000_s1038" type="#_x0000_t202" style="position:absolute;margin-left:287.95pt;margin-top:282.6pt;width:21.3pt;height:24pt;z-index:251673600;visibility:visible;mso-wrap-style:square;mso-width-percent:0;mso-height-percent:0;mso-wrap-distance-left:9pt;mso-wrap-distance-top:3.6pt;mso-wrap-distance-right:9pt;mso-wrap-distance-bottom:3.6pt;mso-position-horizontal:absolute;mso-position-horizontal-relative:margin;mso-position-vertical:absolute;mso-position-vertical-relative:text;mso-width-percent:0;mso-height-percent:0;mso-width-relative:margin;mso-height-relative:margin;v-text-anchor:top" o:gfxdata="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" fillcolor="#80ffff" strokeweight="1pt">
                 <v:textbox>
                   <w:txbxContent>
                     <w:p>
@@ -1275,7 +1864,7 @@
           </mc:Choice>
           <mc:Fallback>
             <w:pict>
-              <v:shape w14:anchorId="479890A5" id="Text Box 22" o:spid="_x0000_s1036" type="#_x0000_t202" style="position:absolute;margin-left:176.65pt;margin-top:357.55pt;width:36pt;height:34pt;z-index:251681792;visibility:visible;mso-wrap-style:square;mso-width-percent:0;mso-height-percent:0;mso-wrap-distance-left:9pt;mso-wrap-distance-top:3.6pt;mso-wrap-distance-right:9pt;mso-wrap-distance-bottom:3.6pt;mso-position-horizontal:absolute;mso-position-horizontal-relative:margin;mso-position-vertical:absolute;mso-position-vertical-relative:text;mso-width-percent:0;mso-height-percent:0;mso-width-relative:margin;mso-height-relative:margin;v-text-anchor:top" o:gfxdata="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" strokeweight="1pt">
+              <v:shape w14:anchorId="479890A5" id="Text Box 22" o:spid="_x0000_s1039" type="#_x0000_t202" style="position:absolute;margin-left:176.65pt;margin-top:357.55pt;width:36pt;height:34pt;z-index:251681792;visibility:visible;mso-wrap-style:square;mso-width-percent:0;mso-height-percent:0;mso-wrap-distance-left:9pt;mso-wrap-distance-top:3.6pt;mso-wrap-distance-right:9pt;mso-wrap-distance-bottom:3.6pt;mso-position-horizontal:absolute;mso-position-horizontal-relative:margin;mso-position-vertical:absolute;mso-position-vertical-relative:text;mso-width-percent:0;mso-height-percent:0;mso-width-relative:margin;mso-height-relative:margin;v-text-anchor:top" o:gfxdata="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" strokeweight="1pt">
                 <v:textbox>
                   <w:txbxContent>
                     <w:p>
@@ -1382,7 +1971,7 @@
           </mc:Choice>
           <mc:Fallback>
             <w:pict>
-              <v:shape w14:anchorId="5706A6F2" id="Text Box 21" o:spid="_x0000_s1037" type="#_x0000_t202" style="position:absolute;margin-left:82.65pt;margin-top:430.65pt;width:36pt;height:34pt;z-index:251680768;visibility:visible;mso-wrap-style:square;mso-width-percent:0;mso-height-percent:0;mso-wrap-distance-left:9pt;mso-wrap-distance-top:3.6pt;mso-wrap-distance-right:9pt;mso-wrap-distance-bottom:3.6pt;mso-position-horizontal:absolute;mso-position-horizontal-relative:margin;mso-position-vertical:absolute;mso-position-vertical-relative:text;mso-width-percent:0;mso-height-percent:0;mso-width-relative:margin;mso-height-relative:margin;v-text-anchor:top" o:gfxdata="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" strokeweight="1pt">
+              <v:shape w14:anchorId="5706A6F2" id="Text Box 21" o:spid="_x0000_s1040" type="#_x0000_t202" style="position:absolute;margin-left:82.65pt;margin-top:430.65pt;width:36pt;height:34pt;z-index:251680768;visibility:visible;mso-wrap-style:square;mso-width-percent:0;mso-height-percent:0;mso-wrap-distance-left:9pt;mso-wrap-distance-top:3.6pt;mso-wrap-distance-right:9pt;mso-wrap-distance-bottom:3.6pt;mso-position-horizontal:absolute;mso-position-horizontal-relative:margin;mso-position-vertical:absolute;mso-position-vertical-relative:text;mso-width-percent:0;mso-height-percent:0;mso-width-relative:margin;mso-height-relative:margin;v-text-anchor:top" o:gfxdata="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" strokeweight="1pt">
                 <v:textbox>
                   <w:txbxContent>
                     <w:p>
@@ -1467,17 +2056,9 @@
                               <w:rPr>
                                 <w:rFonts w:ascii="Special Elite" w:hAnsi="Special Elite"/>
                               </w:rPr>
-                              <w:t>No wires</w:t>
-                            </w:r>
-                            <w:bookmarkStart w:id="0" w:name="_GoBack"/>
-                            <w:r>
-                              <w:rPr>
-                                <w:rFonts w:ascii="Special Elite" w:hAnsi="Special Elite"/>
-                              </w:rPr>
-                              <w:t xml:space="preserve"> are white or black.</w:t>
+                              <w:t>No wires are white or black.</w:t>
                             </w:r>
                           </w:p>
-                          <w:bookmarkEnd w:id="0"/>
                           <w:p>
                             <w:pPr>
                               <w:rPr>
@@ -1504,7 +2085,7 @@
           </mc:Choice>
           <mc:Fallback>
             <w:pict>
-              <v:shape w14:anchorId="5D82D7DF" id="Text Box 20" o:spid="_x0000_s1038" type="#_x0000_t202" style="position:absolute;margin-left:394.65pt;margin-top:161.95pt;width:64pt;height:57.3pt;z-index:251679744;visibility:visible;mso-wrap-style:square;mso-width-percent:0;mso-height-percent:0;mso-wrap-distance-left:9pt;mso-wrap-distance-top:3.6pt;mso-wrap-distance-right:9pt;mso-wrap-distance-bottom:3.6pt;mso-position-horizontal:absolute;mso-position-horizontal-relative:margin;mso-position-vertical:absolute;mso-position-vertical-relative:text;mso-width-percent:0;mso-height-percent:0;mso-width-relative:margin;mso-height-relative:margin;v-text-anchor:top" o:gfxdata="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" strokeweight="1pt">
+              <v:shape w14:anchorId="5D82D7DF" id="Text Box 20" o:spid="_x0000_s1041" type="#_x0000_t202" style="position:absolute;margin-left:394.65pt;margin-top:161.95pt;width:64pt;height:57.3pt;z-index:251679744;visibility:visible;mso-wrap-style:square;mso-width-percent:0;mso-height-percent:0;mso-wrap-distance-left:9pt;mso-wrap-distance-top:3.6pt;mso-wrap-distance-right:9pt;mso-wrap-distance-bottom:3.6pt;mso-position-horizontal:absolute;mso-position-horizontal-relative:margin;mso-position-vertical:absolute;mso-position-vertical-relative:text;mso-width-percent:0;mso-height-percent:0;mso-width-relative:margin;mso-height-relative:margin;v-text-anchor:top" o:gfxdata="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" strokeweight="1pt">
                 <v:textbox>
                   <w:txbxContent>
                     <w:p>
@@ -1517,17 +2098,9 @@
                         <w:rPr>
                           <w:rFonts w:ascii="Special Elite" w:hAnsi="Special Elite"/>
                         </w:rPr>
-                        <w:t>No wires</w:t>
-                      </w:r>
-                      <w:bookmarkStart w:id="1" w:name="_GoBack"/>
-                      <w:r>
-                        <w:rPr>
-                          <w:rFonts w:ascii="Special Elite" w:hAnsi="Special Elite"/>
-                        </w:rPr>
-                        <w:t xml:space="preserve"> are white or black.</w:t>
+                        <w:t>No wires are white or black.</w:t>
                       </w:r>
                     </w:p>
-                    <w:bookmarkEnd w:id="1"/>
                     <w:p>
                       <w:pPr>
                         <w:rPr>
@@ -1633,7 +2206,7 @@
           </mc:Choice>
           <mc:Fallback>
             <w:pict>
-              <v:shape w14:anchorId="46000613" id="Text Box 19" o:spid="_x0000_s1039" type="#_x0000_t202" style="position:absolute;margin-left:482.65pt;margin-top:179.3pt;width:100pt;height:69.3pt;z-index:251678720;visibility:visible;mso-wrap-style:square;mso-width-percent:0;mso-height-percent:0;mso-wrap-distance-left:9pt;mso-wrap-distance-top:3.6pt;mso-wrap-distance-right:9pt;mso-wrap-distance-bottom:3.6pt;mso-position-horizontal:absolute;mso-position-horizontal-relative:margin;mso-position-vertical:absolute;mso-position-vertical-relative:text;mso-width-percent:0;mso-height-percent:0;mso-width-relative:margin;mso-height-relative:margin;v-text-anchor:top" o:gfxdata="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" fillcolor="#ff80ff" strokeweight="1pt">
+              <v:shape w14:anchorId="46000613" id="Text Box 19" o:spid="_x0000_s1042" type="#_x0000_t202" style="position:absolute;margin-left:482.65pt;margin-top:179.3pt;width:100pt;height:69.3pt;z-index:251678720;visibility:visible;mso-wrap-style:square;mso-width-percent:0;mso-height-percent:0;mso-wrap-distance-left:9pt;mso-wrap-distance-top:3.6pt;mso-wrap-distance-right:9pt;mso-wrap-distance-bottom:3.6pt;mso-position-horizontal:absolute;mso-position-horizontal-relative:margin;mso-position-vertical:absolute;mso-position-vertical-relative:text;mso-width-percent:0;mso-height-percent:0;mso-width-relative:margin;mso-height-relative:margin;v-text-anchor:top" o:gfxdata="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" fillcolor="#ff80ff" strokeweight="1pt">
                 <v:textbox>
                   <w:txbxContent>
                     <w:p>
@@ -1747,7 +2320,7 @@
           </mc:Choice>
           <mc:Fallback>
             <w:pict>
-              <v:shape w14:anchorId="399620DE" id="Text Box 18" o:spid="_x0000_s1040" type="#_x0000_t202" style="position:absolute;margin-left:400.65pt;margin-top:103.95pt;width:100pt;height:42pt;z-index:251677696;visibility:visible;mso-wrap-style:square;mso-width-percent:0;mso-height-percent:0;mso-wrap-distance-left:9pt;mso-wrap-distance-top:3.6pt;mso-wrap-distance-right:9pt;mso-wrap-distance-bottom:3.6pt;mso-position-horizontal:absolute;mso-position-horizontal-relative:margin;mso-position-vertical:absolute;mso-position-vertical-relative:text;mso-width-percent:0;mso-height-percent:0;mso-width-relative:margin;mso-height-relative:margin;v-text-anchor:top" o:gfxdata="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" fillcolor="#fb6d6d" strokeweight="1pt">
+              <v:shape w14:anchorId="399620DE" id="Text Box 18" o:spid="_x0000_s1043" type="#_x0000_t202" style="position:absolute;margin-left:400.65pt;margin-top:103.95pt;width:100pt;height:42pt;z-index:251677696;visibility:visible;mso-wrap-style:square;mso-width-percent:0;mso-height-percent:0;mso-wrap-distance-left:9pt;mso-wrap-distance-top:3.6pt;mso-wrap-distance-right:9pt;mso-wrap-distance-bottom:3.6pt;mso-position-horizontal:absolute;mso-position-horizontal-relative:margin;mso-position-vertical:absolute;mso-position-vertical-relative:text;mso-width-percent:0;mso-height-percent:0;mso-width-relative:margin;mso-height-relative:margin;v-text-anchor:top" o:gfxdata="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" fillcolor="#fb6d6d" strokeweight="1pt">
                 <v:textbox>
                   <w:txbxContent>
                     <w:p>
@@ -1854,7 +2427,7 @@
           </mc:Choice>
           <mc:Fallback>
             <w:pict>
-              <v:shape w14:anchorId="3ED0DEB9" id="Text Box 17" o:spid="_x0000_s1041" type="#_x0000_t202" style="position:absolute;margin-left:450.65pt;margin-top:66.65pt;width:123.3pt;height:19.3pt;z-index:251676672;visibility:visible;mso-wrap-style:square;mso-width-percent:0;mso-height-percent:0;mso-wrap-distance-left:9pt;mso-wrap-distance-top:3.6pt;mso-wrap-distance-right:9pt;mso-wrap-distance-bottom:3.6pt;mso-position-horizontal:absolute;mso-position-horizontal-relative:margin;mso-position-vertical:absolute;mso-position-vertical-relative:text;mso-width-percent:0;mso-height-percent:0;mso-width-relative:margin;mso-height-relative:margin;v-text-anchor:top" o:gfxdata="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" fillcolor="#80ff80" strokeweight="1pt">
+              <v:shape w14:anchorId="3ED0DEB9" id="Text Box 17" o:spid="_x0000_s1044" type="#_x0000_t202" style="position:absolute;margin-left:450.65pt;margin-top:66.65pt;width:123.3pt;height:19.3pt;z-index:251676672;visibility:visible;mso-wrap-style:square;mso-width-percent:0;mso-height-percent:0;mso-wrap-distance-left:9pt;mso-wrap-distance-top:3.6pt;mso-wrap-distance-right:9pt;mso-wrap-distance-bottom:3.6pt;mso-position-horizontal:absolute;mso-position-horizontal-relative:margin;mso-position-vertical:absolute;mso-position-vertical-relative:text;mso-width-percent:0;mso-height-percent:0;mso-width-relative:margin;mso-height-relative:margin;v-text-anchor:top" o:gfxdata="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" fillcolor="#80ff80" strokeweight="1pt">
                 <v:textbox>
                   <w:txbxContent>
                     <w:p>
@@ -1961,7 +2534,7 @@
           </mc:Choice>
           <mc:Fallback>
             <w:pict>
-              <v:shape w14:anchorId="248869CB" id="Text Box 16" o:spid="_x0000_s1042" type="#_x0000_t202" style="position:absolute;margin-left:497.3pt;margin-top:0;width:82.65pt;height:45.3pt;z-index:251675648;visibility:visible;mso-wrap-style:square;mso-width-percent:0;mso-height-percent:0;mso-wrap-distance-left:9pt;mso-wrap-distance-top:3.6pt;mso-wrap-distance-right:9pt;mso-wrap-distance-bottom:3.6pt;mso-position-horizontal:absolute;mso-position-horizontal-relative:margin;mso-position-vertical:absolute;mso-position-vertical-relative:text;mso-width-percent:0;mso-height-percent:0;mso-width-relative:margin;mso-height-relative:margin;v-text-anchor:top" o:gfxdata="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" fillcolor="#8080ff" strokeweight="1pt">
+              <v:shape w14:anchorId="248869CB" id="Text Box 16" o:spid="_x0000_s1045" type="#_x0000_t202" style="position:absolute;margin-left:497.3pt;margin-top:0;width:82.65pt;height:45.3pt;z-index:251675648;visibility:visible;mso-wrap-style:square;mso-width-percent:0;mso-height-percent:0;mso-wrap-distance-left:9pt;mso-wrap-distance-top:3.6pt;mso-wrap-distance-right:9pt;mso-wrap-distance-bottom:3.6pt;mso-position-horizontal:absolute;mso-position-horizontal-relative:margin;mso-position-vertical:absolute;mso-position-vertical-relative:text;mso-width-percent:0;mso-height-percent:0;mso-width-relative:margin;mso-height-relative:margin;v-text-anchor:top" o:gfxdata="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" fillcolor="#8080ff" strokeweight="1pt">
                 <v:textbox>
                   <w:txbxContent>
                     <w:p>
@@ -2068,7 +2641,7 @@
           </mc:Choice>
           <mc:Fallback>
             <w:pict>
-              <v:shape w14:anchorId="212354E4" id="Text Box 15" o:spid="_x0000_s1043" type="#_x0000_t202" style="position:absolute;margin-left:402pt;margin-top:0;width:74pt;height:30.65pt;z-index:251674624;visibility:visible;mso-wrap-style:square;mso-width-percent:0;mso-height-percent:0;mso-wrap-distance-left:9pt;mso-wrap-distance-top:3.6pt;mso-wrap-distance-right:9pt;mso-wrap-distance-bottom:3.6pt;mso-position-horizontal:absolute;mso-position-horizontal-relative:margin;mso-position-vertical:absolute;mso-position-vertical-relative:text;mso-width-percent:0;mso-height-percent:0;mso-width-relative:margin;mso-height-relative:margin;v-text-anchor:top" o:gfxdata="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" fillcolor="#80ffff" strokeweight="1pt">
+              <v:shape w14:anchorId="212354E4" id="Text Box 15" o:spid="_x0000_s1046" type="#_x0000_t202" style="position:absolute;margin-left:402pt;margin-top:0;width:74pt;height:30.65pt;z-index:251674624;visibility:visible;mso-wrap-style:square;mso-width-percent:0;mso-height-percent:0;mso-wrap-distance-left:9pt;mso-wrap-distance-top:3.6pt;mso-wrap-distance-right:9pt;mso-wrap-distance-bottom:3.6pt;mso-position-horizontal:absolute;mso-position-horizontal-relative:margin;mso-position-vertical:absolute;mso-position-vertical-relative:text;mso-width-percent:0;mso-height-percent:0;mso-width-relative:margin;mso-height-relative:margin;v-text-anchor:top" o:gfxdata="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" fillcolor="#80ffff" strokeweight="1pt">
                 <v:textbox>
                   <w:txbxContent>
                     <w:p>
@@ -2175,7 +2748,7 @@
           </mc:Choice>
           <mc:Fallback>
             <w:pict>
-              <v:shape w14:anchorId="392135FD" id="Text Box 13" o:spid="_x0000_s1044" type="#_x0000_t202" style="position:absolute;margin-left:284.65pt;margin-top:180.65pt;width:84.65pt;height:31.3pt;z-index:251672576;visibility:visible;mso-wrap-style:square;mso-width-percent:0;mso-height-percent:0;mso-wrap-distance-left:9pt;mso-wrap-distance-top:3.6pt;mso-wrap-distance-right:9pt;mso-wrap-distance-bottom:3.6pt;mso-position-horizontal:absolute;mso-position-horizontal-relative:margin;mso-position-vertical:absolute;mso-position-vertical-relative:text;mso-width-percent:0;mso-height-percent:0;mso-width-relative:margin;mso-height-relative:margin;v-text-anchor:top" o:gfxdata="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" fillcolor="gray" strokeweight="1pt">
+              <v:shape w14:anchorId="392135FD" id="Text Box 13" o:spid="_x0000_s1047" type="#_x0000_t202" style="position:absolute;margin-left:284.65pt;margin-top:180.65pt;width:84.65pt;height:31.3pt;z-index:251672576;visibility:visible;mso-wrap-style:square;mso-width-percent:0;mso-height-percent:0;mso-wrap-distance-left:9pt;mso-wrap-distance-top:3.6pt;mso-wrap-distance-right:9pt;mso-wrap-distance-bottom:3.6pt;mso-position-horizontal:absolute;mso-position-horizontal-relative:margin;mso-position-vertical:absolute;mso-position-vertical-relative:text;mso-width-percent:0;mso-height-percent:0;mso-width-relative:margin;mso-height-relative:margin;v-text-anchor:top" o:gfxdata="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" fillcolor="gray" strokeweight="1pt">
                 <v:textbox>
                   <w:txbxContent>
                     <w:p>
@@ -2282,7 +2855,7 @@
           </mc:Choice>
           <mc:Fallback>
             <w:pict>
-              <v:shape w14:anchorId="6C5632BC" id="Text Box 12" o:spid="_x0000_s1045" type="#_x0000_t202" style="position:absolute;margin-left:266.65pt;margin-top:105.3pt;width:91.3pt;height:42pt;z-index:251671552;visibility:visible;mso-wrap-style:square;mso-width-percent:0;mso-height-percent:0;mso-wrap-distance-left:9pt;mso-wrap-distance-top:3.6pt;mso-wrap-distance-right:9pt;mso-wrap-distance-bottom:3.6pt;mso-position-horizontal:absolute;mso-position-horizontal-relative:margin;mso-position-vertical:absolute;mso-position-vertical-relative:text;mso-width-percent:0;mso-height-percent:0;mso-width-relative:margin;mso-height-relative:margin;v-text-anchor:top" o:gfxdata="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" fillcolor="#ffff80" strokeweight="1pt">
+              <v:shape w14:anchorId="6C5632BC" id="Text Box 12" o:spid="_x0000_s1048" type="#_x0000_t202" style="position:absolute;margin-left:266.65pt;margin-top:105.3pt;width:91.3pt;height:42pt;z-index:251671552;visibility:visible;mso-wrap-style:square;mso-width-percent:0;mso-height-percent:0;mso-wrap-distance-left:9pt;mso-wrap-distance-top:3.6pt;mso-wrap-distance-right:9pt;mso-wrap-distance-bottom:3.6pt;mso-position-horizontal:absolute;mso-position-horizontal-relative:margin;mso-position-vertical:absolute;mso-position-vertical-relative:text;mso-width-percent:0;mso-height-percent:0;mso-width-relative:margin;mso-height-relative:margin;v-text-anchor:top" o:gfxdata="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" fillcolor="#ffff80" strokeweight="1pt">
                 <v:textbox>
                   <w:txbxContent>
                     <w:p>
@@ -2389,7 +2962,7 @@
           </mc:Choice>
           <mc:Fallback>
             <w:pict>
-              <v:shape w14:anchorId="142915C9" id="Text Box 11" o:spid="_x0000_s1046" type="#_x0000_t202" style="position:absolute;margin-left:238.65pt;margin-top:28.6pt;width:128.65pt;height:44.65pt;z-index:251670528;visibility:visible;mso-wrap-style:square;mso-width-percent:0;mso-height-percent:0;mso-wrap-distance-left:9pt;mso-wrap-distance-top:3.6pt;mso-wrap-distance-right:9pt;mso-wrap-distance-bottom:3.6pt;mso-position-horizontal:absolute;mso-position-horizontal-relative:margin;mso-position-vertical:absolute;mso-position-vertical-relative:text;mso-width-percent:0;mso-height-percent:0;mso-width-relative:margin;mso-height-relative:margin;v-text-anchor:top" o:gfxdata="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" fillcolor="#ffff80" strokeweight="1pt">
+              <v:shape w14:anchorId="142915C9" id="Text Box 11" o:spid="_x0000_s1049" type="#_x0000_t202" style="position:absolute;margin-left:238.65pt;margin-top:28.6pt;width:128.65pt;height:44.65pt;z-index:251670528;visibility:visible;mso-wrap-style:square;mso-width-percent:0;mso-height-percent:0;mso-wrap-distance-left:9pt;mso-wrap-distance-top:3.6pt;mso-wrap-distance-right:9pt;mso-wrap-distance-bottom:3.6pt;mso-position-horizontal:absolute;mso-position-horizontal-relative:margin;mso-position-vertical:absolute;mso-position-vertical-relative:text;mso-width-percent:0;mso-height-percent:0;mso-width-relative:margin;mso-height-relative:margin;v-text-anchor:top" o:gfxdata="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" fillcolor="#ffff80" strokeweight="1pt">
                 <v:textbox>
                   <w:txbxContent>
                     <w:p>
@@ -2496,7 +3069,7 @@
           </mc:Choice>
           <mc:Fallback>
             <w:pict>
-              <v:shape w14:anchorId="2CC15117" id="Text Box 10" o:spid="_x0000_s1047" type="#_x0000_t202" style="position:absolute;margin-left:0;margin-top:346.25pt;width:104.65pt;height:44.65pt;z-index:251669504;visibility:visible;mso-wrap-style:square;mso-width-percent:0;mso-height-percent:0;mso-wrap-distance-left:9pt;mso-wrap-distance-top:3.6pt;mso-wrap-distance-right:9pt;mso-wrap-distance-bottom:3.6pt;mso-position-horizontal:left;mso-position-horizontal-relative:margin;mso-position-vertical:absolute;mso-position-vertical-relative:text;mso-width-percent:0;mso-height-percent:0;mso-width-relative:margin;mso-height-relative:margin;v-text-anchor:top" o:gfxdata="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" fillcolor="#ffff80" strokeweight="1pt">
+              <v:shape w14:anchorId="2CC15117" id="Text Box 10" o:spid="_x0000_s1050" type="#_x0000_t202" style="position:absolute;margin-left:0;margin-top:346.25pt;width:104.65pt;height:44.65pt;z-index:251669504;visibility:visible;mso-wrap-style:square;mso-width-percent:0;mso-height-percent:0;mso-wrap-distance-left:9pt;mso-wrap-distance-top:3.6pt;mso-wrap-distance-right:9pt;mso-wrap-distance-bottom:3.6pt;mso-position-horizontal:left;mso-position-horizontal-relative:margin;mso-position-vertical:absolute;mso-position-vertical-relative:text;mso-width-percent:0;mso-height-percent:0;mso-width-relative:margin;mso-height-relative:margin;v-text-anchor:top" o:gfxdata="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" fillcolor="#ffff80" strokeweight="1pt">
                 <v:textbox>
                   <w:txbxContent>
                     <w:p>
@@ -2603,7 +3176,7 @@
           </mc:Choice>
           <mc:Fallback>
             <w:pict>
-              <v:shape w14:anchorId="23204FE7" id="Text Box 8" o:spid="_x0000_s1048" type="#_x0000_t202" style="position:absolute;margin-left:0;margin-top:256.65pt;width:104.65pt;height:56pt;z-index:251667456;visibility:visible;mso-wrap-style:square;mso-width-percent:0;mso-height-percent:0;mso-wrap-distance-left:9pt;mso-wrap-distance-top:3.6pt;mso-wrap-distance-right:9pt;mso-wrap-distance-bottom:3.6pt;mso-position-horizontal:left;mso-position-horizontal-relative:margin;mso-position-vertical:absolute;mso-position-vertical-relative:text;mso-width-percent:0;mso-height-percent:0;mso-width-relative:margin;mso-height-relative:margin;v-text-anchor:top" o:gfxdata="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" fillcolor="#ff80ff" strokeweight="1pt">
+              <v:shape w14:anchorId="23204FE7" id="Text Box 8" o:spid="_x0000_s1051" type="#_x0000_t202" style="position:absolute;margin-left:0;margin-top:256.65pt;width:104.65pt;height:56pt;z-index:251667456;visibility:visible;mso-wrap-style:square;mso-width-percent:0;mso-height-percent:0;mso-wrap-distance-left:9pt;mso-wrap-distance-top:3.6pt;mso-wrap-distance-right:9pt;mso-wrap-distance-bottom:3.6pt;mso-position-horizontal:left;mso-position-horizontal-relative:margin;mso-position-vertical:absolute;mso-position-vertical-relative:text;mso-width-percent:0;mso-height-percent:0;mso-width-relative:margin;mso-height-relative:margin;v-text-anchor:top" o:gfxdata="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" fillcolor="#ff80ff" strokeweight="1pt">
                 <v:textbox>
                   <w:txbxContent>
                     <w:p>
@@ -2710,7 +3283,7 @@
           </mc:Choice>
           <mc:Fallback>
             <w:pict>
-              <v:shape w14:anchorId="6561960E" id="Text Box 9" o:spid="_x0000_s1049" type="#_x0000_t202" style="position:absolute;margin-left:136pt;margin-top:251.3pt;width:106.65pt;height:55.3pt;z-index:251668480;visibility:visible;mso-wrap-style:square;mso-width-percent:0;mso-height-percent:0;mso-wrap-distance-left:9pt;mso-wrap-distance-top:3.6pt;mso-wrap-distance-right:9pt;mso-wrap-distance-bottom:3.6pt;mso-position-horizontal:absolute;mso-position-horizontal-relative:margin;mso-position-vertical:absolute;mso-position-vertical-relative:text;mso-width-percent:0;mso-height-percent:0;mso-width-relative:margin;mso-height-relative:margin;v-text-anchor:top" o:gfxdata="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" fillcolor="#8080ff" strokeweight="1pt">
+              <v:shape w14:anchorId="6561960E" id="Text Box 9" o:spid="_x0000_s1052" type="#_x0000_t202" style="position:absolute;margin-left:136pt;margin-top:251.3pt;width:106.65pt;height:55.3pt;z-index:251668480;visibility:visible;mso-wrap-style:square;mso-width-percent:0;mso-height-percent:0;mso-wrap-distance-left:9pt;mso-wrap-distance-top:3.6pt;mso-wrap-distance-right:9pt;mso-wrap-distance-bottom:3.6pt;mso-position-horizontal:absolute;mso-position-horizontal-relative:margin;mso-position-vertical:absolute;mso-position-vertical-relative:text;mso-width-percent:0;mso-height-percent:0;mso-width-relative:margin;mso-height-relative:margin;v-text-anchor:top" o:gfxdata="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" fillcolor="#8080ff" strokeweight="1pt">
                 <v:textbox>
                   <w:txbxContent>
                     <w:p>
@@ -2817,7 +3390,7 @@
           </mc:Choice>
           <mc:Fallback>
             <w:pict>
-              <v:shape w14:anchorId="380F1873" id="Text Box 7" o:spid="_x0000_s1050" type="#_x0000_t202" style="position:absolute;margin-left:126.65pt;margin-top:182.65pt;width:124pt;height:30pt;z-index:251666432;visibility:visible;mso-wrap-style:square;mso-width-percent:0;mso-height-percent:0;mso-wrap-distance-left:9pt;mso-wrap-distance-top:3.6pt;mso-wrap-distance-right:9pt;mso-wrap-distance-bottom:3.6pt;mso-position-horizontal:absolute;mso-position-horizontal-relative:margin;mso-position-vertical:absolute;mso-position-vertical-relative:text;mso-width-percent:0;mso-height-percent:0;mso-width-relative:margin;mso-height-relative:margin;v-text-anchor:top" o:gfxdata="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" strokeweight="1pt">
+              <v:shape w14:anchorId="380F1873" id="Text Box 7" o:spid="_x0000_s1053" type="#_x0000_t202" style="position:absolute;margin-left:126.65pt;margin-top:182.65pt;width:124pt;height:30pt;z-index:251666432;visibility:visible;mso-wrap-style:square;mso-width-percent:0;mso-height-percent:0;mso-wrap-distance-left:9pt;mso-wrap-distance-top:3.6pt;mso-wrap-distance-right:9pt;mso-wrap-distance-bottom:3.6pt;mso-position-horizontal:absolute;mso-position-horizontal-relative:margin;mso-position-vertical:absolute;mso-position-vertical-relative:text;mso-width-percent:0;mso-height-percent:0;mso-width-relative:margin;mso-height-relative:margin;v-text-anchor:top" o:gfxdata="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" strokeweight="1pt">
                 <v:textbox>
                   <w:txbxContent>
                     <w:p>
@@ -2924,7 +3497,7 @@
           </mc:Choice>
           <mc:Fallback>
             <w:pict>
-              <v:shape w14:anchorId="7187C80E" id="Text Box 5" o:spid="_x0000_s1051" type="#_x0000_t202" style="position:absolute;margin-left:126.65pt;margin-top:124pt;width:104pt;height:30pt;z-index:251664384;visibility:visible;mso-wrap-style:square;mso-width-percent:0;mso-height-percent:0;mso-wrap-distance-left:9pt;mso-wrap-distance-top:3.6pt;mso-wrap-distance-right:9pt;mso-wrap-distance-bottom:3.6pt;mso-position-horizontal:absolute;mso-position-horizontal-relative:margin;mso-position-vertical:absolute;mso-position-vertical-relative:text;mso-width-percent:0;mso-height-percent:0;mso-width-relative:margin;mso-height-relative:margin;v-text-anchor:top" o:gfxdata="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" fillcolor="gray" strokeweight="1pt">
+              <v:shape w14:anchorId="7187C80E" id="Text Box 5" o:spid="_x0000_s1054" type="#_x0000_t202" style="position:absolute;margin-left:126.65pt;margin-top:124pt;width:104pt;height:30pt;z-index:251664384;visibility:visible;mso-wrap-style:square;mso-width-percent:0;mso-height-percent:0;mso-wrap-distance-left:9pt;mso-wrap-distance-top:3.6pt;mso-wrap-distance-right:9pt;mso-wrap-distance-bottom:3.6pt;mso-position-horizontal:absolute;mso-position-horizontal-relative:margin;mso-position-vertical:absolute;mso-position-vertical-relative:text;mso-width-percent:0;mso-height-percent:0;mso-width-relative:margin;mso-height-relative:margin;v-text-anchor:top" o:gfxdata="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" fillcolor="gray" strokeweight="1pt">
                 <v:textbox>
                   <w:txbxContent>
                     <w:p>
@@ -3031,7 +3604,7 @@
           </mc:Choice>
           <mc:Fallback>
             <w:pict>
-              <v:shape w14:anchorId="438BD3E0" id="Text Box 4" o:spid="_x0000_s1052" type="#_x0000_t202" style="position:absolute;margin-left:0;margin-top:118.9pt;width:80pt;height:31.3pt;z-index:251663360;visibility:visible;mso-wrap-style:square;mso-width-percent:0;mso-height-percent:0;mso-wrap-distance-left:9pt;mso-wrap-distance-top:3.6pt;mso-wrap-distance-right:9pt;mso-wrap-distance-bottom:3.6pt;mso-position-horizontal:left;mso-position-horizontal-relative:margin;mso-position-vertical:absolute;mso-position-vertical-relative:text;mso-width-percent:0;mso-height-percent:0;mso-width-relative:margin;mso-height-relative:margin;v-text-anchor:top" o:gfxdata="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" fillcolor="#80ff80" strokeweight="1pt">
+              <v:shape w14:anchorId="438BD3E0" id="Text Box 4" o:spid="_x0000_s1055" type="#_x0000_t202" style="position:absolute;margin-left:0;margin-top:118.9pt;width:80pt;height:31.3pt;z-index:251663360;visibility:visible;mso-wrap-style:square;mso-width-percent:0;mso-height-percent:0;mso-wrap-distance-left:9pt;mso-wrap-distance-top:3.6pt;mso-wrap-distance-right:9pt;mso-wrap-distance-bottom:3.6pt;mso-position-horizontal:left;mso-position-horizontal-relative:margin;mso-position-vertical:absolute;mso-position-vertical-relative:text;mso-width-percent:0;mso-height-percent:0;mso-width-relative:margin;mso-height-relative:margin;v-text-anchor:top" o:gfxdata="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" fillcolor="#80ff80" strokeweight="1pt">
                 <v:textbox>
                   <w:txbxContent>
                     <w:p>
@@ -3138,7 +3711,7 @@
           </mc:Choice>
           <mc:Fallback>
             <w:pict>
-              <v:shape w14:anchorId="4AB2E8EC" id="_x0000_s1053" type="#_x0000_t202" style="position:absolute;margin-left:116.65pt;margin-top:46.65pt;width:85.3pt;height:57.3pt;z-index:251661312;visibility:visible;mso-wrap-style:square;mso-width-percent:0;mso-height-percent:0;mso-wrap-distance-left:9pt;mso-wrap-distance-top:3.6pt;mso-wrap-distance-right:9pt;mso-wrap-distance-bottom:3.6pt;mso-position-horizontal:absolute;mso-position-horizontal-relative:margin;mso-position-vertical:absolute;mso-position-vertical-relative:text;mso-width-percent:0;mso-height-percent:0;mso-width-relative:margin;mso-height-relative:margin;v-text-anchor:top" o:gfxdata="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" fillcolor="#80ff80" strokeweight="1pt">
+              <v:shape w14:anchorId="4AB2E8EC" id="_x0000_s1056" type="#_x0000_t202" style="position:absolute;margin-left:116.65pt;margin-top:46.65pt;width:85.3pt;height:57.3pt;z-index:251661312;visibility:visible;mso-wrap-style:square;mso-width-percent:0;mso-height-percent:0;mso-wrap-distance-left:9pt;mso-wrap-distance-top:3.6pt;mso-wrap-distance-right:9pt;mso-wrap-distance-bottom:3.6pt;mso-position-horizontal:absolute;mso-position-horizontal-relative:margin;mso-position-vertical:absolute;mso-position-vertical-relative:text;mso-width-percent:0;mso-height-percent:0;mso-width-relative:margin;mso-height-relative:margin;v-text-anchor:top" o:gfxdata="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" fillcolor="#80ff80" strokeweight="1pt">
                 <v:textbox>
                   <w:txbxContent>
                     <w:p>
@@ -3245,7 +3818,7 @@
           </mc:Choice>
           <mc:Fallback>
             <w:pict>
-              <v:shape w14:anchorId="788DF0B1" id="_x0000_s1054" type="#_x0000_t202" style="position:absolute;margin-left:117.95pt;margin-top:1.3pt;width:85.3pt;height:40.65pt;z-index:251660288;visibility:visible;mso-wrap-style:square;mso-width-percent:0;mso-height-percent:0;mso-wrap-distance-left:9pt;mso-wrap-distance-top:3.6pt;mso-wrap-distance-right:9pt;mso-wrap-distance-bottom:3.6pt;mso-position-horizontal:absolute;mso-position-horizontal-relative:margin;mso-position-vertical:absolute;mso-position-vertical-relative:text;mso-width-percent:0;mso-height-percent:0;mso-width-relative:margin;mso-height-relative:margin;v-text-anchor:top" o:gfxdata="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" fillcolor="#fb6d6d" strokeweight="1pt">
+              <v:shape w14:anchorId="788DF0B1" id="_x0000_s1057" type="#_x0000_t202" style="position:absolute;margin-left:117.95pt;margin-top:1.3pt;width:85.3pt;height:40.65pt;z-index:251660288;visibility:visible;mso-wrap-style:square;mso-width-percent:0;mso-height-percent:0;mso-wrap-distance-left:9pt;mso-wrap-distance-top:3.6pt;mso-wrap-distance-right:9pt;mso-wrap-distance-bottom:3.6pt;mso-position-horizontal:absolute;mso-position-horizontal-relative:margin;mso-position-vertical:absolute;mso-position-vertical-relative:text;mso-width-percent:0;mso-height-percent:0;mso-width-relative:margin;mso-height-relative:margin;v-text-anchor:top" o:gfxdata="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" fillcolor="#fb6d6d" strokeweight="1pt">
                 <v:textbox>
                   <w:txbxContent>
                     <w:p>
@@ -3352,7 +3925,7 @@
           </mc:Choice>
           <mc:Fallback>
             <w:pict>
-              <v:shape w14:anchorId="55552363" id="_x0000_s1055" type="#_x0000_t202" style="position:absolute;margin-left:0;margin-top:0;width:80pt;height:18.65pt;z-index:251659264;visibility:visible;mso-wrap-style:square;mso-width-percent:0;mso-height-percent:0;mso-wrap-distance-left:9pt;mso-wrap-distance-top:3.6pt;mso-wrap-distance-right:9pt;mso-wrap-distance-bottom:3.6pt;mso-position-horizontal:left;mso-position-horizontal-relative:margin;mso-position-vertical:absolute;mso-position-vertical-relative:text;mso-width-percent:0;mso-height-percent:0;mso-width-relative:margin;mso-height-relative:margin;v-text-anchor:top" o:gfxdata="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" strokeweight="1pt">
+              <v:shape w14:anchorId="55552363" id="_x0000_s1058" type="#_x0000_t202" style="position:absolute;margin-left:0;margin-top:0;width:80pt;height:18.65pt;z-index:251659264;visibility:visible;mso-wrap-style:square;mso-width-percent:0;mso-height-percent:0;mso-wrap-distance-left:9pt;mso-wrap-distance-top:3.6pt;mso-wrap-distance-right:9pt;mso-wrap-distance-bottom:3.6pt;mso-position-horizontal:left;mso-position-horizontal-relative:margin;mso-position-vertical:absolute;mso-position-vertical-relative:text;mso-width-percent:0;mso-height-percent:0;mso-width-relative:margin;mso-height-relative:margin;v-text-anchor:top" o:gfxdata="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" strokeweight="1pt">
                 <v:textbox>
                   <w:txbxContent>
                     <w:p>
@@ -3378,6 +3951,3423 @@
       </w:r>
     </w:p>
     <w:p>
+      <w:bookmarkStart w:id="0" w:name="_GoBack"/>
+      <w:bookmarkEnd w:id="0"/>
+      <w:r>
+        <w:rPr>
+          <w:rFonts w:ascii="Special Elite" w:hAnsi="Special Elite"/>
+          <w:noProof/>
+        </w:rPr>
+        <mc:AlternateContent>
+          <mc:Choice Requires="wps">
+            <w:drawing>
+              <wp:anchor distT="45720" distB="45720" distL="114300" distR="114300" simplePos="0" relativeHeight="251856896" behindDoc="0" locked="0" layoutInCell="1" allowOverlap="1" wp14:anchorId="6AA67D74" wp14:editId="1027A941">
+                <wp:simplePos x="0" y="0"/>
+                <wp:positionH relativeFrom="margin">
+                  <wp:posOffset>5700608</wp:posOffset>
+                </wp:positionH>
+                <wp:positionV relativeFrom="paragraph">
+                  <wp:posOffset>162560</wp:posOffset>
+                </wp:positionV>
+                <wp:extent cx="279400" cy="278765"/>
+                <wp:effectExtent l="0" t="0" r="0" b="0"/>
+                <wp:wrapSquare wrapText="bothSides"/>
+                <wp:docPr id="61" name="Text Box 2"/>
+                <wp:cNvGraphicFramePr>
+                  <a:graphicFrameLocks xmlns:a="http://schemas.openxmlformats.org/drawingml/2006/main"/>
+                </wp:cNvGraphicFramePr>
+                <a:graphic xmlns:a="http://schemas.openxmlformats.org/drawingml/2006/main">
+                  <a:graphicData uri="http://schemas.microsoft.com/office/word/2010/wordprocessingShape">
+                    <wps:wsp>
+                      <wps:cNvSpPr txBox="1">
+                        <a:spLocks noChangeArrowheads="1"/>
+                      </wps:cNvSpPr>
+                      <wps:spPr bwMode="auto">
+                        <a:xfrm>
+                          <a:off x="0" y="0"/>
+                          <a:ext cx="279400" cy="278765"/>
+                        </a:xfrm>
+                        <a:prstGeom prst="rect">
+                          <a:avLst/>
+                        </a:prstGeom>
+                        <a:noFill/>
+                        <a:ln w="9525">
+                          <a:noFill/>
+                          <a:miter lim="800000"/>
+                          <a:headEnd/>
+                          <a:tailEnd/>
+                        </a:ln>
+                      </wps:spPr>
+                      <wps:txbx>
+                        <w:txbxContent>
+                          <w:p>
+                            <w:pPr>
+                              <w:rPr>
+                                <w:rFonts w:ascii="Special Elite" w:hAnsi="Special Elite"/>
+                                <w:b/>
+                                <w:bCs/>
+                                <w:i/>
+                                <w:iCs/>
+                              </w:rPr>
+                            </w:pPr>
+                            <w:r>
+                              <w:rPr>
+                                <w:rFonts w:ascii="Special Elite" w:hAnsi="Special Elite"/>
+                                <w:b/>
+                                <w:bCs/>
+                                <w:i/>
+                                <w:iCs/>
+                              </w:rPr>
+                              <w:t>C</w:t>
+                            </w:r>
+                            <w:r>
+                              <w:rPr>
+                                <w:rFonts w:ascii="Special Elite" w:hAnsi="Special Elite"/>
+                                <w:b/>
+                                <w:bCs/>
+                                <w:i/>
+                                <w:iCs/>
+                                <w:noProof/>
+                              </w:rPr>
+                              <w:drawing>
+                                <wp:inline distT="0" distB="0" distL="0" distR="0" wp14:anchorId="62C2F0A6" wp14:editId="6B96EB0A">
+                                  <wp:extent cx="87630" cy="87630"/>
+                                  <wp:effectExtent l="0" t="0" r="7620" b="0"/>
+                                  <wp:docPr id="62" name="Picture 62"/>
+                                  <wp:cNvGraphicFramePr>
+                                    <a:graphicFrameLocks xmlns:a="http://schemas.openxmlformats.org/drawingml/2006/main" noChangeAspect="1"/>
+                                  </wp:cNvGraphicFramePr>
+                                  <a:graphic xmlns:a="http://schemas.openxmlformats.org/drawingml/2006/main">
+                                    <a:graphicData uri="http://schemas.openxmlformats.org/drawingml/2006/picture">
+                                      <pic:pic xmlns:pic="http://schemas.openxmlformats.org/drawingml/2006/picture">
+                                        <pic:nvPicPr>
+                                          <pic:cNvPr id="0" name="Picture 1"/>
+                                          <pic:cNvPicPr>
+                                            <a:picLocks noChangeAspect="1" noChangeArrowheads="1"/>
+                                          </pic:cNvPicPr>
+                                        </pic:nvPicPr>
+                                        <pic:blipFill>
+                                          <a:blip r:embed="rId4">
+                                            <a:extLst>
+                                              <a:ext uri="{28A0092B-C50C-407E-A947-70E740481C1C}">
+                                                <a14:useLocalDpi xmlns:a14="http://schemas.microsoft.com/office/drawing/2010/main" val="0"/>
+                                              </a:ext>
+                                            </a:extLst>
+                                          </a:blip>
+                                          <a:srcRect/>
+                                          <a:stretch>
+                                            <a:fillRect/>
+                                          </a:stretch>
+                                        </pic:blipFill>
+                                        <pic:spPr bwMode="auto">
+                                          <a:xfrm>
+                                            <a:off x="0" y="0"/>
+                                            <a:ext cx="87630" cy="87630"/>
+                                          </a:xfrm>
+                                          <a:prstGeom prst="rect">
+                                            <a:avLst/>
+                                          </a:prstGeom>
+                                          <a:noFill/>
+                                          <a:ln>
+                                            <a:noFill/>
+                                          </a:ln>
+                                        </pic:spPr>
+                                      </pic:pic>
+                                    </a:graphicData>
+                                  </a:graphic>
+                                </wp:inline>
+                              </w:drawing>
+                            </w:r>
+                          </w:p>
+                        </w:txbxContent>
+                      </wps:txbx>
+                      <wps:bodyPr rot="0" vert="horz" wrap="square" lIns="91440" tIns="45720" rIns="91440" bIns="45720" anchor="t" anchorCtr="0">
+                        <a:noAutofit/>
+                      </wps:bodyPr>
+                    </wps:wsp>
+                  </a:graphicData>
+                </a:graphic>
+                <wp14:sizeRelH relativeFrom="margin">
+                  <wp14:pctWidth>0</wp14:pctWidth>
+                </wp14:sizeRelH>
+                <wp14:sizeRelV relativeFrom="margin">
+                  <wp14:pctHeight>0</wp14:pctHeight>
+                </wp14:sizeRelV>
+              </wp:anchor>
+            </w:drawing>
+          </mc:Choice>
+          <mc:Fallback>
+            <w:pict>
+              <v:shape w14:anchorId="6AA67D74" id="_x0000_s1059" type="#_x0000_t202" style="position:absolute;margin-left:448.85pt;margin-top:12.8pt;width:22pt;height:21.95pt;z-index:251856896;visibility:visible;mso-wrap-style:square;mso-width-percent:0;mso-height-percent:0;mso-wrap-distance-left:9pt;mso-wrap-distance-top:3.6pt;mso-wrap-distance-right:9pt;mso-wrap-distance-bottom:3.6pt;mso-position-horizontal:absolute;mso-position-horizontal-relative:margin;mso-position-vertical:absolute;mso-position-vertical-relative:text;mso-width-percent:0;mso-height-percent:0;mso-width-relative:margin;mso-height-relative:margin;v-text-anchor:top" o:gfxdata="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" filled="f" stroked="f">
+                <v:textbox>
+                  <w:txbxContent>
+                    <w:p>
+                      <w:pPr>
+                        <w:rPr>
+                          <w:rFonts w:ascii="Special Elite" w:hAnsi="Special Elite"/>
+                          <w:b/>
+                          <w:bCs/>
+                          <w:i/>
+                          <w:iCs/>
+                        </w:rPr>
+                      </w:pPr>
+                      <w:r>
+                        <w:rPr>
+                          <w:rFonts w:ascii="Special Elite" w:hAnsi="Special Elite"/>
+                          <w:b/>
+                          <w:bCs/>
+                          <w:i/>
+                          <w:iCs/>
+                        </w:rPr>
+                        <w:t>C</w:t>
+                      </w:r>
+                      <w:r>
+                        <w:rPr>
+                          <w:rFonts w:ascii="Special Elite" w:hAnsi="Special Elite"/>
+                          <w:b/>
+                          <w:bCs/>
+                          <w:i/>
+                          <w:iCs/>
+                          <w:noProof/>
+                        </w:rPr>
+                        <w:drawing>
+                          <wp:inline distT="0" distB="0" distL="0" distR="0" wp14:anchorId="62C2F0A6" wp14:editId="6B96EB0A">
+                            <wp:extent cx="87630" cy="87630"/>
+                            <wp:effectExtent l="0" t="0" r="7620" b="0"/>
+                            <wp:docPr id="62" name="Picture 62"/>
+                            <wp:cNvGraphicFramePr>
+                              <a:graphicFrameLocks xmlns:a="http://schemas.openxmlformats.org/drawingml/2006/main" noChangeAspect="1"/>
+                            </wp:cNvGraphicFramePr>
+                            <a:graphic xmlns:a="http://schemas.openxmlformats.org/drawingml/2006/main">
+                              <a:graphicData uri="http://schemas.openxmlformats.org/drawingml/2006/picture">
+                                <pic:pic xmlns:pic="http://schemas.openxmlformats.org/drawingml/2006/picture">
+                                  <pic:nvPicPr>
+                                    <pic:cNvPr id="0" name="Picture 1"/>
+                                    <pic:cNvPicPr>
+                                      <a:picLocks noChangeAspect="1" noChangeArrowheads="1"/>
+                                    </pic:cNvPicPr>
+                                  </pic:nvPicPr>
+                                  <pic:blipFill>
+                                    <a:blip r:embed="rId4">
+                                      <a:extLst>
+                                        <a:ext uri="{28A0092B-C50C-407E-A947-70E740481C1C}">
+                                          <a14:useLocalDpi xmlns:a14="http://schemas.microsoft.com/office/drawing/2010/main" val="0"/>
+                                        </a:ext>
+                                      </a:extLst>
+                                    </a:blip>
+                                    <a:srcRect/>
+                                    <a:stretch>
+                                      <a:fillRect/>
+                                    </a:stretch>
+                                  </pic:blipFill>
+                                  <pic:spPr bwMode="auto">
+                                    <a:xfrm>
+                                      <a:off x="0" y="0"/>
+                                      <a:ext cx="87630" cy="87630"/>
+                                    </a:xfrm>
+                                    <a:prstGeom prst="rect">
+                                      <a:avLst/>
+                                    </a:prstGeom>
+                                    <a:noFill/>
+                                    <a:ln>
+                                      <a:noFill/>
+                                    </a:ln>
+                                  </pic:spPr>
+                                </pic:pic>
+                              </a:graphicData>
+                            </a:graphic>
+                          </wp:inline>
+                        </w:drawing>
+                      </w:r>
+                    </w:p>
+                  </w:txbxContent>
+                </v:textbox>
+                <w10:wrap type="square" anchorx="margin"/>
+              </v:shape>
+            </w:pict>
+          </mc:Fallback>
+        </mc:AlternateContent>
+      </w:r>
+      <w:r>
+        <w:rPr>
+          <w:rFonts w:ascii="Special Elite" w:hAnsi="Special Elite"/>
+          <w:noProof/>
+        </w:rPr>
+        <mc:AlternateContent>
+          <mc:Choice Requires="wps">
+            <w:drawing>
+              <wp:anchor distT="45720" distB="45720" distL="114300" distR="114300" simplePos="0" relativeHeight="251850752" behindDoc="0" locked="0" layoutInCell="1" allowOverlap="1" wp14:anchorId="7A9F7FAF" wp14:editId="53F26278">
+                <wp:simplePos x="0" y="0"/>
+                <wp:positionH relativeFrom="margin">
+                  <wp:posOffset>713529</wp:posOffset>
+                </wp:positionH>
+                <wp:positionV relativeFrom="paragraph">
+                  <wp:posOffset>3735282</wp:posOffset>
+                </wp:positionV>
+                <wp:extent cx="279400" cy="278765"/>
+                <wp:effectExtent l="0" t="0" r="0" b="0"/>
+                <wp:wrapSquare wrapText="bothSides"/>
+                <wp:docPr id="55" name="Text Box 2"/>
+                <wp:cNvGraphicFramePr>
+                  <a:graphicFrameLocks xmlns:a="http://schemas.openxmlformats.org/drawingml/2006/main"/>
+                </wp:cNvGraphicFramePr>
+                <a:graphic xmlns:a="http://schemas.openxmlformats.org/drawingml/2006/main">
+                  <a:graphicData uri="http://schemas.microsoft.com/office/word/2010/wordprocessingShape">
+                    <wps:wsp>
+                      <wps:cNvSpPr txBox="1">
+                        <a:spLocks noChangeArrowheads="1"/>
+                      </wps:cNvSpPr>
+                      <wps:spPr bwMode="auto">
+                        <a:xfrm>
+                          <a:off x="0" y="0"/>
+                          <a:ext cx="279400" cy="278765"/>
+                        </a:xfrm>
+                        <a:prstGeom prst="rect">
+                          <a:avLst/>
+                        </a:prstGeom>
+                        <a:noFill/>
+                        <a:ln w="9525">
+                          <a:noFill/>
+                          <a:miter lim="800000"/>
+                          <a:headEnd/>
+                          <a:tailEnd/>
+                        </a:ln>
+                      </wps:spPr>
+                      <wps:txbx>
+                        <w:txbxContent>
+                          <w:p>
+                            <w:pPr>
+                              <w:rPr>
+                                <w:rFonts w:ascii="Special Elite" w:hAnsi="Special Elite"/>
+                                <w:b/>
+                                <w:bCs/>
+                                <w:i/>
+                                <w:iCs/>
+                              </w:rPr>
+                            </w:pPr>
+                            <w:r>
+                              <w:rPr>
+                                <w:rFonts w:ascii="Special Elite" w:hAnsi="Special Elite"/>
+                                <w:b/>
+                                <w:bCs/>
+                                <w:i/>
+                                <w:iCs/>
+                              </w:rPr>
+                              <w:t>M</w:t>
+                            </w:r>
+                            <w:r>
+                              <w:rPr>
+                                <w:rFonts w:ascii="Special Elite" w:hAnsi="Special Elite"/>
+                                <w:b/>
+                                <w:bCs/>
+                                <w:i/>
+                                <w:iCs/>
+                                <w:noProof/>
+                              </w:rPr>
+                              <w:drawing>
+                                <wp:inline distT="0" distB="0" distL="0" distR="0" wp14:anchorId="4BF25E69" wp14:editId="2C1CB17F">
+                                  <wp:extent cx="87630" cy="87630"/>
+                                  <wp:effectExtent l="0" t="0" r="7620" b="0"/>
+                                  <wp:docPr id="56" name="Picture 56"/>
+                                  <wp:cNvGraphicFramePr>
+                                    <a:graphicFrameLocks xmlns:a="http://schemas.openxmlformats.org/drawingml/2006/main" noChangeAspect="1"/>
+                                  </wp:cNvGraphicFramePr>
+                                  <a:graphic xmlns:a="http://schemas.openxmlformats.org/drawingml/2006/main">
+                                    <a:graphicData uri="http://schemas.openxmlformats.org/drawingml/2006/picture">
+                                      <pic:pic xmlns:pic="http://schemas.openxmlformats.org/drawingml/2006/picture">
+                                        <pic:nvPicPr>
+                                          <pic:cNvPr id="0" name="Picture 1"/>
+                                          <pic:cNvPicPr>
+                                            <a:picLocks noChangeAspect="1" noChangeArrowheads="1"/>
+                                          </pic:cNvPicPr>
+                                        </pic:nvPicPr>
+                                        <pic:blipFill>
+                                          <a:blip r:embed="rId4">
+                                            <a:extLst>
+                                              <a:ext uri="{28A0092B-C50C-407E-A947-70E740481C1C}">
+                                                <a14:useLocalDpi xmlns:a14="http://schemas.microsoft.com/office/drawing/2010/main" val="0"/>
+                                              </a:ext>
+                                            </a:extLst>
+                                          </a:blip>
+                                          <a:srcRect/>
+                                          <a:stretch>
+                                            <a:fillRect/>
+                                          </a:stretch>
+                                        </pic:blipFill>
+                                        <pic:spPr bwMode="auto">
+                                          <a:xfrm>
+                                            <a:off x="0" y="0"/>
+                                            <a:ext cx="87630" cy="87630"/>
+                                          </a:xfrm>
+                                          <a:prstGeom prst="rect">
+                                            <a:avLst/>
+                                          </a:prstGeom>
+                                          <a:noFill/>
+                                          <a:ln>
+                                            <a:noFill/>
+                                          </a:ln>
+                                        </pic:spPr>
+                                      </pic:pic>
+                                    </a:graphicData>
+                                  </a:graphic>
+                                </wp:inline>
+                              </w:drawing>
+                            </w:r>
+                          </w:p>
+                        </w:txbxContent>
+                      </wps:txbx>
+                      <wps:bodyPr rot="0" vert="horz" wrap="square" lIns="91440" tIns="45720" rIns="91440" bIns="45720" anchor="t" anchorCtr="0">
+                        <a:noAutofit/>
+                      </wps:bodyPr>
+                    </wps:wsp>
+                  </a:graphicData>
+                </a:graphic>
+                <wp14:sizeRelH relativeFrom="margin">
+                  <wp14:pctWidth>0</wp14:pctWidth>
+                </wp14:sizeRelH>
+                <wp14:sizeRelV relativeFrom="margin">
+                  <wp14:pctHeight>0</wp14:pctHeight>
+                </wp14:sizeRelV>
+              </wp:anchor>
+            </w:drawing>
+          </mc:Choice>
+          <mc:Fallback>
+            <w:pict>
+              <v:shape w14:anchorId="7A9F7FAF" id="_x0000_s1060" type="#_x0000_t202" style="position:absolute;margin-left:56.2pt;margin-top:294.1pt;width:22pt;height:21.95pt;z-index:251850752;visibility:visible;mso-wrap-style:square;mso-width-percent:0;mso-height-percent:0;mso-wrap-distance-left:9pt;mso-wrap-distance-top:3.6pt;mso-wrap-distance-right:9pt;mso-wrap-distance-bottom:3.6pt;mso-position-horizontal:absolute;mso-position-horizontal-relative:margin;mso-position-vertical:absolute;mso-position-vertical-relative:text;mso-width-percent:0;mso-height-percent:0;mso-width-relative:margin;mso-height-relative:margin;v-text-anchor:top" o:gfxdata="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" filled="f" stroked="f">
+                <v:textbox>
+                  <w:txbxContent>
+                    <w:p>
+                      <w:pPr>
+                        <w:rPr>
+                          <w:rFonts w:ascii="Special Elite" w:hAnsi="Special Elite"/>
+                          <w:b/>
+                          <w:bCs/>
+                          <w:i/>
+                          <w:iCs/>
+                        </w:rPr>
+                      </w:pPr>
+                      <w:r>
+                        <w:rPr>
+                          <w:rFonts w:ascii="Special Elite" w:hAnsi="Special Elite"/>
+                          <w:b/>
+                          <w:bCs/>
+                          <w:i/>
+                          <w:iCs/>
+                        </w:rPr>
+                        <w:t>M</w:t>
+                      </w:r>
+                      <w:r>
+                        <w:rPr>
+                          <w:rFonts w:ascii="Special Elite" w:hAnsi="Special Elite"/>
+                          <w:b/>
+                          <w:bCs/>
+                          <w:i/>
+                          <w:iCs/>
+                          <w:noProof/>
+                        </w:rPr>
+                        <w:drawing>
+                          <wp:inline distT="0" distB="0" distL="0" distR="0" wp14:anchorId="4BF25E69" wp14:editId="2C1CB17F">
+                            <wp:extent cx="87630" cy="87630"/>
+                            <wp:effectExtent l="0" t="0" r="7620" b="0"/>
+                            <wp:docPr id="56" name="Picture 56"/>
+                            <wp:cNvGraphicFramePr>
+                              <a:graphicFrameLocks xmlns:a="http://schemas.openxmlformats.org/drawingml/2006/main" noChangeAspect="1"/>
+                            </wp:cNvGraphicFramePr>
+                            <a:graphic xmlns:a="http://schemas.openxmlformats.org/drawingml/2006/main">
+                              <a:graphicData uri="http://schemas.openxmlformats.org/drawingml/2006/picture">
+                                <pic:pic xmlns:pic="http://schemas.openxmlformats.org/drawingml/2006/picture">
+                                  <pic:nvPicPr>
+                                    <pic:cNvPr id="0" name="Picture 1"/>
+                                    <pic:cNvPicPr>
+                                      <a:picLocks noChangeAspect="1" noChangeArrowheads="1"/>
+                                    </pic:cNvPicPr>
+                                  </pic:nvPicPr>
+                                  <pic:blipFill>
+                                    <a:blip r:embed="rId4">
+                                      <a:extLst>
+                                        <a:ext uri="{28A0092B-C50C-407E-A947-70E740481C1C}">
+                                          <a14:useLocalDpi xmlns:a14="http://schemas.microsoft.com/office/drawing/2010/main" val="0"/>
+                                        </a:ext>
+                                      </a:extLst>
+                                    </a:blip>
+                                    <a:srcRect/>
+                                    <a:stretch>
+                                      <a:fillRect/>
+                                    </a:stretch>
+                                  </pic:blipFill>
+                                  <pic:spPr bwMode="auto">
+                                    <a:xfrm>
+                                      <a:off x="0" y="0"/>
+                                      <a:ext cx="87630" cy="87630"/>
+                                    </a:xfrm>
+                                    <a:prstGeom prst="rect">
+                                      <a:avLst/>
+                                    </a:prstGeom>
+                                    <a:noFill/>
+                                    <a:ln>
+                                      <a:noFill/>
+                                    </a:ln>
+                                  </pic:spPr>
+                                </pic:pic>
+                              </a:graphicData>
+                            </a:graphic>
+                          </wp:inline>
+                        </w:drawing>
+                      </w:r>
+                    </w:p>
+                  </w:txbxContent>
+                </v:textbox>
+                <w10:wrap type="square" anchorx="margin"/>
+              </v:shape>
+            </w:pict>
+          </mc:Fallback>
+        </mc:AlternateContent>
+      </w:r>
+      <w:r>
+        <w:rPr>
+          <w:rFonts w:ascii="Special Elite" w:hAnsi="Special Elite"/>
+          <w:noProof/>
+        </w:rPr>
+        <mc:AlternateContent>
+          <mc:Choice Requires="wps">
+            <w:drawing>
+              <wp:anchor distT="45720" distB="45720" distL="114300" distR="114300" simplePos="0" relativeHeight="251854848" behindDoc="0" locked="0" layoutInCell="1" allowOverlap="1" wp14:anchorId="1891EB23" wp14:editId="30F663C6">
+                <wp:simplePos x="0" y="0"/>
+                <wp:positionH relativeFrom="margin">
+                  <wp:posOffset>566844</wp:posOffset>
+                </wp:positionH>
+                <wp:positionV relativeFrom="paragraph">
+                  <wp:posOffset>1780540</wp:posOffset>
+                </wp:positionV>
+                <wp:extent cx="279400" cy="278765"/>
+                <wp:effectExtent l="0" t="0" r="0" b="0"/>
+                <wp:wrapSquare wrapText="bothSides"/>
+                <wp:docPr id="59" name="Text Box 2"/>
+                <wp:cNvGraphicFramePr>
+                  <a:graphicFrameLocks xmlns:a="http://schemas.openxmlformats.org/drawingml/2006/main"/>
+                </wp:cNvGraphicFramePr>
+                <a:graphic xmlns:a="http://schemas.openxmlformats.org/drawingml/2006/main">
+                  <a:graphicData uri="http://schemas.microsoft.com/office/word/2010/wordprocessingShape">
+                    <wps:wsp>
+                      <wps:cNvSpPr txBox="1">
+                        <a:spLocks noChangeArrowheads="1"/>
+                      </wps:cNvSpPr>
+                      <wps:spPr bwMode="auto">
+                        <a:xfrm>
+                          <a:off x="0" y="0"/>
+                          <a:ext cx="279400" cy="278765"/>
+                        </a:xfrm>
+                        <a:prstGeom prst="rect">
+                          <a:avLst/>
+                        </a:prstGeom>
+                        <a:noFill/>
+                        <a:ln w="9525">
+                          <a:noFill/>
+                          <a:miter lim="800000"/>
+                          <a:headEnd/>
+                          <a:tailEnd/>
+                        </a:ln>
+                      </wps:spPr>
+                      <wps:txbx>
+                        <w:txbxContent>
+                          <w:p>
+                            <w:pPr>
+                              <w:rPr>
+                                <w:rFonts w:ascii="Special Elite" w:hAnsi="Special Elite"/>
+                                <w:b/>
+                                <w:bCs/>
+                                <w:i/>
+                                <w:iCs/>
+                              </w:rPr>
+                            </w:pPr>
+                            <w:r>
+                              <w:rPr>
+                                <w:rFonts w:ascii="Special Elite" w:hAnsi="Special Elite"/>
+                                <w:b/>
+                                <w:bCs/>
+                                <w:i/>
+                                <w:iCs/>
+                              </w:rPr>
+                              <w:t>C</w:t>
+                            </w:r>
+                            <w:r>
+                              <w:rPr>
+                                <w:rFonts w:ascii="Special Elite" w:hAnsi="Special Elite"/>
+                                <w:b/>
+                                <w:bCs/>
+                                <w:i/>
+                                <w:iCs/>
+                                <w:noProof/>
+                              </w:rPr>
+                              <w:drawing>
+                                <wp:inline distT="0" distB="0" distL="0" distR="0" wp14:anchorId="768AD228" wp14:editId="46AD35ED">
+                                  <wp:extent cx="87630" cy="87630"/>
+                                  <wp:effectExtent l="0" t="0" r="7620" b="0"/>
+                                  <wp:docPr id="60" name="Picture 60"/>
+                                  <wp:cNvGraphicFramePr>
+                                    <a:graphicFrameLocks xmlns:a="http://schemas.openxmlformats.org/drawingml/2006/main" noChangeAspect="1"/>
+                                  </wp:cNvGraphicFramePr>
+                                  <a:graphic xmlns:a="http://schemas.openxmlformats.org/drawingml/2006/main">
+                                    <a:graphicData uri="http://schemas.openxmlformats.org/drawingml/2006/picture">
+                                      <pic:pic xmlns:pic="http://schemas.openxmlformats.org/drawingml/2006/picture">
+                                        <pic:nvPicPr>
+                                          <pic:cNvPr id="0" name="Picture 1"/>
+                                          <pic:cNvPicPr>
+                                            <a:picLocks noChangeAspect="1" noChangeArrowheads="1"/>
+                                          </pic:cNvPicPr>
+                                        </pic:nvPicPr>
+                                        <pic:blipFill>
+                                          <a:blip r:embed="rId4">
+                                            <a:extLst>
+                                              <a:ext uri="{28A0092B-C50C-407E-A947-70E740481C1C}">
+                                                <a14:useLocalDpi xmlns:a14="http://schemas.microsoft.com/office/drawing/2010/main" val="0"/>
+                                              </a:ext>
+                                            </a:extLst>
+                                          </a:blip>
+                                          <a:srcRect/>
+                                          <a:stretch>
+                                            <a:fillRect/>
+                                          </a:stretch>
+                                        </pic:blipFill>
+                                        <pic:spPr bwMode="auto">
+                                          <a:xfrm>
+                                            <a:off x="0" y="0"/>
+                                            <a:ext cx="87630" cy="87630"/>
+                                          </a:xfrm>
+                                          <a:prstGeom prst="rect">
+                                            <a:avLst/>
+                                          </a:prstGeom>
+                                          <a:noFill/>
+                                          <a:ln>
+                                            <a:noFill/>
+                                          </a:ln>
+                                        </pic:spPr>
+                                      </pic:pic>
+                                    </a:graphicData>
+                                  </a:graphic>
+                                </wp:inline>
+                              </w:drawing>
+                            </w:r>
+                          </w:p>
+                        </w:txbxContent>
+                      </wps:txbx>
+                      <wps:bodyPr rot="0" vert="horz" wrap="square" lIns="91440" tIns="45720" rIns="91440" bIns="45720" anchor="t" anchorCtr="0">
+                        <a:noAutofit/>
+                      </wps:bodyPr>
+                    </wps:wsp>
+                  </a:graphicData>
+                </a:graphic>
+                <wp14:sizeRelH relativeFrom="margin">
+                  <wp14:pctWidth>0</wp14:pctWidth>
+                </wp14:sizeRelH>
+                <wp14:sizeRelV relativeFrom="margin">
+                  <wp14:pctHeight>0</wp14:pctHeight>
+                </wp14:sizeRelV>
+              </wp:anchor>
+            </w:drawing>
+          </mc:Choice>
+          <mc:Fallback>
+            <w:pict>
+              <v:shape w14:anchorId="1891EB23" id="_x0000_s1061" type="#_x0000_t202" style="position:absolute;margin-left:44.65pt;margin-top:140.2pt;width:22pt;height:21.95pt;z-index:251854848;visibility:visible;mso-wrap-style:square;mso-width-percent:0;mso-height-percent:0;mso-wrap-distance-left:9pt;mso-wrap-distance-top:3.6pt;mso-wrap-distance-right:9pt;mso-wrap-distance-bottom:3.6pt;mso-position-horizontal:absolute;mso-position-horizontal-relative:margin;mso-position-vertical:absolute;mso-position-vertical-relative:text;mso-width-percent:0;mso-height-percent:0;mso-width-relative:margin;mso-height-relative:margin;v-text-anchor:top" o:gfxdata="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" filled="f" stroked="f">
+                <v:textbox>
+                  <w:txbxContent>
+                    <w:p>
+                      <w:pPr>
+                        <w:rPr>
+                          <w:rFonts w:ascii="Special Elite" w:hAnsi="Special Elite"/>
+                          <w:b/>
+                          <w:bCs/>
+                          <w:i/>
+                          <w:iCs/>
+                        </w:rPr>
+                      </w:pPr>
+                      <w:r>
+                        <w:rPr>
+                          <w:rFonts w:ascii="Special Elite" w:hAnsi="Special Elite"/>
+                          <w:b/>
+                          <w:bCs/>
+                          <w:i/>
+                          <w:iCs/>
+                        </w:rPr>
+                        <w:t>C</w:t>
+                      </w:r>
+                      <w:r>
+                        <w:rPr>
+                          <w:rFonts w:ascii="Special Elite" w:hAnsi="Special Elite"/>
+                          <w:b/>
+                          <w:bCs/>
+                          <w:i/>
+                          <w:iCs/>
+                          <w:noProof/>
+                        </w:rPr>
+                        <w:drawing>
+                          <wp:inline distT="0" distB="0" distL="0" distR="0" wp14:anchorId="768AD228" wp14:editId="46AD35ED">
+                            <wp:extent cx="87630" cy="87630"/>
+                            <wp:effectExtent l="0" t="0" r="7620" b="0"/>
+                            <wp:docPr id="60" name="Picture 60"/>
+                            <wp:cNvGraphicFramePr>
+                              <a:graphicFrameLocks xmlns:a="http://schemas.openxmlformats.org/drawingml/2006/main" noChangeAspect="1"/>
+                            </wp:cNvGraphicFramePr>
+                            <a:graphic xmlns:a="http://schemas.openxmlformats.org/drawingml/2006/main">
+                              <a:graphicData uri="http://schemas.openxmlformats.org/drawingml/2006/picture">
+                                <pic:pic xmlns:pic="http://schemas.openxmlformats.org/drawingml/2006/picture">
+                                  <pic:nvPicPr>
+                                    <pic:cNvPr id="0" name="Picture 1"/>
+                                    <pic:cNvPicPr>
+                                      <a:picLocks noChangeAspect="1" noChangeArrowheads="1"/>
+                                    </pic:cNvPicPr>
+                                  </pic:nvPicPr>
+                                  <pic:blipFill>
+                                    <a:blip r:embed="rId4">
+                                      <a:extLst>
+                                        <a:ext uri="{28A0092B-C50C-407E-A947-70E740481C1C}">
+                                          <a14:useLocalDpi xmlns:a14="http://schemas.microsoft.com/office/drawing/2010/main" val="0"/>
+                                        </a:ext>
+                                      </a:extLst>
+                                    </a:blip>
+                                    <a:srcRect/>
+                                    <a:stretch>
+                                      <a:fillRect/>
+                                    </a:stretch>
+                                  </pic:blipFill>
+                                  <pic:spPr bwMode="auto">
+                                    <a:xfrm>
+                                      <a:off x="0" y="0"/>
+                                      <a:ext cx="87630" cy="87630"/>
+                                    </a:xfrm>
+                                    <a:prstGeom prst="rect">
+                                      <a:avLst/>
+                                    </a:prstGeom>
+                                    <a:noFill/>
+                                    <a:ln>
+                                      <a:noFill/>
+                                    </a:ln>
+                                  </pic:spPr>
+                                </pic:pic>
+                              </a:graphicData>
+                            </a:graphic>
+                          </wp:inline>
+                        </w:drawing>
+                      </w:r>
+                    </w:p>
+                  </w:txbxContent>
+                </v:textbox>
+                <w10:wrap type="square" anchorx="margin"/>
+              </v:shape>
+            </w:pict>
+          </mc:Fallback>
+        </mc:AlternateContent>
+      </w:r>
+      <w:r>
+        <w:rPr>
+          <w:rFonts w:ascii="Special Elite" w:hAnsi="Special Elite"/>
+          <w:noProof/>
+        </w:rPr>
+        <mc:AlternateContent>
+          <mc:Choice Requires="wps">
+            <w:drawing>
+              <wp:anchor distT="45720" distB="45720" distL="114300" distR="114300" simplePos="0" relativeHeight="251852800" behindDoc="0" locked="0" layoutInCell="1" allowOverlap="1" wp14:anchorId="7A9F7FAF" wp14:editId="53F26278">
+                <wp:simplePos x="0" y="0"/>
+                <wp:positionH relativeFrom="margin">
+                  <wp:posOffset>3369522</wp:posOffset>
+                </wp:positionH>
+                <wp:positionV relativeFrom="paragraph">
+                  <wp:posOffset>3484880</wp:posOffset>
+                </wp:positionV>
+                <wp:extent cx="279400" cy="278765"/>
+                <wp:effectExtent l="0" t="0" r="0" b="0"/>
+                <wp:wrapSquare wrapText="bothSides"/>
+                <wp:docPr id="57" name="Text Box 2"/>
+                <wp:cNvGraphicFramePr>
+                  <a:graphicFrameLocks xmlns:a="http://schemas.openxmlformats.org/drawingml/2006/main"/>
+                </wp:cNvGraphicFramePr>
+                <a:graphic xmlns:a="http://schemas.openxmlformats.org/drawingml/2006/main">
+                  <a:graphicData uri="http://schemas.microsoft.com/office/word/2010/wordprocessingShape">
+                    <wps:wsp>
+                      <wps:cNvSpPr txBox="1">
+                        <a:spLocks noChangeArrowheads="1"/>
+                      </wps:cNvSpPr>
+                      <wps:spPr bwMode="auto">
+                        <a:xfrm>
+                          <a:off x="0" y="0"/>
+                          <a:ext cx="279400" cy="278765"/>
+                        </a:xfrm>
+                        <a:prstGeom prst="rect">
+                          <a:avLst/>
+                        </a:prstGeom>
+                        <a:noFill/>
+                        <a:ln w="9525">
+                          <a:noFill/>
+                          <a:miter lim="800000"/>
+                          <a:headEnd/>
+                          <a:tailEnd/>
+                        </a:ln>
+                      </wps:spPr>
+                      <wps:txbx>
+                        <w:txbxContent>
+                          <w:p>
+                            <w:pPr>
+                              <w:rPr>
+                                <w:rFonts w:ascii="Special Elite" w:hAnsi="Special Elite"/>
+                                <w:b/>
+                                <w:bCs/>
+                                <w:i/>
+                                <w:iCs/>
+                              </w:rPr>
+                            </w:pPr>
+                            <w:r>
+                              <w:rPr>
+                                <w:rFonts w:ascii="Special Elite" w:hAnsi="Special Elite"/>
+                                <w:b/>
+                                <w:bCs/>
+                                <w:i/>
+                                <w:iCs/>
+                              </w:rPr>
+                              <w:t>C</w:t>
+                            </w:r>
+                            <w:r>
+                              <w:rPr>
+                                <w:rFonts w:ascii="Special Elite" w:hAnsi="Special Elite"/>
+                                <w:b/>
+                                <w:bCs/>
+                                <w:i/>
+                                <w:iCs/>
+                                <w:noProof/>
+                              </w:rPr>
+                              <w:drawing>
+                                <wp:inline distT="0" distB="0" distL="0" distR="0" wp14:anchorId="4BF25E69" wp14:editId="2C1CB17F">
+                                  <wp:extent cx="87630" cy="87630"/>
+                                  <wp:effectExtent l="0" t="0" r="7620" b="0"/>
+                                  <wp:docPr id="58" name="Picture 58"/>
+                                  <wp:cNvGraphicFramePr>
+                                    <a:graphicFrameLocks xmlns:a="http://schemas.openxmlformats.org/drawingml/2006/main" noChangeAspect="1"/>
+                                  </wp:cNvGraphicFramePr>
+                                  <a:graphic xmlns:a="http://schemas.openxmlformats.org/drawingml/2006/main">
+                                    <a:graphicData uri="http://schemas.openxmlformats.org/drawingml/2006/picture">
+                                      <pic:pic xmlns:pic="http://schemas.openxmlformats.org/drawingml/2006/picture">
+                                        <pic:nvPicPr>
+                                          <pic:cNvPr id="0" name="Picture 1"/>
+                                          <pic:cNvPicPr>
+                                            <a:picLocks noChangeAspect="1" noChangeArrowheads="1"/>
+                                          </pic:cNvPicPr>
+                                        </pic:nvPicPr>
+                                        <pic:blipFill>
+                                          <a:blip r:embed="rId4">
+                                            <a:extLst>
+                                              <a:ext uri="{28A0092B-C50C-407E-A947-70E740481C1C}">
+                                                <a14:useLocalDpi xmlns:a14="http://schemas.microsoft.com/office/drawing/2010/main" val="0"/>
+                                              </a:ext>
+                                            </a:extLst>
+                                          </a:blip>
+                                          <a:srcRect/>
+                                          <a:stretch>
+                                            <a:fillRect/>
+                                          </a:stretch>
+                                        </pic:blipFill>
+                                        <pic:spPr bwMode="auto">
+                                          <a:xfrm>
+                                            <a:off x="0" y="0"/>
+                                            <a:ext cx="87630" cy="87630"/>
+                                          </a:xfrm>
+                                          <a:prstGeom prst="rect">
+                                            <a:avLst/>
+                                          </a:prstGeom>
+                                          <a:noFill/>
+                                          <a:ln>
+                                            <a:noFill/>
+                                          </a:ln>
+                                        </pic:spPr>
+                                      </pic:pic>
+                                    </a:graphicData>
+                                  </a:graphic>
+                                </wp:inline>
+                              </w:drawing>
+                            </w:r>
+                          </w:p>
+                        </w:txbxContent>
+                      </wps:txbx>
+                      <wps:bodyPr rot="0" vert="horz" wrap="square" lIns="91440" tIns="45720" rIns="91440" bIns="45720" anchor="t" anchorCtr="0">
+                        <a:noAutofit/>
+                      </wps:bodyPr>
+                    </wps:wsp>
+                  </a:graphicData>
+                </a:graphic>
+                <wp14:sizeRelH relativeFrom="margin">
+                  <wp14:pctWidth>0</wp14:pctWidth>
+                </wp14:sizeRelH>
+                <wp14:sizeRelV relativeFrom="margin">
+                  <wp14:pctHeight>0</wp14:pctHeight>
+                </wp14:sizeRelV>
+              </wp:anchor>
+            </w:drawing>
+          </mc:Choice>
+          <mc:Fallback>
+            <w:pict>
+              <v:shape w14:anchorId="7A9F7FAF" id="_x0000_s1062" type="#_x0000_t202" style="position:absolute;margin-left:265.3pt;margin-top:274.4pt;width:22pt;height:21.95pt;z-index:251852800;visibility:visible;mso-wrap-style:square;mso-width-percent:0;mso-height-percent:0;mso-wrap-distance-left:9pt;mso-wrap-distance-top:3.6pt;mso-wrap-distance-right:9pt;mso-wrap-distance-bottom:3.6pt;mso-position-horizontal:absolute;mso-position-horizontal-relative:margin;mso-position-vertical:absolute;mso-position-vertical-relative:text;mso-width-percent:0;mso-height-percent:0;mso-width-relative:margin;mso-height-relative:margin;v-text-anchor:top" o:gfxdata="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" filled="f" stroked="f">
+                <v:textbox>
+                  <w:txbxContent>
+                    <w:p>
+                      <w:pPr>
+                        <w:rPr>
+                          <w:rFonts w:ascii="Special Elite" w:hAnsi="Special Elite"/>
+                          <w:b/>
+                          <w:bCs/>
+                          <w:i/>
+                          <w:iCs/>
+                        </w:rPr>
+                      </w:pPr>
+                      <w:r>
+                        <w:rPr>
+                          <w:rFonts w:ascii="Special Elite" w:hAnsi="Special Elite"/>
+                          <w:b/>
+                          <w:bCs/>
+                          <w:i/>
+                          <w:iCs/>
+                        </w:rPr>
+                        <w:t>C</w:t>
+                      </w:r>
+                      <w:r>
+                        <w:rPr>
+                          <w:rFonts w:ascii="Special Elite" w:hAnsi="Special Elite"/>
+                          <w:b/>
+                          <w:bCs/>
+                          <w:i/>
+                          <w:iCs/>
+                          <w:noProof/>
+                        </w:rPr>
+                        <w:drawing>
+                          <wp:inline distT="0" distB="0" distL="0" distR="0" wp14:anchorId="4BF25E69" wp14:editId="2C1CB17F">
+                            <wp:extent cx="87630" cy="87630"/>
+                            <wp:effectExtent l="0" t="0" r="7620" b="0"/>
+                            <wp:docPr id="58" name="Picture 58"/>
+                            <wp:cNvGraphicFramePr>
+                              <a:graphicFrameLocks xmlns:a="http://schemas.openxmlformats.org/drawingml/2006/main" noChangeAspect="1"/>
+                            </wp:cNvGraphicFramePr>
+                            <a:graphic xmlns:a="http://schemas.openxmlformats.org/drawingml/2006/main">
+                              <a:graphicData uri="http://schemas.openxmlformats.org/drawingml/2006/picture">
+                                <pic:pic xmlns:pic="http://schemas.openxmlformats.org/drawingml/2006/picture">
+                                  <pic:nvPicPr>
+                                    <pic:cNvPr id="0" name="Picture 1"/>
+                                    <pic:cNvPicPr>
+                                      <a:picLocks noChangeAspect="1" noChangeArrowheads="1"/>
+                                    </pic:cNvPicPr>
+                                  </pic:nvPicPr>
+                                  <pic:blipFill>
+                                    <a:blip r:embed="rId4">
+                                      <a:extLst>
+                                        <a:ext uri="{28A0092B-C50C-407E-A947-70E740481C1C}">
+                                          <a14:useLocalDpi xmlns:a14="http://schemas.microsoft.com/office/drawing/2010/main" val="0"/>
+                                        </a:ext>
+                                      </a:extLst>
+                                    </a:blip>
+                                    <a:srcRect/>
+                                    <a:stretch>
+                                      <a:fillRect/>
+                                    </a:stretch>
+                                  </pic:blipFill>
+                                  <pic:spPr bwMode="auto">
+                                    <a:xfrm>
+                                      <a:off x="0" y="0"/>
+                                      <a:ext cx="87630" cy="87630"/>
+                                    </a:xfrm>
+                                    <a:prstGeom prst="rect">
+                                      <a:avLst/>
+                                    </a:prstGeom>
+                                    <a:noFill/>
+                                    <a:ln>
+                                      <a:noFill/>
+                                    </a:ln>
+                                  </pic:spPr>
+                                </pic:pic>
+                              </a:graphicData>
+                            </a:graphic>
+                          </wp:inline>
+                        </w:drawing>
+                      </w:r>
+                    </w:p>
+                  </w:txbxContent>
+                </v:textbox>
+                <w10:wrap type="square" anchorx="margin"/>
+              </v:shape>
+            </w:pict>
+          </mc:Fallback>
+        </mc:AlternateContent>
+      </w:r>
+      <w:r>
+        <w:rPr>
+          <w:rFonts w:ascii="Special Elite" w:hAnsi="Special Elite"/>
+          <w:noProof/>
+        </w:rPr>
+        <mc:AlternateContent>
+          <mc:Choice Requires="wps">
+            <w:drawing>
+              <wp:anchor distT="45720" distB="45720" distL="114300" distR="114300" simplePos="0" relativeHeight="251848704" behindDoc="0" locked="0" layoutInCell="1" allowOverlap="1" wp14:anchorId="5B53CE6D" wp14:editId="39230B6F">
+                <wp:simplePos x="0" y="0"/>
+                <wp:positionH relativeFrom="margin">
+                  <wp:posOffset>7357322</wp:posOffset>
+                </wp:positionH>
+                <wp:positionV relativeFrom="paragraph">
+                  <wp:posOffset>2152438</wp:posOffset>
+                </wp:positionV>
+                <wp:extent cx="279400" cy="278765"/>
+                <wp:effectExtent l="0" t="0" r="0" b="0"/>
+                <wp:wrapSquare wrapText="bothSides"/>
+                <wp:docPr id="53" name="Text Box 2"/>
+                <wp:cNvGraphicFramePr>
+                  <a:graphicFrameLocks xmlns:a="http://schemas.openxmlformats.org/drawingml/2006/main"/>
+                </wp:cNvGraphicFramePr>
+                <a:graphic xmlns:a="http://schemas.openxmlformats.org/drawingml/2006/main">
+                  <a:graphicData uri="http://schemas.microsoft.com/office/word/2010/wordprocessingShape">
+                    <wps:wsp>
+                      <wps:cNvSpPr txBox="1">
+                        <a:spLocks noChangeArrowheads="1"/>
+                      </wps:cNvSpPr>
+                      <wps:spPr bwMode="auto">
+                        <a:xfrm>
+                          <a:off x="0" y="0"/>
+                          <a:ext cx="279400" cy="278765"/>
+                        </a:xfrm>
+                        <a:prstGeom prst="rect">
+                          <a:avLst/>
+                        </a:prstGeom>
+                        <a:noFill/>
+                        <a:ln w="9525">
+                          <a:noFill/>
+                          <a:miter lim="800000"/>
+                          <a:headEnd/>
+                          <a:tailEnd/>
+                        </a:ln>
+                      </wps:spPr>
+                      <wps:txbx>
+                        <w:txbxContent>
+                          <w:p>
+                            <w:pPr>
+                              <w:rPr>
+                                <w:rFonts w:ascii="Special Elite" w:hAnsi="Special Elite"/>
+                                <w:b/>
+                                <w:bCs/>
+                                <w:i/>
+                                <w:iCs/>
+                              </w:rPr>
+                            </w:pPr>
+                            <w:r>
+                              <w:rPr>
+                                <w:rFonts w:ascii="Special Elite" w:hAnsi="Special Elite"/>
+                                <w:b/>
+                                <w:bCs/>
+                                <w:i/>
+                                <w:iCs/>
+                              </w:rPr>
+                              <w:t>M</w:t>
+                            </w:r>
+                            <w:r>
+                              <w:rPr>
+                                <w:rFonts w:ascii="Special Elite" w:hAnsi="Special Elite"/>
+                                <w:b/>
+                                <w:bCs/>
+                                <w:i/>
+                                <w:iCs/>
+                                <w:noProof/>
+                              </w:rPr>
+                              <w:drawing>
+                                <wp:inline distT="0" distB="0" distL="0" distR="0" wp14:anchorId="555F1CA7" wp14:editId="3CDB2635">
+                                  <wp:extent cx="87630" cy="87630"/>
+                                  <wp:effectExtent l="0" t="0" r="7620" b="0"/>
+                                  <wp:docPr id="54" name="Picture 54"/>
+                                  <wp:cNvGraphicFramePr>
+                                    <a:graphicFrameLocks xmlns:a="http://schemas.openxmlformats.org/drawingml/2006/main" noChangeAspect="1"/>
+                                  </wp:cNvGraphicFramePr>
+                                  <a:graphic xmlns:a="http://schemas.openxmlformats.org/drawingml/2006/main">
+                                    <a:graphicData uri="http://schemas.openxmlformats.org/drawingml/2006/picture">
+                                      <pic:pic xmlns:pic="http://schemas.openxmlformats.org/drawingml/2006/picture">
+                                        <pic:nvPicPr>
+                                          <pic:cNvPr id="0" name="Picture 1"/>
+                                          <pic:cNvPicPr>
+                                            <a:picLocks noChangeAspect="1" noChangeArrowheads="1"/>
+                                          </pic:cNvPicPr>
+                                        </pic:nvPicPr>
+                                        <pic:blipFill>
+                                          <a:blip r:embed="rId4">
+                                            <a:extLst>
+                                              <a:ext uri="{28A0092B-C50C-407E-A947-70E740481C1C}">
+                                                <a14:useLocalDpi xmlns:a14="http://schemas.microsoft.com/office/drawing/2010/main" val="0"/>
+                                              </a:ext>
+                                            </a:extLst>
+                                          </a:blip>
+                                          <a:srcRect/>
+                                          <a:stretch>
+                                            <a:fillRect/>
+                                          </a:stretch>
+                                        </pic:blipFill>
+                                        <pic:spPr bwMode="auto">
+                                          <a:xfrm>
+                                            <a:off x="0" y="0"/>
+                                            <a:ext cx="87630" cy="87630"/>
+                                          </a:xfrm>
+                                          <a:prstGeom prst="rect">
+                                            <a:avLst/>
+                                          </a:prstGeom>
+                                          <a:noFill/>
+                                          <a:ln>
+                                            <a:noFill/>
+                                          </a:ln>
+                                        </pic:spPr>
+                                      </pic:pic>
+                                    </a:graphicData>
+                                  </a:graphic>
+                                </wp:inline>
+                              </w:drawing>
+                            </w:r>
+                          </w:p>
+                        </w:txbxContent>
+                      </wps:txbx>
+                      <wps:bodyPr rot="0" vert="horz" wrap="square" lIns="91440" tIns="45720" rIns="91440" bIns="45720" anchor="t" anchorCtr="0">
+                        <a:noAutofit/>
+                      </wps:bodyPr>
+                    </wps:wsp>
+                  </a:graphicData>
+                </a:graphic>
+                <wp14:sizeRelH relativeFrom="margin">
+                  <wp14:pctWidth>0</wp14:pctWidth>
+                </wp14:sizeRelH>
+                <wp14:sizeRelV relativeFrom="margin">
+                  <wp14:pctHeight>0</wp14:pctHeight>
+                </wp14:sizeRelV>
+              </wp:anchor>
+            </w:drawing>
+          </mc:Choice>
+          <mc:Fallback>
+            <w:pict>
+              <v:shape w14:anchorId="5B53CE6D" id="_x0000_s1063" type="#_x0000_t202" style="position:absolute;margin-left:579.3pt;margin-top:169.5pt;width:22pt;height:21.95pt;z-index:251848704;visibility:visible;mso-wrap-style:square;mso-width-percent:0;mso-height-percent:0;mso-wrap-distance-left:9pt;mso-wrap-distance-top:3.6pt;mso-wrap-distance-right:9pt;mso-wrap-distance-bottom:3.6pt;mso-position-horizontal:absolute;mso-position-horizontal-relative:margin;mso-position-vertical:absolute;mso-position-vertical-relative:text;mso-width-percent:0;mso-height-percent:0;mso-width-relative:margin;mso-height-relative:margin;v-text-anchor:top" o:gfxdata="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" filled="f" stroked="f">
+                <v:textbox>
+                  <w:txbxContent>
+                    <w:p>
+                      <w:pPr>
+                        <w:rPr>
+                          <w:rFonts w:ascii="Special Elite" w:hAnsi="Special Elite"/>
+                          <w:b/>
+                          <w:bCs/>
+                          <w:i/>
+                          <w:iCs/>
+                        </w:rPr>
+                      </w:pPr>
+                      <w:r>
+                        <w:rPr>
+                          <w:rFonts w:ascii="Special Elite" w:hAnsi="Special Elite"/>
+                          <w:b/>
+                          <w:bCs/>
+                          <w:i/>
+                          <w:iCs/>
+                        </w:rPr>
+                        <w:t>M</w:t>
+                      </w:r>
+                      <w:r>
+                        <w:rPr>
+                          <w:rFonts w:ascii="Special Elite" w:hAnsi="Special Elite"/>
+                          <w:b/>
+                          <w:bCs/>
+                          <w:i/>
+                          <w:iCs/>
+                          <w:noProof/>
+                        </w:rPr>
+                        <w:drawing>
+                          <wp:inline distT="0" distB="0" distL="0" distR="0" wp14:anchorId="555F1CA7" wp14:editId="3CDB2635">
+                            <wp:extent cx="87630" cy="87630"/>
+                            <wp:effectExtent l="0" t="0" r="7620" b="0"/>
+                            <wp:docPr id="54" name="Picture 54"/>
+                            <wp:cNvGraphicFramePr>
+                              <a:graphicFrameLocks xmlns:a="http://schemas.openxmlformats.org/drawingml/2006/main" noChangeAspect="1"/>
+                            </wp:cNvGraphicFramePr>
+                            <a:graphic xmlns:a="http://schemas.openxmlformats.org/drawingml/2006/main">
+                              <a:graphicData uri="http://schemas.openxmlformats.org/drawingml/2006/picture">
+                                <pic:pic xmlns:pic="http://schemas.openxmlformats.org/drawingml/2006/picture">
+                                  <pic:nvPicPr>
+                                    <pic:cNvPr id="0" name="Picture 1"/>
+                                    <pic:cNvPicPr>
+                                      <a:picLocks noChangeAspect="1" noChangeArrowheads="1"/>
+                                    </pic:cNvPicPr>
+                                  </pic:nvPicPr>
+                                  <pic:blipFill>
+                                    <a:blip r:embed="rId4">
+                                      <a:extLst>
+                                        <a:ext uri="{28A0092B-C50C-407E-A947-70E740481C1C}">
+                                          <a14:useLocalDpi xmlns:a14="http://schemas.microsoft.com/office/drawing/2010/main" val="0"/>
+                                        </a:ext>
+                                      </a:extLst>
+                                    </a:blip>
+                                    <a:srcRect/>
+                                    <a:stretch>
+                                      <a:fillRect/>
+                                    </a:stretch>
+                                  </pic:blipFill>
+                                  <pic:spPr bwMode="auto">
+                                    <a:xfrm>
+                                      <a:off x="0" y="0"/>
+                                      <a:ext cx="87630" cy="87630"/>
+                                    </a:xfrm>
+                                    <a:prstGeom prst="rect">
+                                      <a:avLst/>
+                                    </a:prstGeom>
+                                    <a:noFill/>
+                                    <a:ln>
+                                      <a:noFill/>
+                                    </a:ln>
+                                  </pic:spPr>
+                                </pic:pic>
+                              </a:graphicData>
+                            </a:graphic>
+                          </wp:inline>
+                        </w:drawing>
+                      </w:r>
+                    </w:p>
+                  </w:txbxContent>
+                </v:textbox>
+                <w10:wrap type="square" anchorx="margin"/>
+              </v:shape>
+            </w:pict>
+          </mc:Fallback>
+        </mc:AlternateContent>
+      </w:r>
+      <w:r>
+        <w:rPr>
+          <w:rFonts w:ascii="Special Elite" w:hAnsi="Special Elite"/>
+          <w:noProof/>
+        </w:rPr>
+        <mc:AlternateContent>
+          <mc:Choice Requires="wps">
+            <w:drawing>
+              <wp:anchor distT="45720" distB="45720" distL="114300" distR="114300" simplePos="0" relativeHeight="251846656" behindDoc="0" locked="0" layoutInCell="1" allowOverlap="1" wp14:anchorId="5B53CE6D" wp14:editId="39230B6F">
+                <wp:simplePos x="0" y="0"/>
+                <wp:positionH relativeFrom="margin">
+                  <wp:posOffset>5266266</wp:posOffset>
+                </wp:positionH>
+                <wp:positionV relativeFrom="paragraph">
+                  <wp:posOffset>2541905</wp:posOffset>
+                </wp:positionV>
+                <wp:extent cx="279400" cy="278765"/>
+                <wp:effectExtent l="0" t="0" r="0" b="0"/>
+                <wp:wrapSquare wrapText="bothSides"/>
+                <wp:docPr id="51" name="Text Box 2"/>
+                <wp:cNvGraphicFramePr>
+                  <a:graphicFrameLocks xmlns:a="http://schemas.openxmlformats.org/drawingml/2006/main"/>
+                </wp:cNvGraphicFramePr>
+                <a:graphic xmlns:a="http://schemas.openxmlformats.org/drawingml/2006/main">
+                  <a:graphicData uri="http://schemas.microsoft.com/office/word/2010/wordprocessingShape">
+                    <wps:wsp>
+                      <wps:cNvSpPr txBox="1">
+                        <a:spLocks noChangeArrowheads="1"/>
+                      </wps:cNvSpPr>
+                      <wps:spPr bwMode="auto">
+                        <a:xfrm>
+                          <a:off x="0" y="0"/>
+                          <a:ext cx="279400" cy="278765"/>
+                        </a:xfrm>
+                        <a:prstGeom prst="rect">
+                          <a:avLst/>
+                        </a:prstGeom>
+                        <a:noFill/>
+                        <a:ln w="9525">
+                          <a:noFill/>
+                          <a:miter lim="800000"/>
+                          <a:headEnd/>
+                          <a:tailEnd/>
+                        </a:ln>
+                      </wps:spPr>
+                      <wps:txbx>
+                        <w:txbxContent>
+                          <w:p>
+                            <w:pPr>
+                              <w:rPr>
+                                <w:rFonts w:ascii="Special Elite" w:hAnsi="Special Elite"/>
+                                <w:b/>
+                                <w:bCs/>
+                                <w:i/>
+                                <w:iCs/>
+                              </w:rPr>
+                            </w:pPr>
+                            <w:r>
+                              <w:rPr>
+                                <w:rFonts w:ascii="Special Elite" w:hAnsi="Special Elite"/>
+                                <w:b/>
+                                <w:bCs/>
+                                <w:i/>
+                                <w:iCs/>
+                              </w:rPr>
+                              <w:t>W</w:t>
+                            </w:r>
+                            <w:r>
+                              <w:rPr>
+                                <w:rFonts w:ascii="Special Elite" w:hAnsi="Special Elite"/>
+                                <w:b/>
+                                <w:bCs/>
+                                <w:i/>
+                                <w:iCs/>
+                                <w:noProof/>
+                              </w:rPr>
+                              <w:drawing>
+                                <wp:inline distT="0" distB="0" distL="0" distR="0" wp14:anchorId="555F1CA7" wp14:editId="3CDB2635">
+                                  <wp:extent cx="87630" cy="87630"/>
+                                  <wp:effectExtent l="0" t="0" r="7620" b="0"/>
+                                  <wp:docPr id="52" name="Picture 52"/>
+                                  <wp:cNvGraphicFramePr>
+                                    <a:graphicFrameLocks xmlns:a="http://schemas.openxmlformats.org/drawingml/2006/main" noChangeAspect="1"/>
+                                  </wp:cNvGraphicFramePr>
+                                  <a:graphic xmlns:a="http://schemas.openxmlformats.org/drawingml/2006/main">
+                                    <a:graphicData uri="http://schemas.openxmlformats.org/drawingml/2006/picture">
+                                      <pic:pic xmlns:pic="http://schemas.openxmlformats.org/drawingml/2006/picture">
+                                        <pic:nvPicPr>
+                                          <pic:cNvPr id="0" name="Picture 1"/>
+                                          <pic:cNvPicPr>
+                                            <a:picLocks noChangeAspect="1" noChangeArrowheads="1"/>
+                                          </pic:cNvPicPr>
+                                        </pic:nvPicPr>
+                                        <pic:blipFill>
+                                          <a:blip r:embed="rId4">
+                                            <a:extLst>
+                                              <a:ext uri="{28A0092B-C50C-407E-A947-70E740481C1C}">
+                                                <a14:useLocalDpi xmlns:a14="http://schemas.microsoft.com/office/drawing/2010/main" val="0"/>
+                                              </a:ext>
+                                            </a:extLst>
+                                          </a:blip>
+                                          <a:srcRect/>
+                                          <a:stretch>
+                                            <a:fillRect/>
+                                          </a:stretch>
+                                        </pic:blipFill>
+                                        <pic:spPr bwMode="auto">
+                                          <a:xfrm>
+                                            <a:off x="0" y="0"/>
+                                            <a:ext cx="87630" cy="87630"/>
+                                          </a:xfrm>
+                                          <a:prstGeom prst="rect">
+                                            <a:avLst/>
+                                          </a:prstGeom>
+                                          <a:noFill/>
+                                          <a:ln>
+                                            <a:noFill/>
+                                          </a:ln>
+                                        </pic:spPr>
+                                      </pic:pic>
+                                    </a:graphicData>
+                                  </a:graphic>
+                                </wp:inline>
+                              </w:drawing>
+                            </w:r>
+                          </w:p>
+                        </w:txbxContent>
+                      </wps:txbx>
+                      <wps:bodyPr rot="0" vert="horz" wrap="square" lIns="91440" tIns="45720" rIns="91440" bIns="45720" anchor="t" anchorCtr="0">
+                        <a:noAutofit/>
+                      </wps:bodyPr>
+                    </wps:wsp>
+                  </a:graphicData>
+                </a:graphic>
+                <wp14:sizeRelH relativeFrom="margin">
+                  <wp14:pctWidth>0</wp14:pctWidth>
+                </wp14:sizeRelH>
+                <wp14:sizeRelV relativeFrom="margin">
+                  <wp14:pctHeight>0</wp14:pctHeight>
+                </wp14:sizeRelV>
+              </wp:anchor>
+            </w:drawing>
+          </mc:Choice>
+          <mc:Fallback>
+            <w:pict>
+              <v:shape w14:anchorId="5B53CE6D" id="_x0000_s1064" type="#_x0000_t202" style="position:absolute;margin-left:414.65pt;margin-top:200.15pt;width:22pt;height:21.95pt;z-index:251846656;visibility:visible;mso-wrap-style:square;mso-width-percent:0;mso-height-percent:0;mso-wrap-distance-left:9pt;mso-wrap-distance-top:3.6pt;mso-wrap-distance-right:9pt;mso-wrap-distance-bottom:3.6pt;mso-position-horizontal:absolute;mso-position-horizontal-relative:margin;mso-position-vertical:absolute;mso-position-vertical-relative:text;mso-width-percent:0;mso-height-percent:0;mso-width-relative:margin;mso-height-relative:margin;v-text-anchor:top" o:gfxdata="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" filled="f" stroked="f">
+                <v:textbox>
+                  <w:txbxContent>
+                    <w:p>
+                      <w:pPr>
+                        <w:rPr>
+                          <w:rFonts w:ascii="Special Elite" w:hAnsi="Special Elite"/>
+                          <w:b/>
+                          <w:bCs/>
+                          <w:i/>
+                          <w:iCs/>
+                        </w:rPr>
+                      </w:pPr>
+                      <w:r>
+                        <w:rPr>
+                          <w:rFonts w:ascii="Special Elite" w:hAnsi="Special Elite"/>
+                          <w:b/>
+                          <w:bCs/>
+                          <w:i/>
+                          <w:iCs/>
+                        </w:rPr>
+                        <w:t>W</w:t>
+                      </w:r>
+                      <w:r>
+                        <w:rPr>
+                          <w:rFonts w:ascii="Special Elite" w:hAnsi="Special Elite"/>
+                          <w:b/>
+                          <w:bCs/>
+                          <w:i/>
+                          <w:iCs/>
+                          <w:noProof/>
+                        </w:rPr>
+                        <w:drawing>
+                          <wp:inline distT="0" distB="0" distL="0" distR="0" wp14:anchorId="555F1CA7" wp14:editId="3CDB2635">
+                            <wp:extent cx="87630" cy="87630"/>
+                            <wp:effectExtent l="0" t="0" r="7620" b="0"/>
+                            <wp:docPr id="52" name="Picture 52"/>
+                            <wp:cNvGraphicFramePr>
+                              <a:graphicFrameLocks xmlns:a="http://schemas.openxmlformats.org/drawingml/2006/main" noChangeAspect="1"/>
+                            </wp:cNvGraphicFramePr>
+                            <a:graphic xmlns:a="http://schemas.openxmlformats.org/drawingml/2006/main">
+                              <a:graphicData uri="http://schemas.openxmlformats.org/drawingml/2006/picture">
+                                <pic:pic xmlns:pic="http://schemas.openxmlformats.org/drawingml/2006/picture">
+                                  <pic:nvPicPr>
+                                    <pic:cNvPr id="0" name="Picture 1"/>
+                                    <pic:cNvPicPr>
+                                      <a:picLocks noChangeAspect="1" noChangeArrowheads="1"/>
+                                    </pic:cNvPicPr>
+                                  </pic:nvPicPr>
+                                  <pic:blipFill>
+                                    <a:blip r:embed="rId4">
+                                      <a:extLst>
+                                        <a:ext uri="{28A0092B-C50C-407E-A947-70E740481C1C}">
+                                          <a14:useLocalDpi xmlns:a14="http://schemas.microsoft.com/office/drawing/2010/main" val="0"/>
+                                        </a:ext>
+                                      </a:extLst>
+                                    </a:blip>
+                                    <a:srcRect/>
+                                    <a:stretch>
+                                      <a:fillRect/>
+                                    </a:stretch>
+                                  </pic:blipFill>
+                                  <pic:spPr bwMode="auto">
+                                    <a:xfrm>
+                                      <a:off x="0" y="0"/>
+                                      <a:ext cx="87630" cy="87630"/>
+                                    </a:xfrm>
+                                    <a:prstGeom prst="rect">
+                                      <a:avLst/>
+                                    </a:prstGeom>
+                                    <a:noFill/>
+                                    <a:ln>
+                                      <a:noFill/>
+                                    </a:ln>
+                                  </pic:spPr>
+                                </pic:pic>
+                              </a:graphicData>
+                            </a:graphic>
+                          </wp:inline>
+                        </w:drawing>
+                      </w:r>
+                    </w:p>
+                  </w:txbxContent>
+                </v:textbox>
+                <w10:wrap type="square" anchorx="margin"/>
+              </v:shape>
+            </w:pict>
+          </mc:Fallback>
+        </mc:AlternateContent>
+      </w:r>
+      <w:r>
+        <w:rPr>
+          <w:rFonts w:ascii="Special Elite" w:hAnsi="Special Elite"/>
+          <w:noProof/>
+        </w:rPr>
+        <mc:AlternateContent>
+          <mc:Choice Requires="wps">
+            <w:drawing>
+              <wp:anchor distT="45720" distB="45720" distL="114300" distR="114300" simplePos="0" relativeHeight="251844608" behindDoc="0" locked="0" layoutInCell="1" allowOverlap="1" wp14:anchorId="06CB8647" wp14:editId="48EB00FF">
+                <wp:simplePos x="0" y="0"/>
+                <wp:positionH relativeFrom="margin">
+                  <wp:posOffset>2514600</wp:posOffset>
+                </wp:positionH>
+                <wp:positionV relativeFrom="paragraph">
+                  <wp:posOffset>1830493</wp:posOffset>
+                </wp:positionV>
+                <wp:extent cx="279400" cy="278765"/>
+                <wp:effectExtent l="0" t="0" r="0" b="0"/>
+                <wp:wrapSquare wrapText="bothSides"/>
+                <wp:docPr id="49" name="Text Box 2"/>
+                <wp:cNvGraphicFramePr>
+                  <a:graphicFrameLocks xmlns:a="http://schemas.openxmlformats.org/drawingml/2006/main"/>
+                </wp:cNvGraphicFramePr>
+                <a:graphic xmlns:a="http://schemas.openxmlformats.org/drawingml/2006/main">
+                  <a:graphicData uri="http://schemas.microsoft.com/office/word/2010/wordprocessingShape">
+                    <wps:wsp>
+                      <wps:cNvSpPr txBox="1">
+                        <a:spLocks noChangeArrowheads="1"/>
+                      </wps:cNvSpPr>
+                      <wps:spPr bwMode="auto">
+                        <a:xfrm>
+                          <a:off x="0" y="0"/>
+                          <a:ext cx="279400" cy="278765"/>
+                        </a:xfrm>
+                        <a:prstGeom prst="rect">
+                          <a:avLst/>
+                        </a:prstGeom>
+                        <a:noFill/>
+                        <a:ln w="9525">
+                          <a:noFill/>
+                          <a:miter lim="800000"/>
+                          <a:headEnd/>
+                          <a:tailEnd/>
+                        </a:ln>
+                      </wps:spPr>
+                      <wps:txbx>
+                        <w:txbxContent>
+                          <w:p>
+                            <w:pPr>
+                              <w:rPr>
+                                <w:rFonts w:ascii="Special Elite" w:hAnsi="Special Elite"/>
+                                <w:b/>
+                                <w:bCs/>
+                                <w:i/>
+                                <w:iCs/>
+                              </w:rPr>
+                            </w:pPr>
+                            <w:r>
+                              <w:rPr>
+                                <w:rFonts w:ascii="Special Elite" w:hAnsi="Special Elite"/>
+                                <w:b/>
+                                <w:bCs/>
+                                <w:i/>
+                                <w:iCs/>
+                              </w:rPr>
+                              <w:t>W</w:t>
+                            </w:r>
+                            <w:r>
+                              <w:rPr>
+                                <w:rFonts w:ascii="Special Elite" w:hAnsi="Special Elite"/>
+                                <w:b/>
+                                <w:bCs/>
+                                <w:i/>
+                                <w:iCs/>
+                                <w:noProof/>
+                              </w:rPr>
+                              <w:drawing>
+                                <wp:inline distT="0" distB="0" distL="0" distR="0" wp14:anchorId="00A26B00" wp14:editId="71EF9C37">
+                                  <wp:extent cx="87630" cy="87630"/>
+                                  <wp:effectExtent l="0" t="0" r="7620" b="0"/>
+                                  <wp:docPr id="50" name="Picture 50"/>
+                                  <wp:cNvGraphicFramePr>
+                                    <a:graphicFrameLocks xmlns:a="http://schemas.openxmlformats.org/drawingml/2006/main" noChangeAspect="1"/>
+                                  </wp:cNvGraphicFramePr>
+                                  <a:graphic xmlns:a="http://schemas.openxmlformats.org/drawingml/2006/main">
+                                    <a:graphicData uri="http://schemas.openxmlformats.org/drawingml/2006/picture">
+                                      <pic:pic xmlns:pic="http://schemas.openxmlformats.org/drawingml/2006/picture">
+                                        <pic:nvPicPr>
+                                          <pic:cNvPr id="0" name="Picture 1"/>
+                                          <pic:cNvPicPr>
+                                            <a:picLocks noChangeAspect="1" noChangeArrowheads="1"/>
+                                          </pic:cNvPicPr>
+                                        </pic:nvPicPr>
+                                        <pic:blipFill>
+                                          <a:blip r:embed="rId4">
+                                            <a:extLst>
+                                              <a:ext uri="{28A0092B-C50C-407E-A947-70E740481C1C}">
+                                                <a14:useLocalDpi xmlns:a14="http://schemas.microsoft.com/office/drawing/2010/main" val="0"/>
+                                              </a:ext>
+                                            </a:extLst>
+                                          </a:blip>
+                                          <a:srcRect/>
+                                          <a:stretch>
+                                            <a:fillRect/>
+                                          </a:stretch>
+                                        </pic:blipFill>
+                                        <pic:spPr bwMode="auto">
+                                          <a:xfrm>
+                                            <a:off x="0" y="0"/>
+                                            <a:ext cx="87630" cy="87630"/>
+                                          </a:xfrm>
+                                          <a:prstGeom prst="rect">
+                                            <a:avLst/>
+                                          </a:prstGeom>
+                                          <a:noFill/>
+                                          <a:ln>
+                                            <a:noFill/>
+                                          </a:ln>
+                                        </pic:spPr>
+                                      </pic:pic>
+                                    </a:graphicData>
+                                  </a:graphic>
+                                </wp:inline>
+                              </w:drawing>
+                            </w:r>
+                          </w:p>
+                        </w:txbxContent>
+                      </wps:txbx>
+                      <wps:bodyPr rot="0" vert="horz" wrap="square" lIns="91440" tIns="45720" rIns="91440" bIns="45720" anchor="t" anchorCtr="0">
+                        <a:noAutofit/>
+                      </wps:bodyPr>
+                    </wps:wsp>
+                  </a:graphicData>
+                </a:graphic>
+                <wp14:sizeRelH relativeFrom="margin">
+                  <wp14:pctWidth>0</wp14:pctWidth>
+                </wp14:sizeRelH>
+                <wp14:sizeRelV relativeFrom="margin">
+                  <wp14:pctHeight>0</wp14:pctHeight>
+                </wp14:sizeRelV>
+              </wp:anchor>
+            </w:drawing>
+          </mc:Choice>
+          <mc:Fallback>
+            <w:pict>
+              <v:shape w14:anchorId="06CB8647" id="_x0000_s1065" type="#_x0000_t202" style="position:absolute;margin-left:198pt;margin-top:144.15pt;width:22pt;height:21.95pt;z-index:251844608;visibility:visible;mso-wrap-style:square;mso-width-percent:0;mso-height-percent:0;mso-wrap-distance-left:9pt;mso-wrap-distance-top:3.6pt;mso-wrap-distance-right:9pt;mso-wrap-distance-bottom:3.6pt;mso-position-horizontal:absolute;mso-position-horizontal-relative:margin;mso-position-vertical:absolute;mso-position-vertical-relative:text;mso-width-percent:0;mso-height-percent:0;mso-width-relative:margin;mso-height-relative:margin;v-text-anchor:top" o:gfxdata="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" filled="f" stroked="f">
+                <v:textbox>
+                  <w:txbxContent>
+                    <w:p>
+                      <w:pPr>
+                        <w:rPr>
+                          <w:rFonts w:ascii="Special Elite" w:hAnsi="Special Elite"/>
+                          <w:b/>
+                          <w:bCs/>
+                          <w:i/>
+                          <w:iCs/>
+                        </w:rPr>
+                      </w:pPr>
+                      <w:r>
+                        <w:rPr>
+                          <w:rFonts w:ascii="Special Elite" w:hAnsi="Special Elite"/>
+                          <w:b/>
+                          <w:bCs/>
+                          <w:i/>
+                          <w:iCs/>
+                        </w:rPr>
+                        <w:t>W</w:t>
+                      </w:r>
+                      <w:r>
+                        <w:rPr>
+                          <w:rFonts w:ascii="Special Elite" w:hAnsi="Special Elite"/>
+                          <w:b/>
+                          <w:bCs/>
+                          <w:i/>
+                          <w:iCs/>
+                          <w:noProof/>
+                        </w:rPr>
+                        <w:drawing>
+                          <wp:inline distT="0" distB="0" distL="0" distR="0" wp14:anchorId="00A26B00" wp14:editId="71EF9C37">
+                            <wp:extent cx="87630" cy="87630"/>
+                            <wp:effectExtent l="0" t="0" r="7620" b="0"/>
+                            <wp:docPr id="50" name="Picture 50"/>
+                            <wp:cNvGraphicFramePr>
+                              <a:graphicFrameLocks xmlns:a="http://schemas.openxmlformats.org/drawingml/2006/main" noChangeAspect="1"/>
+                            </wp:cNvGraphicFramePr>
+                            <a:graphic xmlns:a="http://schemas.openxmlformats.org/drawingml/2006/main">
+                              <a:graphicData uri="http://schemas.openxmlformats.org/drawingml/2006/picture">
+                                <pic:pic xmlns:pic="http://schemas.openxmlformats.org/drawingml/2006/picture">
+                                  <pic:nvPicPr>
+                                    <pic:cNvPr id="0" name="Picture 1"/>
+                                    <pic:cNvPicPr>
+                                      <a:picLocks noChangeAspect="1" noChangeArrowheads="1"/>
+                                    </pic:cNvPicPr>
+                                  </pic:nvPicPr>
+                                  <pic:blipFill>
+                                    <a:blip r:embed="rId4">
+                                      <a:extLst>
+                                        <a:ext uri="{28A0092B-C50C-407E-A947-70E740481C1C}">
+                                          <a14:useLocalDpi xmlns:a14="http://schemas.microsoft.com/office/drawing/2010/main" val="0"/>
+                                        </a:ext>
+                                      </a:extLst>
+                                    </a:blip>
+                                    <a:srcRect/>
+                                    <a:stretch>
+                                      <a:fillRect/>
+                                    </a:stretch>
+                                  </pic:blipFill>
+                                  <pic:spPr bwMode="auto">
+                                    <a:xfrm>
+                                      <a:off x="0" y="0"/>
+                                      <a:ext cx="87630" cy="87630"/>
+                                    </a:xfrm>
+                                    <a:prstGeom prst="rect">
+                                      <a:avLst/>
+                                    </a:prstGeom>
+                                    <a:noFill/>
+                                    <a:ln>
+                                      <a:noFill/>
+                                    </a:ln>
+                                  </pic:spPr>
+                                </pic:pic>
+                              </a:graphicData>
+                            </a:graphic>
+                          </wp:inline>
+                        </w:drawing>
+                      </w:r>
+                    </w:p>
+                  </w:txbxContent>
+                </v:textbox>
+                <w10:wrap type="square" anchorx="margin"/>
+              </v:shape>
+            </w:pict>
+          </mc:Fallback>
+        </mc:AlternateContent>
+      </w:r>
+      <w:r>
+        <w:rPr>
+          <w:rFonts w:ascii="Special Elite" w:hAnsi="Special Elite"/>
+          <w:noProof/>
+        </w:rPr>
+        <mc:AlternateContent>
+          <mc:Choice Requires="wps">
+            <w:drawing>
+              <wp:anchor distT="45720" distB="45720" distL="114300" distR="114300" simplePos="0" relativeHeight="251842560" behindDoc="0" locked="0" layoutInCell="1" allowOverlap="1" wp14:anchorId="06CB8647" wp14:editId="48EB00FF">
+                <wp:simplePos x="0" y="0"/>
+                <wp:positionH relativeFrom="margin">
+                  <wp:posOffset>3911388</wp:posOffset>
+                </wp:positionH>
+                <wp:positionV relativeFrom="paragraph">
+                  <wp:posOffset>1839595</wp:posOffset>
+                </wp:positionV>
+                <wp:extent cx="279400" cy="278765"/>
+                <wp:effectExtent l="0" t="0" r="0" b="0"/>
+                <wp:wrapSquare wrapText="bothSides"/>
+                <wp:docPr id="47" name="Text Box 2"/>
+                <wp:cNvGraphicFramePr>
+                  <a:graphicFrameLocks xmlns:a="http://schemas.openxmlformats.org/drawingml/2006/main"/>
+                </wp:cNvGraphicFramePr>
+                <a:graphic xmlns:a="http://schemas.openxmlformats.org/drawingml/2006/main">
+                  <a:graphicData uri="http://schemas.microsoft.com/office/word/2010/wordprocessingShape">
+                    <wps:wsp>
+                      <wps:cNvSpPr txBox="1">
+                        <a:spLocks noChangeArrowheads="1"/>
+                      </wps:cNvSpPr>
+                      <wps:spPr bwMode="auto">
+                        <a:xfrm>
+                          <a:off x="0" y="0"/>
+                          <a:ext cx="279400" cy="278765"/>
+                        </a:xfrm>
+                        <a:prstGeom prst="rect">
+                          <a:avLst/>
+                        </a:prstGeom>
+                        <a:noFill/>
+                        <a:ln w="9525">
+                          <a:noFill/>
+                          <a:miter lim="800000"/>
+                          <a:headEnd/>
+                          <a:tailEnd/>
+                        </a:ln>
+                      </wps:spPr>
+                      <wps:txbx>
+                        <w:txbxContent>
+                          <w:p>
+                            <w:pPr>
+                              <w:rPr>
+                                <w:rFonts w:ascii="Special Elite" w:hAnsi="Special Elite"/>
+                                <w:b/>
+                                <w:bCs/>
+                                <w:i/>
+                                <w:iCs/>
+                              </w:rPr>
+                            </w:pPr>
+                            <w:r>
+                              <w:rPr>
+                                <w:rFonts w:ascii="Special Elite" w:hAnsi="Special Elite"/>
+                                <w:b/>
+                                <w:bCs/>
+                                <w:i/>
+                                <w:iCs/>
+                              </w:rPr>
+                              <w:t>K</w:t>
+                            </w:r>
+                            <w:r>
+                              <w:rPr>
+                                <w:rFonts w:ascii="Special Elite" w:hAnsi="Special Elite"/>
+                                <w:b/>
+                                <w:bCs/>
+                                <w:i/>
+                                <w:iCs/>
+                                <w:noProof/>
+                              </w:rPr>
+                              <w:drawing>
+                                <wp:inline distT="0" distB="0" distL="0" distR="0" wp14:anchorId="00A26B00" wp14:editId="71EF9C37">
+                                  <wp:extent cx="87630" cy="87630"/>
+                                  <wp:effectExtent l="0" t="0" r="7620" b="0"/>
+                                  <wp:docPr id="48" name="Picture 48"/>
+                                  <wp:cNvGraphicFramePr>
+                                    <a:graphicFrameLocks xmlns:a="http://schemas.openxmlformats.org/drawingml/2006/main" noChangeAspect="1"/>
+                                  </wp:cNvGraphicFramePr>
+                                  <a:graphic xmlns:a="http://schemas.openxmlformats.org/drawingml/2006/main">
+                                    <a:graphicData uri="http://schemas.openxmlformats.org/drawingml/2006/picture">
+                                      <pic:pic xmlns:pic="http://schemas.openxmlformats.org/drawingml/2006/picture">
+                                        <pic:nvPicPr>
+                                          <pic:cNvPr id="0" name="Picture 1"/>
+                                          <pic:cNvPicPr>
+                                            <a:picLocks noChangeAspect="1" noChangeArrowheads="1"/>
+                                          </pic:cNvPicPr>
+                                        </pic:nvPicPr>
+                                        <pic:blipFill>
+                                          <a:blip r:embed="rId4">
+                                            <a:extLst>
+                                              <a:ext uri="{28A0092B-C50C-407E-A947-70E740481C1C}">
+                                                <a14:useLocalDpi xmlns:a14="http://schemas.microsoft.com/office/drawing/2010/main" val="0"/>
+                                              </a:ext>
+                                            </a:extLst>
+                                          </a:blip>
+                                          <a:srcRect/>
+                                          <a:stretch>
+                                            <a:fillRect/>
+                                          </a:stretch>
+                                        </pic:blipFill>
+                                        <pic:spPr bwMode="auto">
+                                          <a:xfrm>
+                                            <a:off x="0" y="0"/>
+                                            <a:ext cx="87630" cy="87630"/>
+                                          </a:xfrm>
+                                          <a:prstGeom prst="rect">
+                                            <a:avLst/>
+                                          </a:prstGeom>
+                                          <a:noFill/>
+                                          <a:ln>
+                                            <a:noFill/>
+                                          </a:ln>
+                                        </pic:spPr>
+                                      </pic:pic>
+                                    </a:graphicData>
+                                  </a:graphic>
+                                </wp:inline>
+                              </w:drawing>
+                            </w:r>
+                          </w:p>
+                        </w:txbxContent>
+                      </wps:txbx>
+                      <wps:bodyPr rot="0" vert="horz" wrap="square" lIns="91440" tIns="45720" rIns="91440" bIns="45720" anchor="t" anchorCtr="0">
+                        <a:noAutofit/>
+                      </wps:bodyPr>
+                    </wps:wsp>
+                  </a:graphicData>
+                </a:graphic>
+                <wp14:sizeRelH relativeFrom="margin">
+                  <wp14:pctWidth>0</wp14:pctWidth>
+                </wp14:sizeRelH>
+                <wp14:sizeRelV relativeFrom="margin">
+                  <wp14:pctHeight>0</wp14:pctHeight>
+                </wp14:sizeRelV>
+              </wp:anchor>
+            </w:drawing>
+          </mc:Choice>
+          <mc:Fallback>
+            <w:pict>
+              <v:shape w14:anchorId="06CB8647" id="_x0000_s1066" type="#_x0000_t202" style="position:absolute;margin-left:308pt;margin-top:144.85pt;width:22pt;height:21.95pt;z-index:251842560;visibility:visible;mso-wrap-style:square;mso-width-percent:0;mso-height-percent:0;mso-wrap-distance-left:9pt;mso-wrap-distance-top:3.6pt;mso-wrap-distance-right:9pt;mso-wrap-distance-bottom:3.6pt;mso-position-horizontal:absolute;mso-position-horizontal-relative:margin;mso-position-vertical:absolute;mso-position-vertical-relative:text;mso-width-percent:0;mso-height-percent:0;mso-width-relative:margin;mso-height-relative:margin;v-text-anchor:top" o:gfxdata="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" filled="f" stroked="f">
+                <v:textbox>
+                  <w:txbxContent>
+                    <w:p>
+                      <w:pPr>
+                        <w:rPr>
+                          <w:rFonts w:ascii="Special Elite" w:hAnsi="Special Elite"/>
+                          <w:b/>
+                          <w:bCs/>
+                          <w:i/>
+                          <w:iCs/>
+                        </w:rPr>
+                      </w:pPr>
+                      <w:r>
+                        <w:rPr>
+                          <w:rFonts w:ascii="Special Elite" w:hAnsi="Special Elite"/>
+                          <w:b/>
+                          <w:bCs/>
+                          <w:i/>
+                          <w:iCs/>
+                        </w:rPr>
+                        <w:t>K</w:t>
+                      </w:r>
+                      <w:r>
+                        <w:rPr>
+                          <w:rFonts w:ascii="Special Elite" w:hAnsi="Special Elite"/>
+                          <w:b/>
+                          <w:bCs/>
+                          <w:i/>
+                          <w:iCs/>
+                          <w:noProof/>
+                        </w:rPr>
+                        <w:drawing>
+                          <wp:inline distT="0" distB="0" distL="0" distR="0" wp14:anchorId="00A26B00" wp14:editId="71EF9C37">
+                            <wp:extent cx="87630" cy="87630"/>
+                            <wp:effectExtent l="0" t="0" r="7620" b="0"/>
+                            <wp:docPr id="48" name="Picture 48"/>
+                            <wp:cNvGraphicFramePr>
+                              <a:graphicFrameLocks xmlns:a="http://schemas.openxmlformats.org/drawingml/2006/main" noChangeAspect="1"/>
+                            </wp:cNvGraphicFramePr>
+                            <a:graphic xmlns:a="http://schemas.openxmlformats.org/drawingml/2006/main">
+                              <a:graphicData uri="http://schemas.openxmlformats.org/drawingml/2006/picture">
+                                <pic:pic xmlns:pic="http://schemas.openxmlformats.org/drawingml/2006/picture">
+                                  <pic:nvPicPr>
+                                    <pic:cNvPr id="0" name="Picture 1"/>
+                                    <pic:cNvPicPr>
+                                      <a:picLocks noChangeAspect="1" noChangeArrowheads="1"/>
+                                    </pic:cNvPicPr>
+                                  </pic:nvPicPr>
+                                  <pic:blipFill>
+                                    <a:blip r:embed="rId4">
+                                      <a:extLst>
+                                        <a:ext uri="{28A0092B-C50C-407E-A947-70E740481C1C}">
+                                          <a14:useLocalDpi xmlns:a14="http://schemas.microsoft.com/office/drawing/2010/main" val="0"/>
+                                        </a:ext>
+                                      </a:extLst>
+                                    </a:blip>
+                                    <a:srcRect/>
+                                    <a:stretch>
+                                      <a:fillRect/>
+                                    </a:stretch>
+                                  </pic:blipFill>
+                                  <pic:spPr bwMode="auto">
+                                    <a:xfrm>
+                                      <a:off x="0" y="0"/>
+                                      <a:ext cx="87630" cy="87630"/>
+                                    </a:xfrm>
+                                    <a:prstGeom prst="rect">
+                                      <a:avLst/>
+                                    </a:prstGeom>
+                                    <a:noFill/>
+                                    <a:ln>
+                                      <a:noFill/>
+                                    </a:ln>
+                                  </pic:spPr>
+                                </pic:pic>
+                              </a:graphicData>
+                            </a:graphic>
+                          </wp:inline>
+                        </w:drawing>
+                      </w:r>
+                    </w:p>
+                  </w:txbxContent>
+                </v:textbox>
+                <w10:wrap type="square" anchorx="margin"/>
+              </v:shape>
+            </w:pict>
+          </mc:Fallback>
+        </mc:AlternateContent>
+      </w:r>
+      <w:r>
+        <w:rPr>
+          <w:rFonts w:ascii="Special Elite" w:hAnsi="Special Elite"/>
+          <w:noProof/>
+        </w:rPr>
+        <mc:AlternateContent>
+          <mc:Choice Requires="wps">
+            <w:drawing>
+              <wp:anchor distT="45720" distB="45720" distL="114300" distR="114300" simplePos="0" relativeHeight="251840512" behindDoc="0" locked="0" layoutInCell="1" allowOverlap="1" wp14:anchorId="66C36EFA" wp14:editId="728555CB">
+                <wp:simplePos x="0" y="0"/>
+                <wp:positionH relativeFrom="margin">
+                  <wp:posOffset>2599055</wp:posOffset>
+                </wp:positionH>
+                <wp:positionV relativeFrom="paragraph">
+                  <wp:posOffset>1127972</wp:posOffset>
+                </wp:positionV>
+                <wp:extent cx="279400" cy="278765"/>
+                <wp:effectExtent l="0" t="0" r="0" b="0"/>
+                <wp:wrapSquare wrapText="bothSides"/>
+                <wp:docPr id="45" name="Text Box 2"/>
+                <wp:cNvGraphicFramePr>
+                  <a:graphicFrameLocks xmlns:a="http://schemas.openxmlformats.org/drawingml/2006/main"/>
+                </wp:cNvGraphicFramePr>
+                <a:graphic xmlns:a="http://schemas.openxmlformats.org/drawingml/2006/main">
+                  <a:graphicData uri="http://schemas.microsoft.com/office/word/2010/wordprocessingShape">
+                    <wps:wsp>
+                      <wps:cNvSpPr txBox="1">
+                        <a:spLocks noChangeArrowheads="1"/>
+                      </wps:cNvSpPr>
+                      <wps:spPr bwMode="auto">
+                        <a:xfrm>
+                          <a:off x="0" y="0"/>
+                          <a:ext cx="279400" cy="278765"/>
+                        </a:xfrm>
+                        <a:prstGeom prst="rect">
+                          <a:avLst/>
+                        </a:prstGeom>
+                        <a:noFill/>
+                        <a:ln w="9525">
+                          <a:noFill/>
+                          <a:miter lim="800000"/>
+                          <a:headEnd/>
+                          <a:tailEnd/>
+                        </a:ln>
+                      </wps:spPr>
+                      <wps:txbx>
+                        <w:txbxContent>
+                          <w:p>
+                            <w:pPr>
+                              <w:rPr>
+                                <w:rFonts w:ascii="Special Elite" w:hAnsi="Special Elite"/>
+                                <w:b/>
+                                <w:bCs/>
+                                <w:i/>
+                                <w:iCs/>
+                              </w:rPr>
+                            </w:pPr>
+                            <w:r>
+                              <w:rPr>
+                                <w:rFonts w:ascii="Special Elite" w:hAnsi="Special Elite"/>
+                                <w:b/>
+                                <w:bCs/>
+                                <w:i/>
+                                <w:iCs/>
+                              </w:rPr>
+                              <w:t>K</w:t>
+                            </w:r>
+                            <w:r>
+                              <w:rPr>
+                                <w:rFonts w:ascii="Special Elite" w:hAnsi="Special Elite"/>
+                                <w:b/>
+                                <w:bCs/>
+                                <w:i/>
+                                <w:iCs/>
+                                <w:noProof/>
+                              </w:rPr>
+                              <w:drawing>
+                                <wp:inline distT="0" distB="0" distL="0" distR="0" wp14:anchorId="7B1AFC97" wp14:editId="55592DCE">
+                                  <wp:extent cx="87630" cy="87630"/>
+                                  <wp:effectExtent l="0" t="0" r="7620" b="0"/>
+                                  <wp:docPr id="46" name="Picture 46"/>
+                                  <wp:cNvGraphicFramePr>
+                                    <a:graphicFrameLocks xmlns:a="http://schemas.openxmlformats.org/drawingml/2006/main" noChangeAspect="1"/>
+                                  </wp:cNvGraphicFramePr>
+                                  <a:graphic xmlns:a="http://schemas.openxmlformats.org/drawingml/2006/main">
+                                    <a:graphicData uri="http://schemas.openxmlformats.org/drawingml/2006/picture">
+                                      <pic:pic xmlns:pic="http://schemas.openxmlformats.org/drawingml/2006/picture">
+                                        <pic:nvPicPr>
+                                          <pic:cNvPr id="0" name="Picture 1"/>
+                                          <pic:cNvPicPr>
+                                            <a:picLocks noChangeAspect="1" noChangeArrowheads="1"/>
+                                          </pic:cNvPicPr>
+                                        </pic:nvPicPr>
+                                        <pic:blipFill>
+                                          <a:blip r:embed="rId4">
+                                            <a:extLst>
+                                              <a:ext uri="{28A0092B-C50C-407E-A947-70E740481C1C}">
+                                                <a14:useLocalDpi xmlns:a14="http://schemas.microsoft.com/office/drawing/2010/main" val="0"/>
+                                              </a:ext>
+                                            </a:extLst>
+                                          </a:blip>
+                                          <a:srcRect/>
+                                          <a:stretch>
+                                            <a:fillRect/>
+                                          </a:stretch>
+                                        </pic:blipFill>
+                                        <pic:spPr bwMode="auto">
+                                          <a:xfrm>
+                                            <a:off x="0" y="0"/>
+                                            <a:ext cx="87630" cy="87630"/>
+                                          </a:xfrm>
+                                          <a:prstGeom prst="rect">
+                                            <a:avLst/>
+                                          </a:prstGeom>
+                                          <a:noFill/>
+                                          <a:ln>
+                                            <a:noFill/>
+                                          </a:ln>
+                                        </pic:spPr>
+                                      </pic:pic>
+                                    </a:graphicData>
+                                  </a:graphic>
+                                </wp:inline>
+                              </w:drawing>
+                            </w:r>
+                          </w:p>
+                        </w:txbxContent>
+                      </wps:txbx>
+                      <wps:bodyPr rot="0" vert="horz" wrap="square" lIns="91440" tIns="45720" rIns="91440" bIns="45720" anchor="t" anchorCtr="0">
+                        <a:noAutofit/>
+                      </wps:bodyPr>
+                    </wps:wsp>
+                  </a:graphicData>
+                </a:graphic>
+                <wp14:sizeRelH relativeFrom="margin">
+                  <wp14:pctWidth>0</wp14:pctWidth>
+                </wp14:sizeRelH>
+                <wp14:sizeRelV relativeFrom="margin">
+                  <wp14:pctHeight>0</wp14:pctHeight>
+                </wp14:sizeRelV>
+              </wp:anchor>
+            </w:drawing>
+          </mc:Choice>
+          <mc:Fallback>
+            <w:pict>
+              <v:shape w14:anchorId="66C36EFA" id="_x0000_s1067" type="#_x0000_t202" style="position:absolute;margin-left:204.65pt;margin-top:88.8pt;width:22pt;height:21.95pt;z-index:251840512;visibility:visible;mso-wrap-style:square;mso-width-percent:0;mso-height-percent:0;mso-wrap-distance-left:9pt;mso-wrap-distance-top:3.6pt;mso-wrap-distance-right:9pt;mso-wrap-distance-bottom:3.6pt;mso-position-horizontal:absolute;mso-position-horizontal-relative:margin;mso-position-vertical:absolute;mso-position-vertical-relative:text;mso-width-percent:0;mso-height-percent:0;mso-width-relative:margin;mso-height-relative:margin;v-text-anchor:top" o:gfxdata="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" filled="f" stroked="f">
+                <v:textbox>
+                  <w:txbxContent>
+                    <w:p>
+                      <w:pPr>
+                        <w:rPr>
+                          <w:rFonts w:ascii="Special Elite" w:hAnsi="Special Elite"/>
+                          <w:b/>
+                          <w:bCs/>
+                          <w:i/>
+                          <w:iCs/>
+                        </w:rPr>
+                      </w:pPr>
+                      <w:r>
+                        <w:rPr>
+                          <w:rFonts w:ascii="Special Elite" w:hAnsi="Special Elite"/>
+                          <w:b/>
+                          <w:bCs/>
+                          <w:i/>
+                          <w:iCs/>
+                        </w:rPr>
+                        <w:t>K</w:t>
+                      </w:r>
+                      <w:r>
+                        <w:rPr>
+                          <w:rFonts w:ascii="Special Elite" w:hAnsi="Special Elite"/>
+                          <w:b/>
+                          <w:bCs/>
+                          <w:i/>
+                          <w:iCs/>
+                          <w:noProof/>
+                        </w:rPr>
+                        <w:drawing>
+                          <wp:inline distT="0" distB="0" distL="0" distR="0" wp14:anchorId="7B1AFC97" wp14:editId="55592DCE">
+                            <wp:extent cx="87630" cy="87630"/>
+                            <wp:effectExtent l="0" t="0" r="7620" b="0"/>
+                            <wp:docPr id="46" name="Picture 46"/>
+                            <wp:cNvGraphicFramePr>
+                              <a:graphicFrameLocks xmlns:a="http://schemas.openxmlformats.org/drawingml/2006/main" noChangeAspect="1"/>
+                            </wp:cNvGraphicFramePr>
+                            <a:graphic xmlns:a="http://schemas.openxmlformats.org/drawingml/2006/main">
+                              <a:graphicData uri="http://schemas.openxmlformats.org/drawingml/2006/picture">
+                                <pic:pic xmlns:pic="http://schemas.openxmlformats.org/drawingml/2006/picture">
+                                  <pic:nvPicPr>
+                                    <pic:cNvPr id="0" name="Picture 1"/>
+                                    <pic:cNvPicPr>
+                                      <a:picLocks noChangeAspect="1" noChangeArrowheads="1"/>
+                                    </pic:cNvPicPr>
+                                  </pic:nvPicPr>
+                                  <pic:blipFill>
+                                    <a:blip r:embed="rId4">
+                                      <a:extLst>
+                                        <a:ext uri="{28A0092B-C50C-407E-A947-70E740481C1C}">
+                                          <a14:useLocalDpi xmlns:a14="http://schemas.microsoft.com/office/drawing/2010/main" val="0"/>
+                                        </a:ext>
+                                      </a:extLst>
+                                    </a:blip>
+                                    <a:srcRect/>
+                                    <a:stretch>
+                                      <a:fillRect/>
+                                    </a:stretch>
+                                  </pic:blipFill>
+                                  <pic:spPr bwMode="auto">
+                                    <a:xfrm>
+                                      <a:off x="0" y="0"/>
+                                      <a:ext cx="87630" cy="87630"/>
+                                    </a:xfrm>
+                                    <a:prstGeom prst="rect">
+                                      <a:avLst/>
+                                    </a:prstGeom>
+                                    <a:noFill/>
+                                    <a:ln>
+                                      <a:noFill/>
+                                    </a:ln>
+                                  </pic:spPr>
+                                </pic:pic>
+                              </a:graphicData>
+                            </a:graphic>
+                          </wp:inline>
+                        </w:drawing>
+                      </w:r>
+                    </w:p>
+                  </w:txbxContent>
+                </v:textbox>
+                <w10:wrap type="square" anchorx="margin"/>
+              </v:shape>
+            </w:pict>
+          </mc:Fallback>
+        </mc:AlternateContent>
+      </w:r>
+      <w:r>
+        <w:rPr>
+          <w:rFonts w:ascii="Special Elite" w:hAnsi="Special Elite"/>
+          <w:noProof/>
+        </w:rPr>
+        <mc:AlternateContent>
+          <mc:Choice Requires="wps">
+            <w:drawing>
+              <wp:anchor distT="45720" distB="45720" distL="114300" distR="114300" simplePos="0" relativeHeight="251838464" behindDoc="0" locked="0" layoutInCell="1" allowOverlap="1" wp14:anchorId="66C36EFA" wp14:editId="728555CB">
+                <wp:simplePos x="0" y="0"/>
+                <wp:positionH relativeFrom="margin">
+                  <wp:posOffset>2522855</wp:posOffset>
+                </wp:positionH>
+                <wp:positionV relativeFrom="paragraph">
+                  <wp:posOffset>3659505</wp:posOffset>
+                </wp:positionV>
+                <wp:extent cx="279400" cy="278765"/>
+                <wp:effectExtent l="0" t="0" r="0" b="0"/>
+                <wp:wrapSquare wrapText="bothSides"/>
+                <wp:docPr id="43" name="Text Box 2"/>
+                <wp:cNvGraphicFramePr>
+                  <a:graphicFrameLocks xmlns:a="http://schemas.openxmlformats.org/drawingml/2006/main"/>
+                </wp:cNvGraphicFramePr>
+                <a:graphic xmlns:a="http://schemas.openxmlformats.org/drawingml/2006/main">
+                  <a:graphicData uri="http://schemas.microsoft.com/office/word/2010/wordprocessingShape">
+                    <wps:wsp>
+                      <wps:cNvSpPr txBox="1">
+                        <a:spLocks noChangeArrowheads="1"/>
+                      </wps:cNvSpPr>
+                      <wps:spPr bwMode="auto">
+                        <a:xfrm>
+                          <a:off x="0" y="0"/>
+                          <a:ext cx="279400" cy="278765"/>
+                        </a:xfrm>
+                        <a:prstGeom prst="rect">
+                          <a:avLst/>
+                        </a:prstGeom>
+                        <a:noFill/>
+                        <a:ln w="9525">
+                          <a:noFill/>
+                          <a:miter lim="800000"/>
+                          <a:headEnd/>
+                          <a:tailEnd/>
+                        </a:ln>
+                      </wps:spPr>
+                      <wps:txbx>
+                        <w:txbxContent>
+                          <w:p>
+                            <w:pPr>
+                              <w:rPr>
+                                <w:rFonts w:ascii="Special Elite" w:hAnsi="Special Elite"/>
+                                <w:b/>
+                                <w:bCs/>
+                                <w:i/>
+                                <w:iCs/>
+                              </w:rPr>
+                            </w:pPr>
+                            <w:r>
+                              <w:rPr>
+                                <w:rFonts w:ascii="Special Elite" w:hAnsi="Special Elite"/>
+                                <w:b/>
+                                <w:bCs/>
+                                <w:i/>
+                                <w:iCs/>
+                              </w:rPr>
+                              <w:t>B</w:t>
+                            </w:r>
+                            <w:r>
+                              <w:rPr>
+                                <w:rFonts w:ascii="Special Elite" w:hAnsi="Special Elite"/>
+                                <w:b/>
+                                <w:bCs/>
+                                <w:i/>
+                                <w:iCs/>
+                                <w:noProof/>
+                              </w:rPr>
+                              <w:drawing>
+                                <wp:inline distT="0" distB="0" distL="0" distR="0" wp14:anchorId="7B1AFC97" wp14:editId="55592DCE">
+                                  <wp:extent cx="87630" cy="87630"/>
+                                  <wp:effectExtent l="0" t="0" r="7620" b="0"/>
+                                  <wp:docPr id="44" name="Picture 44"/>
+                                  <wp:cNvGraphicFramePr>
+                                    <a:graphicFrameLocks xmlns:a="http://schemas.openxmlformats.org/drawingml/2006/main" noChangeAspect="1"/>
+                                  </wp:cNvGraphicFramePr>
+                                  <a:graphic xmlns:a="http://schemas.openxmlformats.org/drawingml/2006/main">
+                                    <a:graphicData uri="http://schemas.openxmlformats.org/drawingml/2006/picture">
+                                      <pic:pic xmlns:pic="http://schemas.openxmlformats.org/drawingml/2006/picture">
+                                        <pic:nvPicPr>
+                                          <pic:cNvPr id="0" name="Picture 1"/>
+                                          <pic:cNvPicPr>
+                                            <a:picLocks noChangeAspect="1" noChangeArrowheads="1"/>
+                                          </pic:cNvPicPr>
+                                        </pic:nvPicPr>
+                                        <pic:blipFill>
+                                          <a:blip r:embed="rId4">
+                                            <a:extLst>
+                                              <a:ext uri="{28A0092B-C50C-407E-A947-70E740481C1C}">
+                                                <a14:useLocalDpi xmlns:a14="http://schemas.microsoft.com/office/drawing/2010/main" val="0"/>
+                                              </a:ext>
+                                            </a:extLst>
+                                          </a:blip>
+                                          <a:srcRect/>
+                                          <a:stretch>
+                                            <a:fillRect/>
+                                          </a:stretch>
+                                        </pic:blipFill>
+                                        <pic:spPr bwMode="auto">
+                                          <a:xfrm>
+                                            <a:off x="0" y="0"/>
+                                            <a:ext cx="87630" cy="87630"/>
+                                          </a:xfrm>
+                                          <a:prstGeom prst="rect">
+                                            <a:avLst/>
+                                          </a:prstGeom>
+                                          <a:noFill/>
+                                          <a:ln>
+                                            <a:noFill/>
+                                          </a:ln>
+                                        </pic:spPr>
+                                      </pic:pic>
+                                    </a:graphicData>
+                                  </a:graphic>
+                                </wp:inline>
+                              </w:drawing>
+                            </w:r>
+                          </w:p>
+                        </w:txbxContent>
+                      </wps:txbx>
+                      <wps:bodyPr rot="0" vert="horz" wrap="square" lIns="91440" tIns="45720" rIns="91440" bIns="45720" anchor="t" anchorCtr="0">
+                        <a:noAutofit/>
+                      </wps:bodyPr>
+                    </wps:wsp>
+                  </a:graphicData>
+                </a:graphic>
+                <wp14:sizeRelH relativeFrom="margin">
+                  <wp14:pctWidth>0</wp14:pctWidth>
+                </wp14:sizeRelH>
+                <wp14:sizeRelV relativeFrom="margin">
+                  <wp14:pctHeight>0</wp14:pctHeight>
+                </wp14:sizeRelV>
+              </wp:anchor>
+            </w:drawing>
+          </mc:Choice>
+          <mc:Fallback>
+            <w:pict>
+              <v:shape w14:anchorId="66C36EFA" id="_x0000_s1068" type="#_x0000_t202" style="position:absolute;margin-left:198.65pt;margin-top:288.15pt;width:22pt;height:21.95pt;z-index:251838464;visibility:visible;mso-wrap-style:square;mso-width-percent:0;mso-height-percent:0;mso-wrap-distance-left:9pt;mso-wrap-distance-top:3.6pt;mso-wrap-distance-right:9pt;mso-wrap-distance-bottom:3.6pt;mso-position-horizontal:absolute;mso-position-horizontal-relative:margin;mso-position-vertical:absolute;mso-position-vertical-relative:text;mso-width-percent:0;mso-height-percent:0;mso-width-relative:margin;mso-height-relative:margin;v-text-anchor:top" o:gfxdata="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" filled="f" stroked="f">
+                <v:textbox>
+                  <w:txbxContent>
+                    <w:p>
+                      <w:pPr>
+                        <w:rPr>
+                          <w:rFonts w:ascii="Special Elite" w:hAnsi="Special Elite"/>
+                          <w:b/>
+                          <w:bCs/>
+                          <w:i/>
+                          <w:iCs/>
+                        </w:rPr>
+                      </w:pPr>
+                      <w:r>
+                        <w:rPr>
+                          <w:rFonts w:ascii="Special Elite" w:hAnsi="Special Elite"/>
+                          <w:b/>
+                          <w:bCs/>
+                          <w:i/>
+                          <w:iCs/>
+                        </w:rPr>
+                        <w:t>B</w:t>
+                      </w:r>
+                      <w:r>
+                        <w:rPr>
+                          <w:rFonts w:ascii="Special Elite" w:hAnsi="Special Elite"/>
+                          <w:b/>
+                          <w:bCs/>
+                          <w:i/>
+                          <w:iCs/>
+                          <w:noProof/>
+                        </w:rPr>
+                        <w:drawing>
+                          <wp:inline distT="0" distB="0" distL="0" distR="0" wp14:anchorId="7B1AFC97" wp14:editId="55592DCE">
+                            <wp:extent cx="87630" cy="87630"/>
+                            <wp:effectExtent l="0" t="0" r="7620" b="0"/>
+                            <wp:docPr id="44" name="Picture 44"/>
+                            <wp:cNvGraphicFramePr>
+                              <a:graphicFrameLocks xmlns:a="http://schemas.openxmlformats.org/drawingml/2006/main" noChangeAspect="1"/>
+                            </wp:cNvGraphicFramePr>
+                            <a:graphic xmlns:a="http://schemas.openxmlformats.org/drawingml/2006/main">
+                              <a:graphicData uri="http://schemas.openxmlformats.org/drawingml/2006/picture">
+                                <pic:pic xmlns:pic="http://schemas.openxmlformats.org/drawingml/2006/picture">
+                                  <pic:nvPicPr>
+                                    <pic:cNvPr id="0" name="Picture 1"/>
+                                    <pic:cNvPicPr>
+                                      <a:picLocks noChangeAspect="1" noChangeArrowheads="1"/>
+                                    </pic:cNvPicPr>
+                                  </pic:nvPicPr>
+                                  <pic:blipFill>
+                                    <a:blip r:embed="rId4">
+                                      <a:extLst>
+                                        <a:ext uri="{28A0092B-C50C-407E-A947-70E740481C1C}">
+                                          <a14:useLocalDpi xmlns:a14="http://schemas.microsoft.com/office/drawing/2010/main" val="0"/>
+                                        </a:ext>
+                                      </a:extLst>
+                                    </a:blip>
+                                    <a:srcRect/>
+                                    <a:stretch>
+                                      <a:fillRect/>
+                                    </a:stretch>
+                                  </pic:blipFill>
+                                  <pic:spPr bwMode="auto">
+                                    <a:xfrm>
+                                      <a:off x="0" y="0"/>
+                                      <a:ext cx="87630" cy="87630"/>
+                                    </a:xfrm>
+                                    <a:prstGeom prst="rect">
+                                      <a:avLst/>
+                                    </a:prstGeom>
+                                    <a:noFill/>
+                                    <a:ln>
+                                      <a:noFill/>
+                                    </a:ln>
+                                  </pic:spPr>
+                                </pic:pic>
+                              </a:graphicData>
+                            </a:graphic>
+                          </wp:inline>
+                        </w:drawing>
+                      </w:r>
+                    </w:p>
+                  </w:txbxContent>
+                </v:textbox>
+                <w10:wrap type="square" anchorx="margin"/>
+              </v:shape>
+            </w:pict>
+          </mc:Fallback>
+        </mc:AlternateContent>
+      </w:r>
+      <w:r>
+        <w:rPr>
+          <w:rFonts w:ascii="Special Elite" w:hAnsi="Special Elite"/>
+          <w:noProof/>
+        </w:rPr>
+        <mc:AlternateContent>
+          <mc:Choice Requires="wps">
+            <w:drawing>
+              <wp:anchor distT="45720" distB="45720" distL="114300" distR="114300" simplePos="0" relativeHeight="251836416" behindDoc="0" locked="0" layoutInCell="1" allowOverlap="1" wp14:anchorId="66C36EFA" wp14:editId="728555CB">
+                <wp:simplePos x="0" y="0"/>
+                <wp:positionH relativeFrom="margin">
+                  <wp:posOffset>491067</wp:posOffset>
+                </wp:positionH>
+                <wp:positionV relativeFrom="paragraph">
+                  <wp:posOffset>687705</wp:posOffset>
+                </wp:positionV>
+                <wp:extent cx="279400" cy="278765"/>
+                <wp:effectExtent l="0" t="0" r="0" b="0"/>
+                <wp:wrapSquare wrapText="bothSides"/>
+                <wp:docPr id="41" name="Text Box 2"/>
+                <wp:cNvGraphicFramePr>
+                  <a:graphicFrameLocks xmlns:a="http://schemas.openxmlformats.org/drawingml/2006/main"/>
+                </wp:cNvGraphicFramePr>
+                <a:graphic xmlns:a="http://schemas.openxmlformats.org/drawingml/2006/main">
+                  <a:graphicData uri="http://schemas.microsoft.com/office/word/2010/wordprocessingShape">
+                    <wps:wsp>
+                      <wps:cNvSpPr txBox="1">
+                        <a:spLocks noChangeArrowheads="1"/>
+                      </wps:cNvSpPr>
+                      <wps:spPr bwMode="auto">
+                        <a:xfrm>
+                          <a:off x="0" y="0"/>
+                          <a:ext cx="279400" cy="278765"/>
+                        </a:xfrm>
+                        <a:prstGeom prst="rect">
+                          <a:avLst/>
+                        </a:prstGeom>
+                        <a:noFill/>
+                        <a:ln w="9525">
+                          <a:noFill/>
+                          <a:miter lim="800000"/>
+                          <a:headEnd/>
+                          <a:tailEnd/>
+                        </a:ln>
+                      </wps:spPr>
+                      <wps:txbx>
+                        <w:txbxContent>
+                          <w:p>
+                            <w:pPr>
+                              <w:rPr>
+                                <w:rFonts w:ascii="Special Elite" w:hAnsi="Special Elite"/>
+                                <w:b/>
+                                <w:bCs/>
+                                <w:i/>
+                                <w:iCs/>
+                              </w:rPr>
+                            </w:pPr>
+                            <w:r>
+                              <w:rPr>
+                                <w:rFonts w:ascii="Special Elite" w:hAnsi="Special Elite"/>
+                                <w:b/>
+                                <w:bCs/>
+                                <w:i/>
+                                <w:iCs/>
+                              </w:rPr>
+                              <w:t>B</w:t>
+                            </w:r>
+                            <w:r>
+                              <w:rPr>
+                                <w:rFonts w:ascii="Special Elite" w:hAnsi="Special Elite"/>
+                                <w:b/>
+                                <w:bCs/>
+                                <w:i/>
+                                <w:iCs/>
+                                <w:noProof/>
+                              </w:rPr>
+                              <w:drawing>
+                                <wp:inline distT="0" distB="0" distL="0" distR="0" wp14:anchorId="7B1AFC97" wp14:editId="55592DCE">
+                                  <wp:extent cx="87630" cy="87630"/>
+                                  <wp:effectExtent l="0" t="0" r="7620" b="0"/>
+                                  <wp:docPr id="42" name="Picture 42"/>
+                                  <wp:cNvGraphicFramePr>
+                                    <a:graphicFrameLocks xmlns:a="http://schemas.openxmlformats.org/drawingml/2006/main" noChangeAspect="1"/>
+                                  </wp:cNvGraphicFramePr>
+                                  <a:graphic xmlns:a="http://schemas.openxmlformats.org/drawingml/2006/main">
+                                    <a:graphicData uri="http://schemas.openxmlformats.org/drawingml/2006/picture">
+                                      <pic:pic xmlns:pic="http://schemas.openxmlformats.org/drawingml/2006/picture">
+                                        <pic:nvPicPr>
+                                          <pic:cNvPr id="0" name="Picture 1"/>
+                                          <pic:cNvPicPr>
+                                            <a:picLocks noChangeAspect="1" noChangeArrowheads="1"/>
+                                          </pic:cNvPicPr>
+                                        </pic:nvPicPr>
+                                        <pic:blipFill>
+                                          <a:blip r:embed="rId4">
+                                            <a:extLst>
+                                              <a:ext uri="{28A0092B-C50C-407E-A947-70E740481C1C}">
+                                                <a14:useLocalDpi xmlns:a14="http://schemas.microsoft.com/office/drawing/2010/main" val="0"/>
+                                              </a:ext>
+                                            </a:extLst>
+                                          </a:blip>
+                                          <a:srcRect/>
+                                          <a:stretch>
+                                            <a:fillRect/>
+                                          </a:stretch>
+                                        </pic:blipFill>
+                                        <pic:spPr bwMode="auto">
+                                          <a:xfrm>
+                                            <a:off x="0" y="0"/>
+                                            <a:ext cx="87630" cy="87630"/>
+                                          </a:xfrm>
+                                          <a:prstGeom prst="rect">
+                                            <a:avLst/>
+                                          </a:prstGeom>
+                                          <a:noFill/>
+                                          <a:ln>
+                                            <a:noFill/>
+                                          </a:ln>
+                                        </pic:spPr>
+                                      </pic:pic>
+                                    </a:graphicData>
+                                  </a:graphic>
+                                </wp:inline>
+                              </w:drawing>
+                            </w:r>
+                          </w:p>
+                        </w:txbxContent>
+                      </wps:txbx>
+                      <wps:bodyPr rot="0" vert="horz" wrap="square" lIns="91440" tIns="45720" rIns="91440" bIns="45720" anchor="t" anchorCtr="0">
+                        <a:noAutofit/>
+                      </wps:bodyPr>
+                    </wps:wsp>
+                  </a:graphicData>
+                </a:graphic>
+                <wp14:sizeRelH relativeFrom="margin">
+                  <wp14:pctWidth>0</wp14:pctWidth>
+                </wp14:sizeRelH>
+                <wp14:sizeRelV relativeFrom="margin">
+                  <wp14:pctHeight>0</wp14:pctHeight>
+                </wp14:sizeRelV>
+              </wp:anchor>
+            </w:drawing>
+          </mc:Choice>
+          <mc:Fallback>
+            <w:pict>
+              <v:shape w14:anchorId="66C36EFA" id="_x0000_s1069" type="#_x0000_t202" style="position:absolute;margin-left:38.65pt;margin-top:54.15pt;width:22pt;height:21.95pt;z-index:251836416;visibility:visible;mso-wrap-style:square;mso-width-percent:0;mso-height-percent:0;mso-wrap-distance-left:9pt;mso-wrap-distance-top:3.6pt;mso-wrap-distance-right:9pt;mso-wrap-distance-bottom:3.6pt;mso-position-horizontal:absolute;mso-position-horizontal-relative:margin;mso-position-vertical:absolute;mso-position-vertical-relative:text;mso-width-percent:0;mso-height-percent:0;mso-width-relative:margin;mso-height-relative:margin;v-text-anchor:top" o:gfxdata="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" filled="f" stroked="f">
+                <v:textbox>
+                  <w:txbxContent>
+                    <w:p>
+                      <w:pPr>
+                        <w:rPr>
+                          <w:rFonts w:ascii="Special Elite" w:hAnsi="Special Elite"/>
+                          <w:b/>
+                          <w:bCs/>
+                          <w:i/>
+                          <w:iCs/>
+                        </w:rPr>
+                      </w:pPr>
+                      <w:r>
+                        <w:rPr>
+                          <w:rFonts w:ascii="Special Elite" w:hAnsi="Special Elite"/>
+                          <w:b/>
+                          <w:bCs/>
+                          <w:i/>
+                          <w:iCs/>
+                        </w:rPr>
+                        <w:t>B</w:t>
+                      </w:r>
+                      <w:r>
+                        <w:rPr>
+                          <w:rFonts w:ascii="Special Elite" w:hAnsi="Special Elite"/>
+                          <w:b/>
+                          <w:bCs/>
+                          <w:i/>
+                          <w:iCs/>
+                          <w:noProof/>
+                        </w:rPr>
+                        <w:drawing>
+                          <wp:inline distT="0" distB="0" distL="0" distR="0" wp14:anchorId="7B1AFC97" wp14:editId="55592DCE">
+                            <wp:extent cx="87630" cy="87630"/>
+                            <wp:effectExtent l="0" t="0" r="7620" b="0"/>
+                            <wp:docPr id="42" name="Picture 42"/>
+                            <wp:cNvGraphicFramePr>
+                              <a:graphicFrameLocks xmlns:a="http://schemas.openxmlformats.org/drawingml/2006/main" noChangeAspect="1"/>
+                            </wp:cNvGraphicFramePr>
+                            <a:graphic xmlns:a="http://schemas.openxmlformats.org/drawingml/2006/main">
+                              <a:graphicData uri="http://schemas.openxmlformats.org/drawingml/2006/picture">
+                                <pic:pic xmlns:pic="http://schemas.openxmlformats.org/drawingml/2006/picture">
+                                  <pic:nvPicPr>
+                                    <pic:cNvPr id="0" name="Picture 1"/>
+                                    <pic:cNvPicPr>
+                                      <a:picLocks noChangeAspect="1" noChangeArrowheads="1"/>
+                                    </pic:cNvPicPr>
+                                  </pic:nvPicPr>
+                                  <pic:blipFill>
+                                    <a:blip r:embed="rId4">
+                                      <a:extLst>
+                                        <a:ext uri="{28A0092B-C50C-407E-A947-70E740481C1C}">
+                                          <a14:useLocalDpi xmlns:a14="http://schemas.microsoft.com/office/drawing/2010/main" val="0"/>
+                                        </a:ext>
+                                      </a:extLst>
+                                    </a:blip>
+                                    <a:srcRect/>
+                                    <a:stretch>
+                                      <a:fillRect/>
+                                    </a:stretch>
+                                  </pic:blipFill>
+                                  <pic:spPr bwMode="auto">
+                                    <a:xfrm>
+                                      <a:off x="0" y="0"/>
+                                      <a:ext cx="87630" cy="87630"/>
+                                    </a:xfrm>
+                                    <a:prstGeom prst="rect">
+                                      <a:avLst/>
+                                    </a:prstGeom>
+                                    <a:noFill/>
+                                    <a:ln>
+                                      <a:noFill/>
+                                    </a:ln>
+                                  </pic:spPr>
+                                </pic:pic>
+                              </a:graphicData>
+                            </a:graphic>
+                          </wp:inline>
+                        </w:drawing>
+                      </w:r>
+                    </w:p>
+                  </w:txbxContent>
+                </v:textbox>
+                <w10:wrap type="square" anchorx="margin"/>
+              </v:shape>
+            </w:pict>
+          </mc:Fallback>
+        </mc:AlternateContent>
+      </w:r>
+      <w:r>
+        <w:rPr>
+          <w:rFonts w:ascii="Special Elite" w:hAnsi="Special Elite"/>
+          <w:noProof/>
+        </w:rPr>
+        <mc:AlternateContent>
+          <mc:Choice Requires="wps">
+            <w:drawing>
+              <wp:anchor distT="45720" distB="45720" distL="114300" distR="114300" simplePos="0" relativeHeight="251832320" behindDoc="0" locked="0" layoutInCell="1" allowOverlap="1" wp14:anchorId="0E64E865" wp14:editId="50342EE1">
+                <wp:simplePos x="0" y="0"/>
+                <wp:positionH relativeFrom="margin">
+                  <wp:posOffset>1277620</wp:posOffset>
+                </wp:positionH>
+                <wp:positionV relativeFrom="paragraph">
+                  <wp:posOffset>4221480</wp:posOffset>
+                </wp:positionV>
+                <wp:extent cx="279400" cy="278765"/>
+                <wp:effectExtent l="0" t="0" r="0" b="0"/>
+                <wp:wrapSquare wrapText="bothSides"/>
+                <wp:docPr id="37" name="Text Box 2"/>
+                <wp:cNvGraphicFramePr>
+                  <a:graphicFrameLocks xmlns:a="http://schemas.openxmlformats.org/drawingml/2006/main"/>
+                </wp:cNvGraphicFramePr>
+                <a:graphic xmlns:a="http://schemas.openxmlformats.org/drawingml/2006/main">
+                  <a:graphicData uri="http://schemas.microsoft.com/office/word/2010/wordprocessingShape">
+                    <wps:wsp>
+                      <wps:cNvSpPr txBox="1">
+                        <a:spLocks noChangeArrowheads="1"/>
+                      </wps:cNvSpPr>
+                      <wps:spPr bwMode="auto">
+                        <a:xfrm>
+                          <a:off x="0" y="0"/>
+                          <a:ext cx="279400" cy="278765"/>
+                        </a:xfrm>
+                        <a:prstGeom prst="rect">
+                          <a:avLst/>
+                        </a:prstGeom>
+                        <a:noFill/>
+                        <a:ln w="9525">
+                          <a:noFill/>
+                          <a:miter lim="800000"/>
+                          <a:headEnd/>
+                          <a:tailEnd/>
+                        </a:ln>
+                      </wps:spPr>
+                      <wps:txbx>
+                        <w:txbxContent>
+                          <w:p>
+                            <w:pPr>
+                              <w:rPr>
+                                <w:rFonts w:ascii="Special Elite" w:hAnsi="Special Elite"/>
+                                <w:b/>
+                                <w:bCs/>
+                                <w:i/>
+                                <w:iCs/>
+                              </w:rPr>
+                            </w:pPr>
+                            <w:r>
+                              <w:rPr>
+                                <w:rFonts w:ascii="Special Elite" w:hAnsi="Special Elite"/>
+                                <w:b/>
+                                <w:bCs/>
+                                <w:i/>
+                                <w:iCs/>
+                              </w:rPr>
+                              <w:t>Y</w:t>
+                            </w:r>
+                            <w:r>
+                              <w:rPr>
+                                <w:rFonts w:ascii="Special Elite" w:hAnsi="Special Elite"/>
+                                <w:b/>
+                                <w:bCs/>
+                                <w:i/>
+                                <w:iCs/>
+                                <w:noProof/>
+                              </w:rPr>
+                              <w:drawing>
+                                <wp:inline distT="0" distB="0" distL="0" distR="0" wp14:anchorId="3086E636" wp14:editId="423A6F1F">
+                                  <wp:extent cx="87630" cy="87630"/>
+                                  <wp:effectExtent l="0" t="0" r="7620" b="0"/>
+                                  <wp:docPr id="38" name="Picture 38"/>
+                                  <wp:cNvGraphicFramePr>
+                                    <a:graphicFrameLocks xmlns:a="http://schemas.openxmlformats.org/drawingml/2006/main" noChangeAspect="1"/>
+                                  </wp:cNvGraphicFramePr>
+                                  <a:graphic xmlns:a="http://schemas.openxmlformats.org/drawingml/2006/main">
+                                    <a:graphicData uri="http://schemas.openxmlformats.org/drawingml/2006/picture">
+                                      <pic:pic xmlns:pic="http://schemas.openxmlformats.org/drawingml/2006/picture">
+                                        <pic:nvPicPr>
+                                          <pic:cNvPr id="0" name="Picture 1"/>
+                                          <pic:cNvPicPr>
+                                            <a:picLocks noChangeAspect="1" noChangeArrowheads="1"/>
+                                          </pic:cNvPicPr>
+                                        </pic:nvPicPr>
+                                        <pic:blipFill>
+                                          <a:blip r:embed="rId4">
+                                            <a:extLst>
+                                              <a:ext uri="{28A0092B-C50C-407E-A947-70E740481C1C}">
+                                                <a14:useLocalDpi xmlns:a14="http://schemas.microsoft.com/office/drawing/2010/main" val="0"/>
+                                              </a:ext>
+                                            </a:extLst>
+                                          </a:blip>
+                                          <a:srcRect/>
+                                          <a:stretch>
+                                            <a:fillRect/>
+                                          </a:stretch>
+                                        </pic:blipFill>
+                                        <pic:spPr bwMode="auto">
+                                          <a:xfrm>
+                                            <a:off x="0" y="0"/>
+                                            <a:ext cx="87630" cy="87630"/>
+                                          </a:xfrm>
+                                          <a:prstGeom prst="rect">
+                                            <a:avLst/>
+                                          </a:prstGeom>
+                                          <a:noFill/>
+                                          <a:ln>
+                                            <a:noFill/>
+                                          </a:ln>
+                                        </pic:spPr>
+                                      </pic:pic>
+                                    </a:graphicData>
+                                  </a:graphic>
+                                </wp:inline>
+                              </w:drawing>
+                            </w:r>
+                          </w:p>
+                        </w:txbxContent>
+                      </wps:txbx>
+                      <wps:bodyPr rot="0" vert="horz" wrap="square" lIns="91440" tIns="45720" rIns="91440" bIns="45720" anchor="t" anchorCtr="0">
+                        <a:noAutofit/>
+                      </wps:bodyPr>
+                    </wps:wsp>
+                  </a:graphicData>
+                </a:graphic>
+                <wp14:sizeRelH relativeFrom="margin">
+                  <wp14:pctWidth>0</wp14:pctWidth>
+                </wp14:sizeRelH>
+                <wp14:sizeRelV relativeFrom="margin">
+                  <wp14:pctHeight>0</wp14:pctHeight>
+                </wp14:sizeRelV>
+              </wp:anchor>
+            </w:drawing>
+          </mc:Choice>
+          <mc:Fallback>
+            <w:pict>
+              <v:shape w14:anchorId="0E64E865" id="_x0000_s1070" type="#_x0000_t202" style="position:absolute;margin-left:100.6pt;margin-top:332.4pt;width:22pt;height:21.95pt;z-index:251832320;visibility:visible;mso-wrap-style:square;mso-width-percent:0;mso-height-percent:0;mso-wrap-distance-left:9pt;mso-wrap-distance-top:3.6pt;mso-wrap-distance-right:9pt;mso-wrap-distance-bottom:3.6pt;mso-position-horizontal:absolute;mso-position-horizontal-relative:margin;mso-position-vertical:absolute;mso-position-vertical-relative:text;mso-width-percent:0;mso-height-percent:0;mso-width-relative:margin;mso-height-relative:margin;v-text-anchor:top" o:gfxdata="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" filled="f" stroked="f">
+                <v:textbox>
+                  <w:txbxContent>
+                    <w:p>
+                      <w:pPr>
+                        <w:rPr>
+                          <w:rFonts w:ascii="Special Elite" w:hAnsi="Special Elite"/>
+                          <w:b/>
+                          <w:bCs/>
+                          <w:i/>
+                          <w:iCs/>
+                        </w:rPr>
+                      </w:pPr>
+                      <w:r>
+                        <w:rPr>
+                          <w:rFonts w:ascii="Special Elite" w:hAnsi="Special Elite"/>
+                          <w:b/>
+                          <w:bCs/>
+                          <w:i/>
+                          <w:iCs/>
+                        </w:rPr>
+                        <w:t>Y</w:t>
+                      </w:r>
+                      <w:r>
+                        <w:rPr>
+                          <w:rFonts w:ascii="Special Elite" w:hAnsi="Special Elite"/>
+                          <w:b/>
+                          <w:bCs/>
+                          <w:i/>
+                          <w:iCs/>
+                          <w:noProof/>
+                        </w:rPr>
+                        <w:drawing>
+                          <wp:inline distT="0" distB="0" distL="0" distR="0" wp14:anchorId="3086E636" wp14:editId="423A6F1F">
+                            <wp:extent cx="87630" cy="87630"/>
+                            <wp:effectExtent l="0" t="0" r="7620" b="0"/>
+                            <wp:docPr id="38" name="Picture 38"/>
+                            <wp:cNvGraphicFramePr>
+                              <a:graphicFrameLocks xmlns:a="http://schemas.openxmlformats.org/drawingml/2006/main" noChangeAspect="1"/>
+                            </wp:cNvGraphicFramePr>
+                            <a:graphic xmlns:a="http://schemas.openxmlformats.org/drawingml/2006/main">
+                              <a:graphicData uri="http://schemas.openxmlformats.org/drawingml/2006/picture">
+                                <pic:pic xmlns:pic="http://schemas.openxmlformats.org/drawingml/2006/picture">
+                                  <pic:nvPicPr>
+                                    <pic:cNvPr id="0" name="Picture 1"/>
+                                    <pic:cNvPicPr>
+                                      <a:picLocks noChangeAspect="1" noChangeArrowheads="1"/>
+                                    </pic:cNvPicPr>
+                                  </pic:nvPicPr>
+                                  <pic:blipFill>
+                                    <a:blip r:embed="rId4">
+                                      <a:extLst>
+                                        <a:ext uri="{28A0092B-C50C-407E-A947-70E740481C1C}">
+                                          <a14:useLocalDpi xmlns:a14="http://schemas.microsoft.com/office/drawing/2010/main" val="0"/>
+                                        </a:ext>
+                                      </a:extLst>
+                                    </a:blip>
+                                    <a:srcRect/>
+                                    <a:stretch>
+                                      <a:fillRect/>
+                                    </a:stretch>
+                                  </pic:blipFill>
+                                  <pic:spPr bwMode="auto">
+                                    <a:xfrm>
+                                      <a:off x="0" y="0"/>
+                                      <a:ext cx="87630" cy="87630"/>
+                                    </a:xfrm>
+                                    <a:prstGeom prst="rect">
+                                      <a:avLst/>
+                                    </a:prstGeom>
+                                    <a:noFill/>
+                                    <a:ln>
+                                      <a:noFill/>
+                                    </a:ln>
+                                  </pic:spPr>
+                                </pic:pic>
+                              </a:graphicData>
+                            </a:graphic>
+                          </wp:inline>
+                        </w:drawing>
+                      </w:r>
+                    </w:p>
+                  </w:txbxContent>
+                </v:textbox>
+                <w10:wrap type="square" anchorx="margin"/>
+              </v:shape>
+            </w:pict>
+          </mc:Fallback>
+        </mc:AlternateContent>
+      </w:r>
+      <w:r>
+        <w:rPr>
+          <w:rFonts w:ascii="Special Elite" w:hAnsi="Special Elite"/>
+          <w:noProof/>
+        </w:rPr>
+        <mc:AlternateContent>
+          <mc:Choice Requires="wps">
+            <w:drawing>
+              <wp:anchor distT="45720" distB="45720" distL="114300" distR="114300" simplePos="0" relativeHeight="251830272" behindDoc="0" locked="0" layoutInCell="1" allowOverlap="1" wp14:anchorId="415A71BC" wp14:editId="45CA1AA1">
+                <wp:simplePos x="0" y="0"/>
+                <wp:positionH relativeFrom="leftMargin">
+                  <wp:align>right</wp:align>
+                </wp:positionH>
+                <wp:positionV relativeFrom="paragraph">
+                  <wp:posOffset>1330959</wp:posOffset>
+                </wp:positionV>
+                <wp:extent cx="279400" cy="278765"/>
+                <wp:effectExtent l="0" t="0" r="0" b="0"/>
+                <wp:wrapSquare wrapText="bothSides"/>
+                <wp:docPr id="36" name="Text Box 2"/>
+                <wp:cNvGraphicFramePr>
+                  <a:graphicFrameLocks xmlns:a="http://schemas.openxmlformats.org/drawingml/2006/main"/>
+                </wp:cNvGraphicFramePr>
+                <a:graphic xmlns:a="http://schemas.openxmlformats.org/drawingml/2006/main">
+                  <a:graphicData uri="http://schemas.microsoft.com/office/word/2010/wordprocessingShape">
+                    <wps:wsp>
+                      <wps:cNvSpPr txBox="1">
+                        <a:spLocks noChangeArrowheads="1"/>
+                      </wps:cNvSpPr>
+                      <wps:spPr bwMode="auto">
+                        <a:xfrm>
+                          <a:off x="0" y="0"/>
+                          <a:ext cx="279400" cy="278765"/>
+                        </a:xfrm>
+                        <a:prstGeom prst="rect">
+                          <a:avLst/>
+                        </a:prstGeom>
+                        <a:noFill/>
+                        <a:ln w="9525">
+                          <a:noFill/>
+                          <a:miter lim="800000"/>
+                          <a:headEnd/>
+                          <a:tailEnd/>
+                        </a:ln>
+                      </wps:spPr>
+                      <wps:txbx>
+                        <w:txbxContent>
+                          <w:p>
+                            <w:pPr>
+                              <w:rPr>
+                                <w:rFonts w:ascii="Special Elite" w:hAnsi="Special Elite"/>
+                                <w:b/>
+                                <w:bCs/>
+                                <w:i/>
+                                <w:iCs/>
+                              </w:rPr>
+                            </w:pPr>
+                            <w:r>
+                              <w:rPr>
+                                <w:rFonts w:ascii="Special Elite" w:hAnsi="Special Elite"/>
+                                <w:b/>
+                                <w:bCs/>
+                                <w:i/>
+                                <w:iCs/>
+                              </w:rPr>
+                              <w:t>G</w:t>
+                            </w:r>
+                          </w:p>
+                        </w:txbxContent>
+                      </wps:txbx>
+                      <wps:bodyPr rot="0" vert="horz" wrap="square" lIns="91440" tIns="45720" rIns="91440" bIns="45720" anchor="t" anchorCtr="0">
+                        <a:noAutofit/>
+                      </wps:bodyPr>
+                    </wps:wsp>
+                  </a:graphicData>
+                </a:graphic>
+                <wp14:sizeRelH relativeFrom="margin">
+                  <wp14:pctWidth>0</wp14:pctWidth>
+                </wp14:sizeRelH>
+                <wp14:sizeRelV relativeFrom="margin">
+                  <wp14:pctHeight>0</wp14:pctHeight>
+                </wp14:sizeRelV>
+              </wp:anchor>
+            </w:drawing>
+          </mc:Choice>
+          <mc:Fallback>
+            <w:pict>
+              <v:shape w14:anchorId="415A71BC" id="_x0000_s1071" type="#_x0000_t202" style="position:absolute;margin-left:-29.2pt;margin-top:104.8pt;width:22pt;height:21.95pt;z-index:251830272;visibility:visible;mso-wrap-style:square;mso-width-percent:0;mso-height-percent:0;mso-wrap-distance-left:9pt;mso-wrap-distance-top:3.6pt;mso-wrap-distance-right:9pt;mso-wrap-distance-bottom:3.6pt;mso-position-horizontal:right;mso-position-horizontal-relative:left-margin-area;mso-position-vertical:absolute;mso-position-vertical-relative:text;mso-width-percent:0;mso-height-percent:0;mso-width-relative:margin;mso-height-relative:margin;v-text-anchor:top" o:gfxdata="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" filled="f" stroked="f">
+                <v:textbox>
+                  <w:txbxContent>
+                    <w:p>
+                      <w:pPr>
+                        <w:rPr>
+                          <w:rFonts w:ascii="Special Elite" w:hAnsi="Special Elite"/>
+                          <w:b/>
+                          <w:bCs/>
+                          <w:i/>
+                          <w:iCs/>
+                        </w:rPr>
+                      </w:pPr>
+                      <w:r>
+                        <w:rPr>
+                          <w:rFonts w:ascii="Special Elite" w:hAnsi="Special Elite"/>
+                          <w:b/>
+                          <w:bCs/>
+                          <w:i/>
+                          <w:iCs/>
+                        </w:rPr>
+                        <w:t>G</w:t>
+                      </w:r>
+                    </w:p>
+                  </w:txbxContent>
+                </v:textbox>
+                <w10:wrap type="square" anchorx="margin"/>
+              </v:shape>
+            </w:pict>
+          </mc:Fallback>
+        </mc:AlternateContent>
+      </w:r>
+      <w:r>
+        <w:rPr>
+          <w:rFonts w:ascii="Special Elite" w:hAnsi="Special Elite"/>
+          <w:noProof/>
+        </w:rPr>
+        <mc:AlternateContent>
+          <mc:Choice Requires="wps">
+            <w:drawing>
+              <wp:anchor distT="45720" distB="45720" distL="114300" distR="114300" simplePos="0" relativeHeight="251828224" behindDoc="0" locked="0" layoutInCell="1" allowOverlap="1" wp14:anchorId="415A71BC" wp14:editId="45CA1AA1">
+                <wp:simplePos x="0" y="0"/>
+                <wp:positionH relativeFrom="column">
+                  <wp:posOffset>7255933</wp:posOffset>
+                </wp:positionH>
+                <wp:positionV relativeFrom="paragraph">
+                  <wp:posOffset>594360</wp:posOffset>
+                </wp:positionV>
+                <wp:extent cx="279400" cy="278765"/>
+                <wp:effectExtent l="0" t="0" r="0" b="0"/>
+                <wp:wrapSquare wrapText="bothSides"/>
+                <wp:docPr id="35" name="Text Box 2"/>
+                <wp:cNvGraphicFramePr>
+                  <a:graphicFrameLocks xmlns:a="http://schemas.openxmlformats.org/drawingml/2006/main"/>
+                </wp:cNvGraphicFramePr>
+                <a:graphic xmlns:a="http://schemas.openxmlformats.org/drawingml/2006/main">
+                  <a:graphicData uri="http://schemas.microsoft.com/office/word/2010/wordprocessingShape">
+                    <wps:wsp>
+                      <wps:cNvSpPr txBox="1">
+                        <a:spLocks noChangeArrowheads="1"/>
+                      </wps:cNvSpPr>
+                      <wps:spPr bwMode="auto">
+                        <a:xfrm>
+                          <a:off x="0" y="0"/>
+                          <a:ext cx="279400" cy="278765"/>
+                        </a:xfrm>
+                        <a:prstGeom prst="rect">
+                          <a:avLst/>
+                        </a:prstGeom>
+                        <a:noFill/>
+                        <a:ln w="9525">
+                          <a:noFill/>
+                          <a:miter lim="800000"/>
+                          <a:headEnd/>
+                          <a:tailEnd/>
+                        </a:ln>
+                      </wps:spPr>
+                      <wps:txbx>
+                        <w:txbxContent>
+                          <w:p>
+                            <w:pPr>
+                              <w:rPr>
+                                <w:rFonts w:ascii="Special Elite" w:hAnsi="Special Elite"/>
+                                <w:b/>
+                                <w:bCs/>
+                                <w:i/>
+                                <w:iCs/>
+                              </w:rPr>
+                            </w:pPr>
+                            <w:r>
+                              <w:rPr>
+                                <w:rFonts w:ascii="Special Elite" w:hAnsi="Special Elite"/>
+                                <w:b/>
+                                <w:bCs/>
+                                <w:i/>
+                                <w:iCs/>
+                              </w:rPr>
+                              <w:t>G</w:t>
+                            </w:r>
+                          </w:p>
+                        </w:txbxContent>
+                      </wps:txbx>
+                      <wps:bodyPr rot="0" vert="horz" wrap="square" lIns="91440" tIns="45720" rIns="91440" bIns="45720" anchor="t" anchorCtr="0">
+                        <a:noAutofit/>
+                      </wps:bodyPr>
+                    </wps:wsp>
+                  </a:graphicData>
+                </a:graphic>
+                <wp14:sizeRelH relativeFrom="margin">
+                  <wp14:pctWidth>0</wp14:pctWidth>
+                </wp14:sizeRelH>
+                <wp14:sizeRelV relativeFrom="margin">
+                  <wp14:pctHeight>0</wp14:pctHeight>
+                </wp14:sizeRelV>
+              </wp:anchor>
+            </w:drawing>
+          </mc:Choice>
+          <mc:Fallback>
+            <w:pict>
+              <v:shape w14:anchorId="415A71BC" id="_x0000_s1072" type="#_x0000_t202" style="position:absolute;margin-left:571.35pt;margin-top:46.8pt;width:22pt;height:21.95pt;z-index:251828224;visibility:visible;mso-wrap-style:square;mso-width-percent:0;mso-height-percent:0;mso-wrap-distance-left:9pt;mso-wrap-distance-top:3.6pt;mso-wrap-distance-right:9pt;mso-wrap-distance-bottom:3.6pt;mso-position-horizontal:absolute;mso-position-horizontal-relative:text;mso-position-vertical:absolute;mso-position-vertical-relative:text;mso-width-percent:0;mso-height-percent:0;mso-width-relative:margin;mso-height-relative:margin;v-text-anchor:top" o:gfxdata="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" filled="f" stroked="f">
+                <v:textbox>
+                  <w:txbxContent>
+                    <w:p>
+                      <w:pPr>
+                        <w:rPr>
+                          <w:rFonts w:ascii="Special Elite" w:hAnsi="Special Elite"/>
+                          <w:b/>
+                          <w:bCs/>
+                          <w:i/>
+                          <w:iCs/>
+                        </w:rPr>
+                      </w:pPr>
+                      <w:r>
+                        <w:rPr>
+                          <w:rFonts w:ascii="Special Elite" w:hAnsi="Special Elite"/>
+                          <w:b/>
+                          <w:bCs/>
+                          <w:i/>
+                          <w:iCs/>
+                        </w:rPr>
+                        <w:t>G</w:t>
+                      </w:r>
+                    </w:p>
+                  </w:txbxContent>
+                </v:textbox>
+                <w10:wrap type="square"/>
+              </v:shape>
+            </w:pict>
+          </mc:Fallback>
+        </mc:AlternateContent>
+      </w:r>
+      <w:r>
+        <w:rPr>
+          <w:rFonts w:ascii="Special Elite" w:hAnsi="Special Elite"/>
+          <w:noProof/>
+        </w:rPr>
+        <mc:AlternateContent>
+          <mc:Choice Requires="wps">
+            <w:drawing>
+              <wp:anchor distT="45720" distB="45720" distL="114300" distR="114300" simplePos="0" relativeHeight="251826176" behindDoc="0" locked="0" layoutInCell="1" allowOverlap="1" wp14:anchorId="37B4DCAF" wp14:editId="3083094E">
+                <wp:simplePos x="0" y="0"/>
+                <wp:positionH relativeFrom="column">
+                  <wp:posOffset>2488988</wp:posOffset>
+                </wp:positionH>
+                <wp:positionV relativeFrom="paragraph">
+                  <wp:posOffset>619972</wp:posOffset>
+                </wp:positionV>
+                <wp:extent cx="279400" cy="278765"/>
+                <wp:effectExtent l="0" t="0" r="0" b="0"/>
+                <wp:wrapSquare wrapText="bothSides"/>
+                <wp:docPr id="34" name="Text Box 2"/>
+                <wp:cNvGraphicFramePr>
+                  <a:graphicFrameLocks xmlns:a="http://schemas.openxmlformats.org/drawingml/2006/main"/>
+                </wp:cNvGraphicFramePr>
+                <a:graphic xmlns:a="http://schemas.openxmlformats.org/drawingml/2006/main">
+                  <a:graphicData uri="http://schemas.microsoft.com/office/word/2010/wordprocessingShape">
+                    <wps:wsp>
+                      <wps:cNvSpPr txBox="1">
+                        <a:spLocks noChangeArrowheads="1"/>
+                      </wps:cNvSpPr>
+                      <wps:spPr bwMode="auto">
+                        <a:xfrm>
+                          <a:off x="0" y="0"/>
+                          <a:ext cx="279400" cy="278765"/>
+                        </a:xfrm>
+                        <a:prstGeom prst="rect">
+                          <a:avLst/>
+                        </a:prstGeom>
+                        <a:noFill/>
+                        <a:ln w="9525">
+                          <a:noFill/>
+                          <a:miter lim="800000"/>
+                          <a:headEnd/>
+                          <a:tailEnd/>
+                        </a:ln>
+                      </wps:spPr>
+                      <wps:txbx>
+                        <w:txbxContent>
+                          <w:p>
+                            <w:pPr>
+                              <w:rPr>
+                                <w:rFonts w:ascii="Special Elite" w:hAnsi="Special Elite"/>
+                                <w:b/>
+                                <w:bCs/>
+                                <w:i/>
+                                <w:iCs/>
+                              </w:rPr>
+                            </w:pPr>
+                            <w:r>
+                              <w:rPr>
+                                <w:rFonts w:ascii="Special Elite" w:hAnsi="Special Elite"/>
+                                <w:b/>
+                                <w:bCs/>
+                                <w:i/>
+                                <w:iCs/>
+                              </w:rPr>
+                              <w:t>G</w:t>
+                            </w:r>
+                          </w:p>
+                        </w:txbxContent>
+                      </wps:txbx>
+                      <wps:bodyPr rot="0" vert="horz" wrap="square" lIns="91440" tIns="45720" rIns="91440" bIns="45720" anchor="t" anchorCtr="0">
+                        <a:noAutofit/>
+                      </wps:bodyPr>
+                    </wps:wsp>
+                  </a:graphicData>
+                </a:graphic>
+                <wp14:sizeRelH relativeFrom="margin">
+                  <wp14:pctWidth>0</wp14:pctWidth>
+                </wp14:sizeRelH>
+                <wp14:sizeRelV relativeFrom="margin">
+                  <wp14:pctHeight>0</wp14:pctHeight>
+                </wp14:sizeRelV>
+              </wp:anchor>
+            </w:drawing>
+          </mc:Choice>
+          <mc:Fallback>
+            <w:pict>
+              <v:shape w14:anchorId="37B4DCAF" id="_x0000_s1073" type="#_x0000_t202" style="position:absolute;margin-left:196pt;margin-top:48.8pt;width:22pt;height:21.95pt;z-index:251826176;visibility:visible;mso-wrap-style:square;mso-width-percent:0;mso-height-percent:0;mso-wrap-distance-left:9pt;mso-wrap-distance-top:3.6pt;mso-wrap-distance-right:9pt;mso-wrap-distance-bottom:3.6pt;mso-position-horizontal:absolute;mso-position-horizontal-relative:text;mso-position-vertical:absolute;mso-position-vertical-relative:text;mso-width-percent:0;mso-height-percent:0;mso-width-relative:margin;mso-height-relative:margin;v-text-anchor:top" o:gfxdata="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" filled="f" stroked="f">
+                <v:textbox>
+                  <w:txbxContent>
+                    <w:p>
+                      <w:pPr>
+                        <w:rPr>
+                          <w:rFonts w:ascii="Special Elite" w:hAnsi="Special Elite"/>
+                          <w:b/>
+                          <w:bCs/>
+                          <w:i/>
+                          <w:iCs/>
+                        </w:rPr>
+                      </w:pPr>
+                      <w:r>
+                        <w:rPr>
+                          <w:rFonts w:ascii="Special Elite" w:hAnsi="Special Elite"/>
+                          <w:b/>
+                          <w:bCs/>
+                          <w:i/>
+                          <w:iCs/>
+                        </w:rPr>
+                        <w:t>G</w:t>
+                      </w:r>
+                    </w:p>
+                  </w:txbxContent>
+                </v:textbox>
+                <w10:wrap type="square"/>
+              </v:shape>
+            </w:pict>
+          </mc:Fallback>
+        </mc:AlternateContent>
+      </w:r>
+      <w:r>
+        <w:rPr>
+          <w:rFonts w:ascii="Special Elite" w:hAnsi="Special Elite"/>
+          <w:noProof/>
+        </w:rPr>
+        <mc:AlternateContent>
+          <mc:Choice Requires="wps">
+            <w:drawing>
+              <wp:anchor distT="45720" distB="45720" distL="114300" distR="114300" simplePos="0" relativeHeight="251824128" behindDoc="0" locked="0" layoutInCell="1" allowOverlap="1" wp14:anchorId="37B4DCAF" wp14:editId="3083094E">
+                <wp:simplePos x="0" y="0"/>
+                <wp:positionH relativeFrom="column">
+                  <wp:posOffset>4163907</wp:posOffset>
+                </wp:positionH>
+                <wp:positionV relativeFrom="paragraph">
+                  <wp:posOffset>913130</wp:posOffset>
+                </wp:positionV>
+                <wp:extent cx="279400" cy="278765"/>
+                <wp:effectExtent l="0" t="0" r="0" b="0"/>
+                <wp:wrapSquare wrapText="bothSides"/>
+                <wp:docPr id="33" name="Text Box 2"/>
+                <wp:cNvGraphicFramePr>
+                  <a:graphicFrameLocks xmlns:a="http://schemas.openxmlformats.org/drawingml/2006/main"/>
+                </wp:cNvGraphicFramePr>
+                <a:graphic xmlns:a="http://schemas.openxmlformats.org/drawingml/2006/main">
+                  <a:graphicData uri="http://schemas.microsoft.com/office/word/2010/wordprocessingShape">
+                    <wps:wsp>
+                      <wps:cNvSpPr txBox="1">
+                        <a:spLocks noChangeArrowheads="1"/>
+                      </wps:cNvSpPr>
+                      <wps:spPr bwMode="auto">
+                        <a:xfrm>
+                          <a:off x="0" y="0"/>
+                          <a:ext cx="279400" cy="278765"/>
+                        </a:xfrm>
+                        <a:prstGeom prst="rect">
+                          <a:avLst/>
+                        </a:prstGeom>
+                        <a:noFill/>
+                        <a:ln w="9525">
+                          <a:noFill/>
+                          <a:miter lim="800000"/>
+                          <a:headEnd/>
+                          <a:tailEnd/>
+                        </a:ln>
+                      </wps:spPr>
+                      <wps:txbx>
+                        <w:txbxContent>
+                          <w:p>
+                            <w:pPr>
+                              <w:rPr>
+                                <w:rFonts w:ascii="Special Elite" w:hAnsi="Special Elite"/>
+                                <w:b/>
+                                <w:bCs/>
+                                <w:i/>
+                                <w:iCs/>
+                              </w:rPr>
+                            </w:pPr>
+                            <w:r>
+                              <w:rPr>
+                                <w:rFonts w:ascii="Special Elite" w:hAnsi="Special Elite"/>
+                                <w:b/>
+                                <w:bCs/>
+                                <w:i/>
+                                <w:iCs/>
+                              </w:rPr>
+                              <w:t>Y</w:t>
+                            </w:r>
+                          </w:p>
+                        </w:txbxContent>
+                      </wps:txbx>
+                      <wps:bodyPr rot="0" vert="horz" wrap="square" lIns="91440" tIns="45720" rIns="91440" bIns="45720" anchor="t" anchorCtr="0">
+                        <a:noAutofit/>
+                      </wps:bodyPr>
+                    </wps:wsp>
+                  </a:graphicData>
+                </a:graphic>
+                <wp14:sizeRelH relativeFrom="margin">
+                  <wp14:pctWidth>0</wp14:pctWidth>
+                </wp14:sizeRelH>
+                <wp14:sizeRelV relativeFrom="margin">
+                  <wp14:pctHeight>0</wp14:pctHeight>
+                </wp14:sizeRelV>
+              </wp:anchor>
+            </w:drawing>
+          </mc:Choice>
+          <mc:Fallback>
+            <w:pict>
+              <v:shape w14:anchorId="37B4DCAF" id="_x0000_s1074" type="#_x0000_t202" style="position:absolute;margin-left:327.85pt;margin-top:71.9pt;width:22pt;height:21.95pt;z-index:251824128;visibility:visible;mso-wrap-style:square;mso-width-percent:0;mso-height-percent:0;mso-wrap-distance-left:9pt;mso-wrap-distance-top:3.6pt;mso-wrap-distance-right:9pt;mso-wrap-distance-bottom:3.6pt;mso-position-horizontal:absolute;mso-position-horizontal-relative:text;mso-position-vertical:absolute;mso-position-vertical-relative:text;mso-width-percent:0;mso-height-percent:0;mso-width-relative:margin;mso-height-relative:margin;v-text-anchor:top" o:gfxdata="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" filled="f" stroked="f">
+                <v:textbox>
+                  <w:txbxContent>
+                    <w:p>
+                      <w:pPr>
+                        <w:rPr>
+                          <w:rFonts w:ascii="Special Elite" w:hAnsi="Special Elite"/>
+                          <w:b/>
+                          <w:bCs/>
+                          <w:i/>
+                          <w:iCs/>
+                        </w:rPr>
+                      </w:pPr>
+                      <w:r>
+                        <w:rPr>
+                          <w:rFonts w:ascii="Special Elite" w:hAnsi="Special Elite"/>
+                          <w:b/>
+                          <w:bCs/>
+                          <w:i/>
+                          <w:iCs/>
+                        </w:rPr>
+                        <w:t>Y</w:t>
+                      </w:r>
+                    </w:p>
+                  </w:txbxContent>
+                </v:textbox>
+                <w10:wrap type="square"/>
+              </v:shape>
+            </w:pict>
+          </mc:Fallback>
+        </mc:AlternateContent>
+      </w:r>
+      <w:r>
+        <w:rPr>
+          <w:rFonts w:ascii="Special Elite" w:hAnsi="Special Elite"/>
+          <w:noProof/>
+        </w:rPr>
+        <mc:AlternateContent>
+          <mc:Choice Requires="wps">
+            <w:drawing>
+              <wp:anchor distT="45720" distB="45720" distL="114300" distR="114300" simplePos="0" relativeHeight="251820032" behindDoc="0" locked="0" layoutInCell="1" allowOverlap="1" wp14:anchorId="37B4DCAF" wp14:editId="3083094E">
+                <wp:simplePos x="0" y="0"/>
+                <wp:positionH relativeFrom="column">
+                  <wp:posOffset>6299200</wp:posOffset>
+                </wp:positionH>
+                <wp:positionV relativeFrom="paragraph">
+                  <wp:posOffset>1368425</wp:posOffset>
+                </wp:positionV>
+                <wp:extent cx="279400" cy="278765"/>
+                <wp:effectExtent l="0" t="0" r="0" b="0"/>
+                <wp:wrapSquare wrapText="bothSides"/>
+                <wp:docPr id="30" name="Text Box 2"/>
+                <wp:cNvGraphicFramePr>
+                  <a:graphicFrameLocks xmlns:a="http://schemas.openxmlformats.org/drawingml/2006/main"/>
+                </wp:cNvGraphicFramePr>
+                <a:graphic xmlns:a="http://schemas.openxmlformats.org/drawingml/2006/main">
+                  <a:graphicData uri="http://schemas.microsoft.com/office/word/2010/wordprocessingShape">
+                    <wps:wsp>
+                      <wps:cNvSpPr txBox="1">
+                        <a:spLocks noChangeArrowheads="1"/>
+                      </wps:cNvSpPr>
+                      <wps:spPr bwMode="auto">
+                        <a:xfrm>
+                          <a:off x="0" y="0"/>
+                          <a:ext cx="279400" cy="278765"/>
+                        </a:xfrm>
+                        <a:prstGeom prst="rect">
+                          <a:avLst/>
+                        </a:prstGeom>
+                        <a:noFill/>
+                        <a:ln w="9525">
+                          <a:noFill/>
+                          <a:miter lim="800000"/>
+                          <a:headEnd/>
+                          <a:tailEnd/>
+                        </a:ln>
+                      </wps:spPr>
+                      <wps:txbx>
+                        <w:txbxContent>
+                          <w:p>
+                            <w:pPr>
+                              <w:rPr>
+                                <w:rFonts w:ascii="Special Elite" w:hAnsi="Special Elite"/>
+                                <w:b/>
+                                <w:bCs/>
+                                <w:i/>
+                                <w:iCs/>
+                              </w:rPr>
+                            </w:pPr>
+                            <w:r>
+                              <w:rPr>
+                                <w:rFonts w:ascii="Special Elite" w:hAnsi="Special Elite"/>
+                                <w:b/>
+                                <w:bCs/>
+                                <w:i/>
+                                <w:iCs/>
+                              </w:rPr>
+                              <w:t>R</w:t>
+                            </w:r>
+                          </w:p>
+                        </w:txbxContent>
+                      </wps:txbx>
+                      <wps:bodyPr rot="0" vert="horz" wrap="square" lIns="91440" tIns="45720" rIns="91440" bIns="45720" anchor="t" anchorCtr="0">
+                        <a:noAutofit/>
+                      </wps:bodyPr>
+                    </wps:wsp>
+                  </a:graphicData>
+                </a:graphic>
+                <wp14:sizeRelH relativeFrom="margin">
+                  <wp14:pctWidth>0</wp14:pctWidth>
+                </wp14:sizeRelH>
+                <wp14:sizeRelV relativeFrom="margin">
+                  <wp14:pctHeight>0</wp14:pctHeight>
+                </wp14:sizeRelV>
+              </wp:anchor>
+            </w:drawing>
+          </mc:Choice>
+          <mc:Fallback>
+            <w:pict>
+              <v:shape w14:anchorId="37B4DCAF" id="_x0000_s1075" type="#_x0000_t202" style="position:absolute;margin-left:496pt;margin-top:107.75pt;width:22pt;height:21.95pt;z-index:251820032;visibility:visible;mso-wrap-style:square;mso-width-percent:0;mso-height-percent:0;mso-wrap-distance-left:9pt;mso-wrap-distance-top:3.6pt;mso-wrap-distance-right:9pt;mso-wrap-distance-bottom:3.6pt;mso-position-horizontal:absolute;mso-position-horizontal-relative:text;mso-position-vertical:absolute;mso-position-vertical-relative:text;mso-width-percent:0;mso-height-percent:0;mso-width-relative:margin;mso-height-relative:margin;v-text-anchor:top" o:gfxdata="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" filled="f" stroked="f">
+                <v:textbox>
+                  <w:txbxContent>
+                    <w:p>
+                      <w:pPr>
+                        <w:rPr>
+                          <w:rFonts w:ascii="Special Elite" w:hAnsi="Special Elite"/>
+                          <w:b/>
+                          <w:bCs/>
+                          <w:i/>
+                          <w:iCs/>
+                        </w:rPr>
+                      </w:pPr>
+                      <w:r>
+                        <w:rPr>
+                          <w:rFonts w:ascii="Special Elite" w:hAnsi="Special Elite"/>
+                          <w:b/>
+                          <w:bCs/>
+                          <w:i/>
+                          <w:iCs/>
+                        </w:rPr>
+                        <w:t>R</w:t>
+                      </w:r>
+                    </w:p>
+                  </w:txbxContent>
+                </v:textbox>
+                <w10:wrap type="square"/>
+              </v:shape>
+            </w:pict>
+          </mc:Fallback>
+        </mc:AlternateContent>
+      </w:r>
       <w:r>
         <w:rPr>
           <w:rFonts w:ascii="Special Elite" w:hAnsi="Special Elite"/>
@@ -3461,7 +7451,7 @@
           </mc:Choice>
           <mc:Fallback>
             <w:pict>
-              <v:shape w14:anchorId="0DABD8E8" id="Text Box 3" o:spid="_x0000_s1056" type="#_x0000_t202" style="position:absolute;margin-left:13.3pt;margin-top:10.8pt;width:67.9pt;height:43.3pt;z-index:251662336;visibility:visible;mso-wrap-style:square;mso-width-percent:0;mso-height-percent:0;mso-wrap-distance-left:9pt;mso-wrap-distance-top:3.6pt;mso-wrap-distance-right:9pt;mso-wrap-distance-bottom:3.6pt;mso-position-horizontal:absolute;mso-position-horizontal-relative:margin;mso-position-vertical:absolute;mso-position-vertical-relative:text;mso-width-percent:0;mso-height-percent:0;mso-width-relative:margin;mso-height-relative:margin;v-text-anchor:top" o:gfxdata="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" fillcolor="#8080ff" strokeweight="1pt">
+              <v:shape w14:anchorId="0DABD8E8" id="Text Box 3" o:spid="_x0000_s1076" type="#_x0000_t202" style="position:absolute;margin-left:13.3pt;margin-top:10.8pt;width:67.9pt;height:43.3pt;z-index:251662336;visibility:visible;mso-wrap-style:square;mso-width-percent:0;mso-height-percent:0;mso-wrap-distance-left:9pt;mso-wrap-distance-top:3.6pt;mso-wrap-distance-right:9pt;mso-wrap-distance-bottom:3.6pt;mso-position-horizontal:absolute;mso-position-horizontal-relative:margin;mso-position-vertical:absolute;mso-position-vertical-relative:text;mso-width-percent:0;mso-height-percent:0;mso-width-relative:margin;mso-height-relative:margin;v-text-anchor:top" o:gfxdata="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" fillcolor="#8080ff" strokeweight="1pt">
                 <v:textbox>
                   <w:txbxContent>
                     <w:p>
@@ -3781,7 +7771,7 @@
           </mc:Choice>
           <mc:Fallback>
             <w:pict>
-              <v:shape w14:anchorId="7C54BCFB" id="Text Box 6" o:spid="_x0000_s1057" type="#_x0000_t202" style="position:absolute;margin-left:0;margin-top:154.8pt;width:85.3pt;height:43.35pt;z-index:251665408;visibility:visible;mso-wrap-style:square;mso-width-percent:0;mso-height-percent:0;mso-wrap-distance-left:9pt;mso-wrap-distance-top:3.6pt;mso-wrap-distance-right:9pt;mso-wrap-distance-bottom:3.6pt;mso-position-horizontal:left;mso-position-horizontal-relative:margin;mso-position-vertical:absolute;mso-position-vertical-relative:text;mso-width-percent:0;mso-height-percent:0;mso-width-relative:margin;mso-height-relative:margin;v-text-anchor:top" o:gfxdata="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" fillcolor="#80ffff" strokeweight="1pt">
+              <v:shape w14:anchorId="7C54BCFB" id="Text Box 6" o:spid="_x0000_s1077" type="#_x0000_t202" style="position:absolute;margin-left:0;margin-top:154.8pt;width:85.3pt;height:43.35pt;z-index:251665408;visibility:visible;mso-wrap-style:square;mso-width-percent:0;mso-height-percent:0;mso-wrap-distance-left:9pt;mso-wrap-distance-top:3.6pt;mso-wrap-distance-right:9pt;mso-wrap-distance-bottom:3.6pt;mso-position-horizontal:left;mso-position-horizontal-relative:margin;mso-position-vertical:absolute;mso-position-vertical-relative:text;mso-width-percent:0;mso-height-percent:0;mso-width-relative:margin;mso-height-relative:margin;v-text-anchor:top" o:gfxdata="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" fillcolor="#80ffff" strokeweight="1pt">
                 <v:textbox>
                   <w:txbxContent>
                     <w:p>
@@ -3896,7 +7886,7 @@
           </mc:Choice>
           <mc:Fallback>
             <w:pict>
-              <v:shape w14:anchorId="51D881BD" id="_x0000_s1058" type="#_x0000_t202" style="position:absolute;margin-left:330pt;margin-top:192.1pt;width:57.95pt;height:29.3pt;z-index:251812864;visibility:visible;mso-wrap-style:square;mso-width-percent:0;mso-height-percent:0;mso-wrap-distance-left:9pt;mso-wrap-distance-top:3.6pt;mso-wrap-distance-right:9pt;mso-wrap-distance-bottom:3.6pt;mso-position-horizontal:absolute;mso-position-horizontal-relative:text;mso-position-vertical:absolute;mso-position-vertical-relative:text;mso-width-percent:0;mso-height-percent:0;mso-width-relative:margin;mso-height-relative:margin;v-text-anchor:top" o:gfxdata="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" filled="f" stroked="f">
+              <v:shape w14:anchorId="51D881BD" id="_x0000_s1078" type="#_x0000_t202" style="position:absolute;margin-left:330pt;margin-top:192.1pt;width:57.95pt;height:29.3pt;z-index:251812864;visibility:visible;mso-wrap-style:square;mso-width-percent:0;mso-height-percent:0;mso-wrap-distance-left:9pt;mso-wrap-distance-top:3.6pt;mso-wrap-distance-right:9pt;mso-wrap-distance-bottom:3.6pt;mso-position-horizontal:absolute;mso-position-horizontal-relative:text;mso-position-vertical:absolute;mso-position-vertical-relative:text;mso-width-percent:0;mso-height-percent:0;mso-width-relative:margin;mso-height-relative:margin;v-text-anchor:top" o:gfxdata="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" filled="f" stroked="f">
                 <v:textbox>
                   <w:txbxContent>
                     <w:p>
@@ -3999,7 +7989,7 @@
           </mc:Choice>
           <mc:Fallback>
             <w:pict>
-              <v:shape w14:anchorId="42FEBEF6" id="_x0000_s1059" type="#_x0000_t202" style="position:absolute;margin-left:364pt;margin-top:166.75pt;width:36.65pt;height:20pt;z-index:251810816;visibility:visible;mso-wrap-style:square;mso-width-percent:0;mso-height-percent:0;mso-wrap-distance-left:9pt;mso-wrap-distance-top:3.6pt;mso-wrap-distance-right:9pt;mso-wrap-distance-bottom:3.6pt;mso-position-horizontal:absolute;mso-position-horizontal-relative:text;mso-position-vertical:absolute;mso-position-vertical-relative:text;mso-width-percent:0;mso-height-percent:0;mso-width-relative:margin;mso-height-relative:margin;v-text-anchor:top" o:gfxdata="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" filled="f" stroked="f">
+              <v:shape w14:anchorId="42FEBEF6" id="_x0000_s1079" type="#_x0000_t202" style="position:absolute;margin-left:364pt;margin-top:166.75pt;width:36.65pt;height:20pt;z-index:251810816;visibility:visible;mso-wrap-style:square;mso-width-percent:0;mso-height-percent:0;mso-wrap-distance-left:9pt;mso-wrap-distance-top:3.6pt;mso-wrap-distance-right:9pt;mso-wrap-distance-bottom:3.6pt;mso-position-horizontal:absolute;mso-position-horizontal-relative:text;mso-position-vertical:absolute;mso-position-vertical-relative:text;mso-width-percent:0;mso-height-percent:0;mso-width-relative:margin;mso-height-relative:margin;v-text-anchor:top" o:gfxdata="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" filled="f" stroked="f">
                 <v:textbox>
                   <w:txbxContent>
                     <w:p>
@@ -4102,7 +8092,7 @@
           </mc:Choice>
           <mc:Fallback>
             <w:pict>
-              <v:shape w14:anchorId="57E9BBBB" id="_x0000_s1060" type="#_x0000_t202" style="position:absolute;margin-left:250.65pt;margin-top:160.8pt;width:36.65pt;height:20pt;z-index:251808768;visibility:visible;mso-wrap-style:square;mso-width-percent:0;mso-height-percent:0;mso-wrap-distance-left:9pt;mso-wrap-distance-top:3.6pt;mso-wrap-distance-right:9pt;mso-wrap-distance-bottom:3.6pt;mso-position-horizontal:absolute;mso-position-horizontal-relative:text;mso-position-vertical:absolute;mso-position-vertical-relative:text;mso-width-percent:0;mso-height-percent:0;mso-width-relative:margin;mso-height-relative:margin;v-text-anchor:top" o:gfxdata="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" filled="f" stroked="f">
+              <v:shape w14:anchorId="57E9BBBB" id="_x0000_s1080" type="#_x0000_t202" style="position:absolute;margin-left:250.65pt;margin-top:160.8pt;width:36.65pt;height:20pt;z-index:251808768;visibility:visible;mso-wrap-style:square;mso-width-percent:0;mso-height-percent:0;mso-wrap-distance-left:9pt;mso-wrap-distance-top:3.6pt;mso-wrap-distance-right:9pt;mso-wrap-distance-bottom:3.6pt;mso-position-horizontal:absolute;mso-position-horizontal-relative:text;mso-position-vertical:absolute;mso-position-vertical-relative:text;mso-width-percent:0;mso-height-percent:0;mso-width-relative:margin;mso-height-relative:margin;v-text-anchor:top" o:gfxdata="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" filled="f" stroked="f">
                 <v:textbox>
                   <w:txbxContent>
                     <w:p>
@@ -4205,7 +8195,7 @@
           </mc:Choice>
           <mc:Fallback>
             <w:pict>
-              <v:shape w14:anchorId="3E249092" id="_x0000_s1061" type="#_x0000_t202" style="position:absolute;margin-left:268.65pt;margin-top:196.15pt;width:36.65pt;height:20pt;z-index:251806720;visibility:visible;mso-wrap-style:square;mso-width-percent:0;mso-height-percent:0;mso-wrap-distance-left:9pt;mso-wrap-distance-top:3.6pt;mso-wrap-distance-right:9pt;mso-wrap-distance-bottom:3.6pt;mso-position-horizontal:absolute;mso-position-horizontal-relative:text;mso-position-vertical:absolute;mso-position-vertical-relative:text;mso-width-percent:0;mso-height-percent:0;mso-width-relative:margin;mso-height-relative:margin;v-text-anchor:top" o:gfxdata="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" filled="f" stroked="f">
+              <v:shape w14:anchorId="3E249092" id="_x0000_s1081" type="#_x0000_t202" style="position:absolute;margin-left:268.65pt;margin-top:196.15pt;width:36.65pt;height:20pt;z-index:251806720;visibility:visible;mso-wrap-style:square;mso-width-percent:0;mso-height-percent:0;mso-wrap-distance-left:9pt;mso-wrap-distance-top:3.6pt;mso-wrap-distance-right:9pt;mso-wrap-distance-bottom:3.6pt;mso-position-horizontal:absolute;mso-position-horizontal-relative:text;mso-position-vertical:absolute;mso-position-vertical-relative:text;mso-width-percent:0;mso-height-percent:0;mso-width-relative:margin;mso-height-relative:margin;v-text-anchor:top" o:gfxdata="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" filled="f" stroked="f">
                 <v:textbox>
                   <w:txbxContent>
                     <w:p>
@@ -4308,7 +8298,7 @@
           </mc:Choice>
           <mc:Fallback>
             <w:pict>
-              <v:shape w14:anchorId="1F4FD388" id="_x0000_s1062" type="#_x0000_t202" style="position:absolute;margin-left:78.65pt;margin-top:380.1pt;width:20.65pt;height:18.65pt;z-index:251804672;visibility:visible;mso-wrap-style:square;mso-width-percent:0;mso-height-percent:0;mso-wrap-distance-left:9pt;mso-wrap-distance-top:3.6pt;mso-wrap-distance-right:9pt;mso-wrap-distance-bottom:3.6pt;mso-position-horizontal:absolute;mso-position-horizontal-relative:text;mso-position-vertical:absolute;mso-position-vertical-relative:text;mso-width-percent:0;mso-height-percent:0;mso-width-relative:margin;mso-height-relative:margin;v-text-anchor:top" o:gfxdata="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" filled="f" stroked="f">
+              <v:shape w14:anchorId="1F4FD388" id="_x0000_s1082" type="#_x0000_t202" style="position:absolute;margin-left:78.65pt;margin-top:380.1pt;width:20.65pt;height:18.65pt;z-index:251804672;visibility:visible;mso-wrap-style:square;mso-width-percent:0;mso-height-percent:0;mso-wrap-distance-left:9pt;mso-wrap-distance-top:3.6pt;mso-wrap-distance-right:9pt;mso-wrap-distance-bottom:3.6pt;mso-position-horizontal:absolute;mso-position-horizontal-relative:text;mso-position-vertical:absolute;mso-position-vertical-relative:text;mso-width-percent:0;mso-height-percent:0;mso-width-relative:margin;mso-height-relative:margin;v-text-anchor:top" o:gfxdata="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" filled="f" stroked="f">
                 <v:textbox>
                   <w:txbxContent>
                     <w:p>
@@ -4411,7 +8401,7 @@
           </mc:Choice>
           <mc:Fallback>
             <w:pict>
-              <v:shape w14:anchorId="1F4FD388" id="_x0000_s1063" type="#_x0000_t202" style="position:absolute;margin-left:284.65pt;margin-top:137.45pt;width:20.65pt;height:18.65pt;z-index:251802624;visibility:visible;mso-wrap-style:square;mso-width-percent:0;mso-height-percent:0;mso-wrap-distance-left:9pt;mso-wrap-distance-top:3.6pt;mso-wrap-distance-right:9pt;mso-wrap-distance-bottom:3.6pt;mso-position-horizontal:absolute;mso-position-horizontal-relative:text;mso-position-vertical:absolute;mso-position-vertical-relative:text;mso-width-percent:0;mso-height-percent:0;mso-width-relative:margin;mso-height-relative:margin;v-text-anchor:top" o:gfxdata="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" filled="f" stroked="f">
+              <v:shape w14:anchorId="1F4FD388" id="_x0000_s1083" type="#_x0000_t202" style="position:absolute;margin-left:284.65pt;margin-top:137.45pt;width:20.65pt;height:18.65pt;z-index:251802624;visibility:visible;mso-wrap-style:square;mso-width-percent:0;mso-height-percent:0;mso-wrap-distance-left:9pt;mso-wrap-distance-top:3.6pt;mso-wrap-distance-right:9pt;mso-wrap-distance-bottom:3.6pt;mso-position-horizontal:absolute;mso-position-horizontal-relative:text;mso-position-vertical:absolute;mso-position-vertical-relative:text;mso-width-percent:0;mso-height-percent:0;mso-width-relative:margin;mso-height-relative:margin;v-text-anchor:top" o:gfxdata="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" filled="f" stroked="f">
                 <v:textbox>
                   <w:txbxContent>
                     <w:p>
@@ -4599,7 +8589,7 @@
           </mc:Choice>
           <mc:Fallback>
             <w:pict>
-              <v:shape w14:anchorId="5A6775CE" id="_x0000_s1064" type="#_x0000_t202" style="position:absolute;margin-left:452pt;margin-top:216.1pt;width:20.65pt;height:18.65pt;z-index:251800576;visibility:visible;mso-wrap-style:square;mso-width-percent:0;mso-height-percent:0;mso-wrap-distance-left:9pt;mso-wrap-distance-top:3.6pt;mso-wrap-distance-right:9pt;mso-wrap-distance-bottom:3.6pt;mso-position-horizontal:absolute;mso-position-horizontal-relative:text;mso-position-vertical:absolute;mso-position-vertical-relative:text;mso-width-percent:0;mso-height-percent:0;mso-width-relative:margin;mso-height-relative:margin;v-text-anchor:top" o:gfxdata="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" filled="f" stroked="f">
+              <v:shape w14:anchorId="5A6775CE" id="_x0000_s1084" type="#_x0000_t202" style="position:absolute;margin-left:452pt;margin-top:216.1pt;width:20.65pt;height:18.65pt;z-index:251800576;visibility:visible;mso-wrap-style:square;mso-width-percent:0;mso-height-percent:0;mso-wrap-distance-left:9pt;mso-wrap-distance-top:3.6pt;mso-wrap-distance-right:9pt;mso-wrap-distance-bottom:3.6pt;mso-position-horizontal:absolute;mso-position-horizontal-relative:text;mso-position-vertical:absolute;mso-position-vertical-relative:text;mso-width-percent:0;mso-height-percent:0;mso-width-relative:margin;mso-height-relative:margin;v-text-anchor:top" o:gfxdata="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" filled="f" stroked="f">
                 <v:textbox>
                   <w:txbxContent>
                     <w:p>
@@ -4702,7 +8692,7 @@
           </mc:Choice>
           <mc:Fallback>
             <w:pict>
-              <v:shape w14:anchorId="5A6775CE" id="_x0000_s1065" type="#_x0000_t202" style="position:absolute;margin-left:88.65pt;margin-top:101.45pt;width:20.65pt;height:18.65pt;z-index:251796480;visibility:visible;mso-wrap-style:square;mso-width-percent:0;mso-height-percent:0;mso-wrap-distance-left:9pt;mso-wrap-distance-top:3.6pt;mso-wrap-distance-right:9pt;mso-wrap-distance-bottom:3.6pt;mso-position-horizontal:absolute;mso-position-horizontal-relative:text;mso-position-vertical:absolute;mso-position-vertical-relative:text;mso-width-percent:0;mso-height-percent:0;mso-width-relative:margin;mso-height-relative:margin;v-text-anchor:top" o:gfxdata="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" filled="f" stroked="f">
+              <v:shape w14:anchorId="5A6775CE" id="_x0000_s1085" type="#_x0000_t202" style="position:absolute;margin-left:88.65pt;margin-top:101.45pt;width:20.65pt;height:18.65pt;z-index:251796480;visibility:visible;mso-wrap-style:square;mso-width-percent:0;mso-height-percent:0;mso-wrap-distance-left:9pt;mso-wrap-distance-top:3.6pt;mso-wrap-distance-right:9pt;mso-wrap-distance-bottom:3.6pt;mso-position-horizontal:absolute;mso-position-horizontal-relative:text;mso-position-vertical:absolute;mso-position-vertical-relative:text;mso-width-percent:0;mso-height-percent:0;mso-width-relative:margin;mso-height-relative:margin;v-text-anchor:top" o:gfxdata="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" filled="f" stroked="f">
                 <v:textbox>
                   <w:txbxContent>
                     <w:p>
@@ -4805,7 +8795,7 @@
           </mc:Choice>
           <mc:Fallback>
             <w:pict>
-              <v:shape w14:anchorId="5A6775CE" id="_x0000_s1066" type="#_x0000_t202" style="position:absolute;margin-left:172.65pt;margin-top:298.8pt;width:20.65pt;height:18.65pt;z-index:251794432;visibility:visible;mso-wrap-style:square;mso-width-percent:0;mso-height-percent:0;mso-wrap-distance-left:9pt;mso-wrap-distance-top:3.6pt;mso-wrap-distance-right:9pt;mso-wrap-distance-bottom:3.6pt;mso-position-horizontal:absolute;mso-position-horizontal-relative:text;mso-position-vertical:absolute;mso-position-vertical-relative:text;mso-width-percent:0;mso-height-percent:0;mso-width-relative:margin;mso-height-relative:margin;v-text-anchor:top" o:gfxdata="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" filled="f" stroked="f">
+              <v:shape w14:anchorId="5A6775CE" id="_x0000_s1086" type="#_x0000_t202" style="position:absolute;margin-left:172.65pt;margin-top:298.8pt;width:20.65pt;height:18.65pt;z-index:251794432;visibility:visible;mso-wrap-style:square;mso-width-percent:0;mso-height-percent:0;mso-wrap-distance-left:9pt;mso-wrap-distance-top:3.6pt;mso-wrap-distance-right:9pt;mso-wrap-distance-bottom:3.6pt;mso-position-horizontal:absolute;mso-position-horizontal-relative:text;mso-position-vertical:absolute;mso-position-vertical-relative:text;mso-width-percent:0;mso-height-percent:0;mso-width-relative:margin;mso-height-relative:margin;v-text-anchor:top" o:gfxdata="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" filled="f" stroked="f">
                 <v:textbox>
                   <w:txbxContent>
                     <w:p>
@@ -4908,7 +8898,7 @@
           </mc:Choice>
           <mc:Fallback>
             <w:pict>
-              <v:shape w14:anchorId="5A6775CE" id="_x0000_s1067" type="#_x0000_t202" style="position:absolute;margin-left:214.65pt;margin-top:205.5pt;width:20.65pt;height:18.65pt;z-index:251792384;visibility:visible;mso-wrap-style:square;mso-width-percent:0;mso-height-percent:0;mso-wrap-distance-left:9pt;mso-wrap-distance-top:3.6pt;mso-wrap-distance-right:9pt;mso-wrap-distance-bottom:3.6pt;mso-position-horizontal:absolute;mso-position-horizontal-relative:text;mso-position-vertical:absolute;mso-position-vertical-relative:text;mso-width-percent:0;mso-height-percent:0;mso-width-relative:margin;mso-height-relative:margin;v-text-anchor:top" o:gfxdata="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" filled="f" stroked="f">
+              <v:shape w14:anchorId="5A6775CE" id="_x0000_s1087" type="#_x0000_t202" style="position:absolute;margin-left:214.65pt;margin-top:205.5pt;width:20.65pt;height:18.65pt;z-index:251792384;visibility:visible;mso-wrap-style:square;mso-width-percent:0;mso-height-percent:0;mso-wrap-distance-left:9pt;mso-wrap-distance-top:3.6pt;mso-wrap-distance-right:9pt;mso-wrap-distance-bottom:3.6pt;mso-position-horizontal:absolute;mso-position-horizontal-relative:text;mso-position-vertical:absolute;mso-position-vertical-relative:text;mso-width-percent:0;mso-height-percent:0;mso-width-relative:margin;mso-height-relative:margin;v-text-anchor:top" o:gfxdata="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" filled="f" stroked="f">
                 <v:textbox>
                   <w:txbxContent>
                     <w:p>
@@ -5011,7 +9001,7 @@
           </mc:Choice>
           <mc:Fallback>
             <w:pict>
-              <v:shape w14:anchorId="5F8E0619" id="_x0000_s1068" type="#_x0000_t202" style="position:absolute;margin-left:197.3pt;margin-top:72.15pt;width:20.65pt;height:18.65pt;z-index:251790336;visibility:visible;mso-wrap-style:square;mso-width-percent:0;mso-height-percent:0;mso-wrap-distance-left:9pt;mso-wrap-distance-top:3.6pt;mso-wrap-distance-right:9pt;mso-wrap-distance-bottom:3.6pt;mso-position-horizontal:absolute;mso-position-horizontal-relative:text;mso-position-vertical:absolute;mso-position-vertical-relative:text;mso-width-percent:0;mso-height-percent:0;mso-width-relative:margin;mso-height-relative:margin;v-text-anchor:top" o:gfxdata="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" filled="f" stroked="f">
+              <v:shape w14:anchorId="5F8E0619" id="_x0000_s1088" type="#_x0000_t202" style="position:absolute;margin-left:197.3pt;margin-top:72.15pt;width:20.65pt;height:18.65pt;z-index:251790336;visibility:visible;mso-wrap-style:square;mso-width-percent:0;mso-height-percent:0;mso-wrap-distance-left:9pt;mso-wrap-distance-top:3.6pt;mso-wrap-distance-right:9pt;mso-wrap-distance-bottom:3.6pt;mso-position-horizontal:absolute;mso-position-horizontal-relative:text;mso-position-vertical:absolute;mso-position-vertical-relative:text;mso-width-percent:0;mso-height-percent:0;mso-width-relative:margin;mso-height-relative:margin;v-text-anchor:top" o:gfxdata="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" filled="f" stroked="f">
                 <v:textbox>
                   <w:txbxContent>
                     <w:p>
@@ -5114,7 +9104,7 @@
           </mc:Choice>
           <mc:Fallback>
             <w:pict>
-              <v:shape w14:anchorId="5F8E0619" id="_x0000_s1069" type="#_x0000_t202" style="position:absolute;margin-left:424.6pt;margin-top:16.1pt;width:20.65pt;height:18.65pt;z-index:251788288;visibility:visible;mso-wrap-style:square;mso-width-percent:0;mso-height-percent:0;mso-wrap-distance-left:9pt;mso-wrap-distance-top:3.6pt;mso-wrap-distance-right:9pt;mso-wrap-distance-bottom:3.6pt;mso-position-horizontal:absolute;mso-position-horizontal-relative:text;mso-position-vertical:absolute;mso-position-vertical-relative:text;mso-width-percent:0;mso-height-percent:0;mso-width-relative:margin;mso-height-relative:margin;v-text-anchor:top" o:gfxdata="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" filled="f" stroked="f">
+              <v:shape w14:anchorId="5F8E0619" id="_x0000_s1089" type="#_x0000_t202" style="position:absolute;margin-left:424.6pt;margin-top:16.1pt;width:20.65pt;height:18.65pt;z-index:251788288;visibility:visible;mso-wrap-style:square;mso-width-percent:0;mso-height-percent:0;mso-wrap-distance-left:9pt;mso-wrap-distance-top:3.6pt;mso-wrap-distance-right:9pt;mso-wrap-distance-bottom:3.6pt;mso-position-horizontal:absolute;mso-position-horizontal-relative:text;mso-position-vertical:absolute;mso-position-vertical-relative:text;mso-width-percent:0;mso-height-percent:0;mso-width-relative:margin;mso-height-relative:margin;v-text-anchor:top" o:gfxdata="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" filled="f" stroked="f">
                 <v:textbox>
                   <w:txbxContent>
                     <w:p>
@@ -5217,7 +9207,7 @@
           </mc:Choice>
           <mc:Fallback>
             <w:pict>
-              <v:shape w14:anchorId="5F8E0619" id="_x0000_s1070" type="#_x0000_t202" style="position:absolute;margin-left:155.3pt;margin-top:204.8pt;width:20.65pt;height:18.65pt;z-index:251786240;visibility:visible;mso-wrap-style:square;mso-width-percent:0;mso-height-percent:0;mso-wrap-distance-left:9pt;mso-wrap-distance-top:3.6pt;mso-wrap-distance-right:9pt;mso-wrap-distance-bottom:3.6pt;mso-position-horizontal:absolute;mso-position-horizontal-relative:text;mso-position-vertical:absolute;mso-position-vertical-relative:text;mso-width-percent:0;mso-height-percent:0;mso-width-relative:margin;mso-height-relative:margin;v-text-anchor:top" o:gfxdata="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" filled="f" stroked="f">
+              <v:shape w14:anchorId="5F8E0619" id="_x0000_s1090" type="#_x0000_t202" style="position:absolute;margin-left:155.3pt;margin-top:204.8pt;width:20.65pt;height:18.65pt;z-index:251786240;visibility:visible;mso-wrap-style:square;mso-width-percent:0;mso-height-percent:0;mso-wrap-distance-left:9pt;mso-wrap-distance-top:3.6pt;mso-wrap-distance-right:9pt;mso-wrap-distance-bottom:3.6pt;mso-position-horizontal:absolute;mso-position-horizontal-relative:text;mso-position-vertical:absolute;mso-position-vertical-relative:text;mso-width-percent:0;mso-height-percent:0;mso-width-relative:margin;mso-height-relative:margin;v-text-anchor:top" o:gfxdata="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" filled="f" stroked="f">
                 <v:textbox>
                   <w:txbxContent>
                     <w:p>
@@ -5320,7 +9310,7 @@
           </mc:Choice>
           <mc:Fallback>
             <w:pict>
-              <v:shape w14:anchorId="5F8E0619" id="_x0000_s1071" type="#_x0000_t202" style="position:absolute;margin-left:139.35pt;margin-top:85.5pt;width:20.65pt;height:18.65pt;z-index:251784192;visibility:visible;mso-wrap-style:square;mso-width-percent:0;mso-height-percent:0;mso-wrap-distance-left:9pt;mso-wrap-distance-top:3.6pt;mso-wrap-distance-right:9pt;mso-wrap-distance-bottom:3.6pt;mso-position-horizontal:absolute;mso-position-horizontal-relative:text;mso-position-vertical:absolute;mso-position-vertical-relative:text;mso-width-percent:0;mso-height-percent:0;mso-width-relative:margin;mso-height-relative:margin;v-text-anchor:top" o:gfxdata="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" filled="f" stroked="f">
+              <v:shape w14:anchorId="5F8E0619" id="_x0000_s1091" type="#_x0000_t202" style="position:absolute;margin-left:139.35pt;margin-top:85.5pt;width:20.65pt;height:18.65pt;z-index:251784192;visibility:visible;mso-wrap-style:square;mso-width-percent:0;mso-height-percent:0;mso-wrap-distance-left:9pt;mso-wrap-distance-top:3.6pt;mso-wrap-distance-right:9pt;mso-wrap-distance-bottom:3.6pt;mso-position-horizontal:absolute;mso-position-horizontal-relative:text;mso-position-vertical:absolute;mso-position-vertical-relative:text;mso-width-percent:0;mso-height-percent:0;mso-width-relative:margin;mso-height-relative:margin;v-text-anchor:top" o:gfxdata="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" filled="f" stroked="f">
                 <v:textbox>
                   <w:txbxContent>
                     <w:p>
@@ -5423,7 +9413,7 @@
           </mc:Choice>
           <mc:Fallback>
             <w:pict>
-              <v:shape w14:anchorId="5F8E0619" id="_x0000_s1072" type="#_x0000_t202" style="position:absolute;margin-left:340pt;margin-top:134.1pt;width:20.65pt;height:18.65pt;z-index:251782144;visibility:visible;mso-wrap-style:square;mso-width-percent:0;mso-height-percent:0;mso-wrap-distance-left:9pt;mso-wrap-distance-top:3.6pt;mso-wrap-distance-right:9pt;mso-wrap-distance-bottom:3.6pt;mso-position-horizontal:absolute;mso-position-horizontal-relative:text;mso-position-vertical:absolute;mso-position-vertical-relative:text;mso-width-percent:0;mso-height-percent:0;mso-width-relative:margin;mso-height-relative:margin;v-text-anchor:top" o:gfxdata="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" filled="f" stroked="f">
+              <v:shape w14:anchorId="5F8E0619" id="_x0000_s1092" type="#_x0000_t202" style="position:absolute;margin-left:340pt;margin-top:134.1pt;width:20.65pt;height:18.65pt;z-index:251782144;visibility:visible;mso-wrap-style:square;mso-width-percent:0;mso-height-percent:0;mso-wrap-distance-left:9pt;mso-wrap-distance-top:3.6pt;mso-wrap-distance-right:9pt;mso-wrap-distance-bottom:3.6pt;mso-position-horizontal:absolute;mso-position-horizontal-relative:text;mso-position-vertical:absolute;mso-position-vertical-relative:text;mso-width-percent:0;mso-height-percent:0;mso-width-relative:margin;mso-height-relative:margin;v-text-anchor:top" o:gfxdata="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" filled="f" stroked="f">
                 <v:textbox>
                   <w:txbxContent>
                     <w:p>
@@ -5526,7 +9516,7 @@
           </mc:Choice>
           <mc:Fallback>
             <w:pict>
-              <v:shape w14:anchorId="5F8E0619" id="_x0000_s1073" type="#_x0000_t202" style="position:absolute;margin-left:404pt;margin-top:217.45pt;width:20.65pt;height:18.65pt;z-index:251780096;visibility:visible;mso-wrap-style:square;mso-width-percent:0;mso-height-percent:0;mso-wrap-distance-left:9pt;mso-wrap-distance-top:3.6pt;mso-wrap-distance-right:9pt;mso-wrap-distance-bottom:3.6pt;mso-position-horizontal:absolute;mso-position-horizontal-relative:text;mso-position-vertical:absolute;mso-position-vertical-relative:text;mso-width-percent:0;mso-height-percent:0;mso-width-relative:margin;mso-height-relative:margin;v-text-anchor:top" o:gfxdata="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" filled="f" stroked="f">
+              <v:shape w14:anchorId="5F8E0619" id="_x0000_s1093" type="#_x0000_t202" style="position:absolute;margin-left:404pt;margin-top:217.45pt;width:20.65pt;height:18.65pt;z-index:251780096;visibility:visible;mso-wrap-style:square;mso-width-percent:0;mso-height-percent:0;mso-wrap-distance-left:9pt;mso-wrap-distance-top:3.6pt;mso-wrap-distance-right:9pt;mso-wrap-distance-bottom:3.6pt;mso-position-horizontal:absolute;mso-position-horizontal-relative:text;mso-position-vertical:absolute;mso-position-vertical-relative:text;mso-width-percent:0;mso-height-percent:0;mso-width-relative:margin;mso-height-relative:margin;v-text-anchor:top" o:gfxdata="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" filled="f" stroked="f">
                 <v:textbox>
                   <w:txbxContent>
                     <w:p>
@@ -5629,7 +9619,7 @@
           </mc:Choice>
           <mc:Fallback>
             <w:pict>
-              <v:shape w14:anchorId="5F8E0619" id="_x0000_s1074" type="#_x0000_t202" style="position:absolute;margin-left:244.65pt;margin-top:256.8pt;width:20.65pt;height:18.65pt;z-index:251778048;visibility:visible;mso-wrap-style:square;mso-width-percent:0;mso-height-percent:0;mso-wrap-distance-left:9pt;mso-wrap-distance-top:3.6pt;mso-wrap-distance-right:9pt;mso-wrap-distance-bottom:3.6pt;mso-position-horizontal:absolute;mso-position-horizontal-relative:text;mso-position-vertical:absolute;mso-position-vertical-relative:text;mso-width-percent:0;mso-height-percent:0;mso-width-relative:margin;mso-height-relative:margin;v-text-anchor:top" o:gfxdata="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" filled="f" stroked="f">
+              <v:shape w14:anchorId="5F8E0619" id="_x0000_s1094" type="#_x0000_t202" style="position:absolute;margin-left:244.65pt;margin-top:256.8pt;width:20.65pt;height:18.65pt;z-index:251778048;visibility:visible;mso-wrap-style:square;mso-width-percent:0;mso-height-percent:0;mso-wrap-distance-left:9pt;mso-wrap-distance-top:3.6pt;mso-wrap-distance-right:9pt;mso-wrap-distance-bottom:3.6pt;mso-position-horizontal:absolute;mso-position-horizontal-relative:text;mso-position-vertical:absolute;mso-position-vertical-relative:text;mso-width-percent:0;mso-height-percent:0;mso-width-relative:margin;mso-height-relative:margin;v-text-anchor:top" o:gfxdata="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" filled="f" stroked="f">
                 <v:textbox>
                   <w:txbxContent>
                     <w:p>
@@ -5732,7 +9722,7 @@
           </mc:Choice>
           <mc:Fallback>
             <w:pict>
-              <v:shape w14:anchorId="5F8E0619" id="_x0000_s1075" type="#_x0000_t202" style="position:absolute;margin-left:119.95pt;margin-top:336.1pt;width:20.65pt;height:18.65pt;z-index:251776000;visibility:visible;mso-wrap-style:square;mso-width-percent:0;mso-height-percent:0;mso-wrap-distance-left:9pt;mso-wrap-distance-top:3.6pt;mso-wrap-distance-right:9pt;mso-wrap-distance-bottom:3.6pt;mso-position-horizontal:absolute;mso-position-horizontal-relative:text;mso-position-vertical:absolute;mso-position-vertical-relative:text;mso-width-percent:0;mso-height-percent:0;mso-width-relative:margin;mso-height-relative:margin;v-text-anchor:top" o:gfxdata="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" filled="f" stroked="f">
+              <v:shape w14:anchorId="5F8E0619" id="_x0000_s1095" type="#_x0000_t202" style="position:absolute;margin-left:119.95pt;margin-top:336.1pt;width:20.65pt;height:18.65pt;z-index:251776000;visibility:visible;mso-wrap-style:square;mso-width-percent:0;mso-height-percent:0;mso-wrap-distance-left:9pt;mso-wrap-distance-top:3.6pt;mso-wrap-distance-right:9pt;mso-wrap-distance-bottom:3.6pt;mso-position-horizontal:absolute;mso-position-horizontal-relative:text;mso-position-vertical:absolute;mso-position-vertical-relative:text;mso-width-percent:0;mso-height-percent:0;mso-width-relative:margin;mso-height-relative:margin;v-text-anchor:top" o:gfxdata="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" filled="f" stroked="f">
                 <v:textbox>
                   <w:txbxContent>
                     <w:p>
@@ -5835,7 +9825,7 @@
           </mc:Choice>
           <mc:Fallback>
             <w:pict>
-              <v:shape w14:anchorId="35BDB088" id="_x0000_s1076" type="#_x0000_t202" style="position:absolute;margin-left:9.35pt;margin-top:137.5pt;width:20.65pt;height:18.65pt;z-index:251773952;visibility:visible;mso-wrap-style:square;mso-width-percent:0;mso-height-percent:0;mso-wrap-distance-left:9pt;mso-wrap-distance-top:3.6pt;mso-wrap-distance-right:9pt;mso-wrap-distance-bottom:3.6pt;mso-position-horizontal:absolute;mso-position-horizontal-relative:text;mso-position-vertical:absolute;mso-position-vertical-relative:text;mso-width-percent:0;mso-height-percent:0;mso-width-relative:margin;mso-height-relative:margin;v-text-anchor:top" o:gfxdata="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" filled="f" stroked="f">
+              <v:shape w14:anchorId="35BDB088" id="_x0000_s1096" type="#_x0000_t202" style="position:absolute;margin-left:9.35pt;margin-top:137.5pt;width:20.65pt;height:18.65pt;z-index:251773952;visibility:visible;mso-wrap-style:square;mso-width-percent:0;mso-height-percent:0;mso-wrap-distance-left:9pt;mso-wrap-distance-top:3.6pt;mso-wrap-distance-right:9pt;mso-wrap-distance-bottom:3.6pt;mso-position-horizontal:absolute;mso-position-horizontal-relative:text;mso-position-vertical:absolute;mso-position-vertical-relative:text;mso-width-percent:0;mso-height-percent:0;mso-width-relative:margin;mso-height-relative:margin;v-text-anchor:top" o:gfxdata="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" filled="f" stroked="f">
                 <v:textbox>
                   <w:txbxContent>
                     <w:p>
@@ -5938,7 +9928,7 @@
           </mc:Choice>
           <mc:Fallback>
             <w:pict>
-              <v:shape w14:anchorId="378DF463" id="_x0000_s1077" type="#_x0000_t202" style="position:absolute;margin-left:98pt;margin-top:156.1pt;width:20.65pt;height:18.65pt;z-index:251771904;visibility:visible;mso-wrap-style:square;mso-width-percent:0;mso-height-percent:0;mso-wrap-distance-left:9pt;mso-wrap-distance-top:3.6pt;mso-wrap-distance-right:9pt;mso-wrap-distance-bottom:3.6pt;mso-position-horizontal:absolute;mso-position-horizontal-relative:text;mso-position-vertical:absolute;mso-position-vertical-relative:text;mso-width-percent:0;mso-height-percent:0;mso-width-relative:margin;mso-height-relative:margin;v-text-anchor:top" o:gfxdata="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" filled="f" stroked="f">
+              <v:shape w14:anchorId="378DF463" id="_x0000_s1097" type="#_x0000_t202" style="position:absolute;margin-left:98pt;margin-top:156.1pt;width:20.65pt;height:18.65pt;z-index:251771904;visibility:visible;mso-wrap-style:square;mso-width-percent:0;mso-height-percent:0;mso-wrap-distance-left:9pt;mso-wrap-distance-top:3.6pt;mso-wrap-distance-right:9pt;mso-wrap-distance-bottom:3.6pt;mso-position-horizontal:absolute;mso-position-horizontal-relative:text;mso-position-vertical:absolute;mso-position-vertical-relative:text;mso-width-percent:0;mso-height-percent:0;mso-width-relative:margin;mso-height-relative:margin;v-text-anchor:top" o:gfxdata="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" filled="f" stroked="f">
                 <v:textbox>
                   <w:txbxContent>
                     <w:p>
@@ -6041,7 +10031,7 @@
           </mc:Choice>
           <mc:Fallback>
             <w:pict>
-              <v:shape w14:anchorId="378DF463" id="_x0000_s1078" type="#_x0000_t202" style="position:absolute;margin-left:470.65pt;margin-top:69.45pt;width:20.65pt;height:18.65pt;z-index:251769856;visibility:visible;mso-wrap-style:square;mso-width-percent:0;mso-height-percent:0;mso-wrap-distance-left:9pt;mso-wrap-distance-top:3.6pt;mso-wrap-distance-right:9pt;mso-wrap-distance-bottom:3.6pt;mso-position-horizontal:absolute;mso-position-horizontal-relative:text;mso-position-vertical:absolute;mso-position-vertical-relative:text;mso-width-percent:0;mso-height-percent:0;mso-width-relative:margin;mso-height-relative:margin;v-text-anchor:top" o:gfxdata="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" filled="f" stroked="f">
+              <v:shape w14:anchorId="378DF463" id="_x0000_s1098" type="#_x0000_t202" style="position:absolute;margin-left:470.65pt;margin-top:69.45pt;width:20.65pt;height:18.65pt;z-index:251769856;visibility:visible;mso-wrap-style:square;mso-width-percent:0;mso-height-percent:0;mso-wrap-distance-left:9pt;mso-wrap-distance-top:3.6pt;mso-wrap-distance-right:9pt;mso-wrap-distance-bottom:3.6pt;mso-position-horizontal:absolute;mso-position-horizontal-relative:text;mso-position-vertical:absolute;mso-position-vertical-relative:text;mso-width-percent:0;mso-height-percent:0;mso-width-relative:margin;mso-height-relative:margin;v-text-anchor:top" o:gfxdata="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" filled="f" stroked="f">
                 <v:textbox>
                   <w:txbxContent>
                     <w:p>
@@ -6144,7 +10134,7 @@
           </mc:Choice>
           <mc:Fallback>
             <w:pict>
-              <v:shape w14:anchorId="378DF463" id="_x0000_s1079" type="#_x0000_t202" style="position:absolute;margin-left:19.3pt;margin-top:299.45pt;width:20.65pt;height:18.65pt;z-index:251767808;visibility:visible;mso-wrap-style:square;mso-width-percent:0;mso-height-percent:0;mso-wrap-distance-left:9pt;mso-wrap-distance-top:3.6pt;mso-wrap-distance-right:9pt;mso-wrap-distance-bottom:3.6pt;mso-position-horizontal:absolute;mso-position-horizontal-relative:text;mso-position-vertical:absolute;mso-position-vertical-relative:text;mso-width-percent:0;mso-height-percent:0;mso-width-relative:margin;mso-height-relative:margin;v-text-anchor:top" o:gfxdata="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" filled="f" stroked="f">
+              <v:shape w14:anchorId="378DF463" id="_x0000_s1099" type="#_x0000_t202" style="position:absolute;margin-left:19.3pt;margin-top:299.45pt;width:20.65pt;height:18.65pt;z-index:251767808;visibility:visible;mso-wrap-style:square;mso-width-percent:0;mso-height-percent:0;mso-wrap-distance-left:9pt;mso-wrap-distance-top:3.6pt;mso-wrap-distance-right:9pt;mso-wrap-distance-bottom:3.6pt;mso-position-horizontal:absolute;mso-position-horizontal-relative:text;mso-position-vertical:absolute;mso-position-vertical-relative:text;mso-width-percent:0;mso-height-percent:0;mso-width-relative:margin;mso-height-relative:margin;v-text-anchor:top" o:gfxdata="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" filled="f" stroked="f">
                 <v:textbox>
                   <w:txbxContent>
                     <w:p>
@@ -6247,7 +10237,7 @@
           </mc:Choice>
           <mc:Fallback>
             <w:pict>
-              <v:shape w14:anchorId="378DF463" id="_x0000_s1080" type="#_x0000_t202" style="position:absolute;margin-left:9.3pt;margin-top:66.8pt;width:20.65pt;height:18.65pt;z-index:251765760;visibility:visible;mso-wrap-style:square;mso-width-percent:0;mso-height-percent:0;mso-wrap-distance-left:9pt;mso-wrap-distance-top:3.6pt;mso-wrap-distance-right:9pt;mso-wrap-distance-bottom:3.6pt;mso-position-horizontal:absolute;mso-position-horizontal-relative:text;mso-position-vertical:absolute;mso-position-vertical-relative:text;mso-width-percent:0;mso-height-percent:0;mso-width-relative:margin;mso-height-relative:margin;v-text-anchor:top" o:gfxdata="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" filled="f" stroked="f">
+              <v:shape w14:anchorId="378DF463" id="_x0000_s1100" type="#_x0000_t202" style="position:absolute;margin-left:9.3pt;margin-top:66.8pt;width:20.65pt;height:18.65pt;z-index:251765760;visibility:visible;mso-wrap-style:square;mso-width-percent:0;mso-height-percent:0;mso-wrap-distance-left:9pt;mso-wrap-distance-top:3.6pt;mso-wrap-distance-right:9pt;mso-wrap-distance-bottom:3.6pt;mso-position-horizontal:absolute;mso-position-horizontal-relative:text;mso-position-vertical:absolute;mso-position-vertical-relative:text;mso-width-percent:0;mso-height-percent:0;mso-width-relative:margin;mso-height-relative:margin;v-text-anchor:top" o:gfxdata="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" filled="f" stroked="f">
                 <v:textbox>
                   <w:txbxContent>
                     <w:p>
@@ -6350,7 +10340,7 @@
           </mc:Choice>
           <mc:Fallback>
             <w:pict>
-              <v:shape w14:anchorId="378DF463" id="_x0000_s1081" type="#_x0000_t202" style="position:absolute;margin-left:225.3pt;margin-top:109.45pt;width:20.65pt;height:18.65pt;z-index:251763712;visibility:visible;mso-wrap-style:square;mso-width-percent:0;mso-height-percent:0;mso-wrap-distance-left:9pt;mso-wrap-distance-top:3.6pt;mso-wrap-distance-right:9pt;mso-wrap-distance-bottom:3.6pt;mso-position-horizontal:absolute;mso-position-horizontal-relative:text;mso-position-vertical:absolute;mso-position-vertical-relative:text;mso-width-percent:0;mso-height-percent:0;mso-width-relative:margin;mso-height-relative:margin;v-text-anchor:top" o:gfxdata="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" filled="f" stroked="f">
+              <v:shape w14:anchorId="378DF463" id="_x0000_s1101" type="#_x0000_t202" style="position:absolute;margin-left:225.3pt;margin-top:109.45pt;width:20.65pt;height:18.65pt;z-index:251763712;visibility:visible;mso-wrap-style:square;mso-width-percent:0;mso-height-percent:0;mso-wrap-distance-left:9pt;mso-wrap-distance-top:3.6pt;mso-wrap-distance-right:9pt;mso-wrap-distance-bottom:3.6pt;mso-position-horizontal:absolute;mso-position-horizontal-relative:text;mso-position-vertical:absolute;mso-position-vertical-relative:text;mso-width-percent:0;mso-height-percent:0;mso-width-relative:margin;mso-height-relative:margin;v-text-anchor:top" o:gfxdata="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" filled="f" stroked="f">
                 <v:textbox>
                   <w:txbxContent>
                     <w:p>
@@ -6453,7 +10443,7 @@
           </mc:Choice>
           <mc:Fallback>
             <w:pict>
-              <v:shape w14:anchorId="378DF463" id="_x0000_s1082" type="#_x0000_t202" style="position:absolute;margin-left:213.3pt;margin-top:37.5pt;width:20.65pt;height:18.65pt;z-index:251761664;visibility:visible;mso-wrap-style:square;mso-width-percent:0;mso-height-percent:0;mso-wrap-distance-left:9pt;mso-wrap-distance-top:3.6pt;mso-wrap-distance-right:9pt;mso-wrap-distance-bottom:3.6pt;mso-position-horizontal:absolute;mso-position-horizontal-relative:text;mso-position-vertical:absolute;mso-position-vertical-relative:text;mso-width-percent:0;mso-height-percent:0;mso-width-relative:margin;mso-height-relative:margin;v-text-anchor:top" o:gfxdata="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" filled="f" stroked="f">
+              <v:shape w14:anchorId="378DF463" id="_x0000_s1102" type="#_x0000_t202" style="position:absolute;margin-left:213.3pt;margin-top:37.5pt;width:20.65pt;height:18.65pt;z-index:251761664;visibility:visible;mso-wrap-style:square;mso-width-percent:0;mso-height-percent:0;mso-wrap-distance-left:9pt;mso-wrap-distance-top:3.6pt;mso-wrap-distance-right:9pt;mso-wrap-distance-bottom:3.6pt;mso-position-horizontal:absolute;mso-position-horizontal-relative:text;mso-position-vertical:absolute;mso-position-vertical-relative:text;mso-width-percent:0;mso-height-percent:0;mso-width-relative:margin;mso-height-relative:margin;v-text-anchor:top" o:gfxdata="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" filled="f" stroked="f">
                 <v:textbox>
                   <w:txbxContent>
                     <w:p>
@@ -6556,7 +10546,7 @@
           </mc:Choice>
           <mc:Fallback>
             <w:pict>
-              <v:shape w14:anchorId="378DF463" id="_x0000_s1083" type="#_x0000_t202" style="position:absolute;margin-left:459.3pt;margin-top:164.1pt;width:20.65pt;height:18.65pt;z-index:251759616;visibility:visible;mso-wrap-style:square;mso-width-percent:0;mso-height-percent:0;mso-wrap-distance-left:9pt;mso-wrap-distance-top:3.6pt;mso-wrap-distance-right:9pt;mso-wrap-distance-bottom:3.6pt;mso-position-horizontal:absolute;mso-position-horizontal-relative:text;mso-position-vertical:absolute;mso-position-vertical-relative:text;mso-width-percent:0;mso-height-percent:0;mso-width-relative:margin;mso-height-relative:margin;v-text-anchor:top" o:gfxdata="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" filled="f" stroked="f">
+              <v:shape w14:anchorId="378DF463" id="_x0000_s1103" type="#_x0000_t202" style="position:absolute;margin-left:459.3pt;margin-top:164.1pt;width:20.65pt;height:18.65pt;z-index:251759616;visibility:visible;mso-wrap-style:square;mso-width-percent:0;mso-height-percent:0;mso-wrap-distance-left:9pt;mso-wrap-distance-top:3.6pt;mso-wrap-distance-right:9pt;mso-wrap-distance-bottom:3.6pt;mso-position-horizontal:absolute;mso-position-horizontal-relative:text;mso-position-vertical:absolute;mso-position-vertical-relative:text;mso-width-percent:0;mso-height-percent:0;mso-width-relative:margin;mso-height-relative:margin;v-text-anchor:top" o:gfxdata="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" filled="f" stroked="f">
                 <v:textbox>
                   <w:txbxContent>
                     <w:p>
@@ -6659,7 +10649,7 @@
           </mc:Choice>
           <mc:Fallback>
             <w:pict>
-              <v:shape w14:anchorId="378DF463" id="_x0000_s1084" type="#_x0000_t202" style="position:absolute;margin-left:560.65pt;margin-top:27.1pt;width:20.65pt;height:18.65pt;z-index:251757568;visibility:visible;mso-wrap-style:square;mso-width-percent:0;mso-height-percent:0;mso-wrap-distance-left:9pt;mso-wrap-distance-top:3.6pt;mso-wrap-distance-right:9pt;mso-wrap-distance-bottom:3.6pt;mso-position-horizontal:absolute;mso-position-horizontal-relative:text;mso-position-vertical:absolute;mso-position-vertical-relative:text;mso-width-percent:0;mso-height-percent:0;mso-width-relative:margin;mso-height-relative:margin;v-text-anchor:top" o:gfxdata="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" filled="f" stroked="f">
+              <v:shape w14:anchorId="378DF463" id="_x0000_s1104" type="#_x0000_t202" style="position:absolute;margin-left:560.65pt;margin-top:27.1pt;width:20.65pt;height:18.65pt;z-index:251757568;visibility:visible;mso-wrap-style:square;mso-width-percent:0;mso-height-percent:0;mso-wrap-distance-left:9pt;mso-wrap-distance-top:3.6pt;mso-wrap-distance-right:9pt;mso-wrap-distance-bottom:3.6pt;mso-position-horizontal:absolute;mso-position-horizontal-relative:text;mso-position-vertical:absolute;mso-position-vertical-relative:text;mso-width-percent:0;mso-height-percent:0;mso-width-relative:margin;mso-height-relative:margin;v-text-anchor:top" o:gfxdata="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" filled="f" stroked="f">
                 <v:textbox>
                   <w:txbxContent>
                     <w:p>
@@ -6762,7 +10752,7 @@
           </mc:Choice>
           <mc:Fallback>
             <w:pict>
-              <v:shape w14:anchorId="3B349192" id="_x0000_s1085" type="#_x0000_t202" style="position:absolute;margin-left:528.6pt;margin-top:84.1pt;width:20.65pt;height:18.65pt;z-index:251755520;visibility:visible;mso-wrap-style:square;mso-width-percent:0;mso-height-percent:0;mso-wrap-distance-left:9pt;mso-wrap-distance-top:3.6pt;mso-wrap-distance-right:9pt;mso-wrap-distance-bottom:3.6pt;mso-position-horizontal:absolute;mso-position-horizontal-relative:text;mso-position-vertical:absolute;mso-position-vertical-relative:text;mso-width-percent:0;mso-height-percent:0;mso-width-relative:margin;mso-height-relative:margin;v-text-anchor:top" o:gfxdata="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" filled="f" stroked="f">
+              <v:shape w14:anchorId="3B349192" id="_x0000_s1105" type="#_x0000_t202" style="position:absolute;margin-left:528.6pt;margin-top:84.1pt;width:20.65pt;height:18.65pt;z-index:251755520;visibility:visible;mso-wrap-style:square;mso-width-percent:0;mso-height-percent:0;mso-wrap-distance-left:9pt;mso-wrap-distance-top:3.6pt;mso-wrap-distance-right:9pt;mso-wrap-distance-bottom:3.6pt;mso-position-horizontal:absolute;mso-position-horizontal-relative:text;mso-position-vertical:absolute;mso-position-vertical-relative:text;mso-width-percent:0;mso-height-percent:0;mso-width-relative:margin;mso-height-relative:margin;v-text-anchor:top" o:gfxdata="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" filled="f" stroked="f">
                 <v:textbox>
                   <w:txbxContent>
                     <w:p>
@@ -6865,7 +10855,7 @@
           </mc:Choice>
           <mc:Fallback>
             <w:pict>
-              <v:shape w14:anchorId="3B349192" id="_x0000_s1086" type="#_x0000_t202" style="position:absolute;margin-left:521.35pt;margin-top:231.45pt;width:20.65pt;height:18.65pt;z-index:251753472;visibility:visible;mso-wrap-style:square;mso-width-percent:0;mso-height-percent:0;mso-wrap-distance-left:9pt;mso-wrap-distance-top:3.6pt;mso-wrap-distance-right:9pt;mso-wrap-distance-bottom:3.6pt;mso-position-horizontal:absolute;mso-position-horizontal-relative:text;mso-position-vertical:absolute;mso-position-vertical-relative:text;mso-width-percent:0;mso-height-percent:0;mso-width-relative:margin;mso-height-relative:margin;v-text-anchor:top" o:gfxdata="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" filled="f" stroked="f">
+              <v:shape w14:anchorId="3B349192" id="_x0000_s1106" type="#_x0000_t202" style="position:absolute;margin-left:521.35pt;margin-top:231.45pt;width:20.65pt;height:18.65pt;z-index:251753472;visibility:visible;mso-wrap-style:square;mso-width-percent:0;mso-height-percent:0;mso-wrap-distance-left:9pt;mso-wrap-distance-top:3.6pt;mso-wrap-distance-right:9pt;mso-wrap-distance-bottom:3.6pt;mso-position-horizontal:absolute;mso-position-horizontal-relative:text;mso-position-vertical:absolute;mso-position-vertical-relative:text;mso-width-percent:0;mso-height-percent:0;mso-width-relative:margin;mso-height-relative:margin;v-text-anchor:top" o:gfxdata="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" filled="f" stroked="f">
                 <v:textbox>
                   <w:txbxContent>
                     <w:p>
@@ -6968,7 +10958,7 @@
           </mc:Choice>
           <mc:Fallback>
             <w:pict>
-              <v:shape w14:anchorId="3B349192" id="_x0000_s1087" type="#_x0000_t202" style="position:absolute;margin-left:503.95pt;margin-top:90.8pt;width:20.65pt;height:18.65pt;z-index:251751424;visibility:visible;mso-wrap-style:square;mso-width-percent:0;mso-height-percent:0;mso-wrap-distance-left:9pt;mso-wrap-distance-top:3.6pt;mso-wrap-distance-right:9pt;mso-wrap-distance-bottom:3.6pt;mso-position-horizontal:absolute;mso-position-horizontal-relative:text;mso-position-vertical:absolute;mso-position-vertical-relative:text;mso-width-percent:0;mso-height-percent:0;mso-width-relative:margin;mso-height-relative:margin;v-text-anchor:top" o:gfxdata="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" filled="f" stroked="f">
+              <v:shape w14:anchorId="3B349192" id="_x0000_s1107" type="#_x0000_t202" style="position:absolute;margin-left:503.95pt;margin-top:90.8pt;width:20.65pt;height:18.65pt;z-index:251751424;visibility:visible;mso-wrap-style:square;mso-width-percent:0;mso-height-percent:0;mso-wrap-distance-left:9pt;mso-wrap-distance-top:3.6pt;mso-wrap-distance-right:9pt;mso-wrap-distance-bottom:3.6pt;mso-position-horizontal:absolute;mso-position-horizontal-relative:text;mso-position-vertical:absolute;mso-position-vertical-relative:text;mso-width-percent:0;mso-height-percent:0;mso-width-relative:margin;mso-height-relative:margin;v-text-anchor:top" o:gfxdata="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" filled="f" stroked="f">
                 <v:textbox>
                   <w:txbxContent>
                     <w:p>
@@ -7071,7 +11061,7 @@
           </mc:Choice>
           <mc:Fallback>
             <w:pict>
-              <v:shape w14:anchorId="3B349192" id="_x0000_s1088" type="#_x0000_t202" style="position:absolute;margin-left:486.65pt;margin-top:25.5pt;width:20.65pt;height:18.65pt;z-index:251749376;visibility:visible;mso-wrap-style:square;mso-width-percent:0;mso-height-percent:0;mso-wrap-distance-left:9pt;mso-wrap-distance-top:3.6pt;mso-wrap-distance-right:9pt;mso-wrap-distance-bottom:3.6pt;mso-position-horizontal:absolute;mso-position-horizontal-relative:text;mso-position-vertical:absolute;mso-position-vertical-relative:text;mso-width-percent:0;mso-height-percent:0;mso-width-relative:margin;mso-height-relative:margin;v-text-anchor:top" o:gfxdata="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" filled="f" stroked="f">
+              <v:shape w14:anchorId="3B349192" id="_x0000_s1108" type="#_x0000_t202" style="position:absolute;margin-left:486.65pt;margin-top:25.5pt;width:20.65pt;height:18.65pt;z-index:251749376;visibility:visible;mso-wrap-style:square;mso-width-percent:0;mso-height-percent:0;mso-wrap-distance-left:9pt;mso-wrap-distance-top:3.6pt;mso-wrap-distance-right:9pt;mso-wrap-distance-bottom:3.6pt;mso-position-horizontal:absolute;mso-position-horizontal-relative:text;mso-position-vertical:absolute;mso-position-vertical-relative:text;mso-width-percent:0;mso-height-percent:0;mso-width-relative:margin;mso-height-relative:margin;v-text-anchor:top" o:gfxdata="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" filled="f" stroked="f">
                 <v:textbox>
                   <w:txbxContent>
                     <w:p>
@@ -7174,7 +11164,7 @@
           </mc:Choice>
           <mc:Fallback>
             <w:pict>
-              <v:shape w14:anchorId="3B349192" id="_x0000_s1089" type="#_x0000_t202" style="position:absolute;margin-left:374pt;margin-top:88.15pt;width:20.65pt;height:18.65pt;z-index:251745280;visibility:visible;mso-wrap-style:square;mso-width-percent:0;mso-height-percent:0;mso-wrap-distance-left:9pt;mso-wrap-distance-top:3.6pt;mso-wrap-distance-right:9pt;mso-wrap-distance-bottom:3.6pt;mso-position-horizontal:absolute;mso-position-horizontal-relative:text;mso-position-vertical:absolute;mso-position-vertical-relative:text;mso-width-percent:0;mso-height-percent:0;mso-width-relative:margin;mso-height-relative:margin;v-text-anchor:top" o:gfxdata="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" filled="f" stroked="f">
+              <v:shape w14:anchorId="3B349192" id="_x0000_s1109" type="#_x0000_t202" style="position:absolute;margin-left:374pt;margin-top:88.15pt;width:20.65pt;height:18.65pt;z-index:251745280;visibility:visible;mso-wrap-style:square;mso-width-percent:0;mso-height-percent:0;mso-wrap-distance-left:9pt;mso-wrap-distance-top:3.6pt;mso-wrap-distance-right:9pt;mso-wrap-distance-bottom:3.6pt;mso-position-horizontal:absolute;mso-position-horizontal-relative:text;mso-position-vertical:absolute;mso-position-vertical-relative:text;mso-width-percent:0;mso-height-percent:0;mso-width-relative:margin;mso-height-relative:margin;v-text-anchor:top" o:gfxdata="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" filled="f" stroked="f">
                 <v:textbox>
                   <w:txbxContent>
                     <w:p>
@@ -7277,7 +11267,7 @@
           </mc:Choice>
           <mc:Fallback>
             <w:pict>
-              <v:shape w14:anchorId="3B349192" id="_x0000_s1090" type="#_x0000_t202" style="position:absolute;margin-left:126.65pt;margin-top:136.1pt;width:20.65pt;height:18.65pt;z-index:251743232;visibility:visible;mso-wrap-style:square;mso-width-percent:0;mso-height-percent:0;mso-wrap-distance-left:9pt;mso-wrap-distance-top:3.6pt;mso-wrap-distance-right:9pt;mso-wrap-distance-bottom:3.6pt;mso-position-horizontal:absolute;mso-position-horizontal-relative:text;mso-position-vertical:absolute;mso-position-vertical-relative:text;mso-width-percent:0;mso-height-percent:0;mso-width-relative:margin;mso-height-relative:margin;v-text-anchor:top" o:gfxdata="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" filled="f" stroked="f">
+              <v:shape w14:anchorId="3B349192" id="_x0000_s1110" type="#_x0000_t202" style="position:absolute;margin-left:126.65pt;margin-top:136.1pt;width:20.65pt;height:18.65pt;z-index:251743232;visibility:visible;mso-wrap-style:square;mso-width-percent:0;mso-height-percent:0;mso-wrap-distance-left:9pt;mso-wrap-distance-top:3.6pt;mso-wrap-distance-right:9pt;mso-wrap-distance-bottom:3.6pt;mso-position-horizontal:absolute;mso-position-horizontal-relative:text;mso-position-vertical:absolute;mso-position-vertical-relative:text;mso-width-percent:0;mso-height-percent:0;mso-width-relative:margin;mso-height-relative:margin;v-text-anchor:top" o:gfxdata="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" filled="f" stroked="f">
                 <v:textbox>
                   <w:txbxContent>
                     <w:p>
@@ -7380,7 +11370,7 @@
           </mc:Choice>
           <mc:Fallback>
             <w:pict>
-              <v:shape w14:anchorId="3B349192" id="_x0000_s1091" type="#_x0000_t202" style="position:absolute;margin-left:104.65pt;margin-top:240.8pt;width:20.65pt;height:18.65pt;z-index:251741184;visibility:visible;mso-wrap-style:square;mso-width-percent:0;mso-height-percent:0;mso-wrap-distance-left:9pt;mso-wrap-distance-top:3.6pt;mso-wrap-distance-right:9pt;mso-wrap-distance-bottom:3.6pt;mso-position-horizontal:absolute;mso-position-horizontal-relative:text;mso-position-vertical:absolute;mso-position-vertical-relative:text;mso-width-percent:0;mso-height-percent:0;mso-width-relative:margin;mso-height-relative:margin;v-text-anchor:top" o:gfxdata="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" filled="f" stroked="f">
+              <v:shape w14:anchorId="3B349192" id="_x0000_s1111" type="#_x0000_t202" style="position:absolute;margin-left:104.65pt;margin-top:240.8pt;width:20.65pt;height:18.65pt;z-index:251741184;visibility:visible;mso-wrap-style:square;mso-width-percent:0;mso-height-percent:0;mso-wrap-distance-left:9pt;mso-wrap-distance-top:3.6pt;mso-wrap-distance-right:9pt;mso-wrap-distance-bottom:3.6pt;mso-position-horizontal:absolute;mso-position-horizontal-relative:text;mso-position-vertical:absolute;mso-position-vertical-relative:text;mso-width-percent:0;mso-height-percent:0;mso-width-relative:margin;mso-height-relative:margin;v-text-anchor:top" o:gfxdata="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" filled="f" stroked="f">
                 <v:textbox>
                   <w:txbxContent>
                     <w:p>
@@ -7483,7 +11473,7 @@
           </mc:Choice>
           <mc:Fallback>
             <w:pict>
-              <v:shape w14:anchorId="3B349192" id="_x0000_s1092" type="#_x0000_t202" style="position:absolute;margin-left:9.35pt;margin-top:197.75pt;width:20.65pt;height:18.65pt;z-index:251739136;visibility:visible;mso-wrap-style:square;mso-width-percent:0;mso-height-percent:0;mso-wrap-distance-left:9pt;mso-wrap-distance-top:3.6pt;mso-wrap-distance-right:9pt;mso-wrap-distance-bottom:3.6pt;mso-position-horizontal:absolute;mso-position-horizontal-relative:text;mso-position-vertical:absolute;mso-position-vertical-relative:text;mso-width-percent:0;mso-height-percent:0;mso-width-relative:margin;mso-height-relative:margin;v-text-anchor:top" o:gfxdata="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" filled="f" stroked="f">
+              <v:shape w14:anchorId="3B349192" id="_x0000_s1112" type="#_x0000_t202" style="position:absolute;margin-left:9.35pt;margin-top:197.75pt;width:20.65pt;height:18.65pt;z-index:251739136;visibility:visible;mso-wrap-style:square;mso-width-percent:0;mso-height-percent:0;mso-wrap-distance-left:9pt;mso-wrap-distance-top:3.6pt;mso-wrap-distance-right:9pt;mso-wrap-distance-bottom:3.6pt;mso-position-horizontal:absolute;mso-position-horizontal-relative:text;mso-position-vertical:absolute;mso-position-vertical-relative:text;mso-width-percent:0;mso-height-percent:0;mso-width-relative:margin;mso-height-relative:margin;v-text-anchor:top" o:gfxdata="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" filled="f" stroked="f">
                 <v:textbox>
                   <w:txbxContent>
                     <w:p>
@@ -7586,7 +11576,7 @@
           </mc:Choice>
           <mc:Fallback>
             <w:pict>
-              <v:shape w14:anchorId="177EB716" id="_x0000_s1093" type="#_x0000_t202" style="position:absolute;margin-left:84pt;margin-top:42.8pt;width:20.65pt;height:18.65pt;z-index:251737088;visibility:visible;mso-wrap-style:square;mso-width-percent:0;mso-height-percent:0;mso-wrap-distance-left:9pt;mso-wrap-distance-top:3.6pt;mso-wrap-distance-right:9pt;mso-wrap-distance-bottom:3.6pt;mso-position-horizontal:absolute;mso-position-horizontal-relative:text;mso-position-vertical:absolute;mso-position-vertical-relative:text;mso-width-percent:0;mso-height-percent:0;mso-width-relative:margin;mso-height-relative:margin;v-text-anchor:top" o:gfxdata="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" filled="f" stroked="f">
+              <v:shape w14:anchorId="177EB716" id="_x0000_s1113" type="#_x0000_t202" style="position:absolute;margin-left:84pt;margin-top:42.8pt;width:20.65pt;height:18.65pt;z-index:251737088;visibility:visible;mso-wrap-style:square;mso-width-percent:0;mso-height-percent:0;mso-wrap-distance-left:9pt;mso-wrap-distance-top:3.6pt;mso-wrap-distance-right:9pt;mso-wrap-distance-bottom:3.6pt;mso-position-horizontal:absolute;mso-position-horizontal-relative:text;mso-position-vertical:absolute;mso-position-vertical-relative:text;mso-width-percent:0;mso-height-percent:0;mso-width-relative:margin;mso-height-relative:margin;v-text-anchor:top" o:gfxdata="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" filled="f" stroked="f">
                 <v:textbox>
                   <w:txbxContent>
                     <w:p>
@@ -10498,6 +14488,36 @@
     <w:semiHidden/>
     <w:unhideWhenUsed/>
   </w:style>
+  <w:style w:type="paragraph" w:styleId="BalloonText">
+    <w:name w:val="Balloon Text"/>
+    <w:basedOn w:val="Normal"/>
+    <w:link w:val="BalloonTextChar"/>
+    <w:uiPriority w:val="99"/>
+    <w:semiHidden/>
+    <w:unhideWhenUsed/>
+    <w:rsid w:val="00A34072"/>
+    <w:pPr>
+      <w:spacing w:after="0" w:line="240" w:lineRule="auto"/>
+    </w:pPr>
+    <w:rPr>
+      <w:rFonts w:ascii="Segoe UI" w:hAnsi="Segoe UI" w:cs="Angsana New"/>
+      <w:sz w:val="18"/>
+      <w:szCs w:val="22"/>
+    </w:rPr>
+  </w:style>
+  <w:style w:type="character" w:customStyle="1" w:styleId="BalloonTextChar">
+    <w:name w:val="Balloon Text Char"/>
+    <w:basedOn w:val="DefaultParagraphFont"/>
+    <w:link w:val="BalloonText"/>
+    <w:uiPriority w:val="99"/>
+    <w:semiHidden/>
+    <w:rsid w:val="00A34072"/>
+    <w:rPr>
+      <w:rFonts w:ascii="Segoe UI" w:hAnsi="Segoe UI" w:cs="Angsana New"/>
+      <w:sz w:val="18"/>
+      <w:szCs w:val="22"/>
+    </w:rPr>
+  </w:style>
 </w:styles>
 </file>
 

</xml_diff>